<commit_message>
Begin part B of writeup
</commit_message>
<xml_diff>
--- a/docs/Jaxon Adams - C964 Task 2.docx
+++ b/docs/Jaxon Adams - C964 Task 2.docx
@@ -1510,7 +1510,29 @@
           <w:szCs w:val="20"/>
           <w:lang w:val="en"/>
         </w:rPr>
-        <w:t xml:space="preserve">(Lorem ipsum dolor sit </w:t>
+        <w:t xml:space="preserve">(Lorem ipsum dolor </w:t>
+      </w:r>
+      <w:proofErr w:type="gramStart"/>
+      <w:r>
+        <w:rPr>
+          <w:rFonts w:ascii="Calibri" w:eastAsia="Calibri" w:hAnsi="Calibri" w:cs="Calibri"/>
+          <w:color w:val="000000" w:themeColor="text1"/>
+          <w:sz w:val="20"/>
+          <w:szCs w:val="20"/>
+          <w:lang w:val="en"/>
+        </w:rPr>
+        <w:t>sit</w:t>
+      </w:r>
+      <w:proofErr w:type="gramEnd"/>
+      <w:r>
+        <w:rPr>
+          <w:rFonts w:ascii="Calibri" w:eastAsia="Calibri" w:hAnsi="Calibri" w:cs="Calibri"/>
+          <w:color w:val="000000" w:themeColor="text1"/>
+          <w:sz w:val="20"/>
+          <w:szCs w:val="20"/>
+          <w:lang w:val="en"/>
+        </w:rPr>
+        <w:t xml:space="preserve"> </w:t>
       </w:r>
       <w:proofErr w:type="spellStart"/>
       <w:r>
@@ -6385,58 +6407,6 @@
     </w:p>
     <w:p>
       <w:pPr>
-        <w:rPr>
-          <w:rFonts w:ascii="Times New Roman" w:eastAsia="Times New Roman" w:hAnsi="Times New Roman" w:cs="Times New Roman"/>
-          <w:color w:val="000000" w:themeColor="text1"/>
-        </w:rPr>
-      </w:pPr>
-      <w:r>
-        <w:rPr>
-          <w:rFonts w:ascii="Times New Roman" w:eastAsia="Times New Roman" w:hAnsi="Times New Roman" w:cs="Times New Roman"/>
-          <w:color w:val="000000" w:themeColor="text1"/>
-        </w:rPr>
-        <w:t>The project proposal should target your client’s middle management. This audience may be IT professionals</w:t>
-      </w:r>
-      <w:r>
-        <w:rPr>
-          <w:rFonts w:ascii="Times New Roman" w:eastAsia="Times New Roman" w:hAnsi="Times New Roman" w:cs="Times New Roman"/>
-          <w:color w:val="000000" w:themeColor="text1"/>
-        </w:rPr>
-        <w:t>,</w:t>
-      </w:r>
-      <w:r>
-        <w:rPr>
-          <w:rFonts w:ascii="Times New Roman" w:eastAsia="Times New Roman" w:hAnsi="Times New Roman" w:cs="Times New Roman"/>
-          <w:color w:val="000000" w:themeColor="text1"/>
-        </w:rPr>
-        <w:t xml:space="preserve"> but have limited computer science expertise. Use appropriate industry jargon and sufficient technical details to describe the proposed project and its application. Remember, you’re establishing the technical context for your </w:t>
-      </w:r>
-      <w:r>
-        <w:rPr>
-          <w:rFonts w:ascii="Times New Roman" w:eastAsia="Times New Roman" w:hAnsi="Times New Roman" w:cs="Times New Roman"/>
-          <w:color w:val="000000" w:themeColor="text1"/>
-        </w:rPr>
-        <w:t>project</w:t>
-      </w:r>
-      <w:r>
-        <w:rPr>
-          <w:rFonts w:ascii="Times New Roman" w:eastAsia="Times New Roman" w:hAnsi="Times New Roman" w:cs="Times New Roman"/>
-          <w:color w:val="000000" w:themeColor="text1"/>
-        </w:rPr>
-        <w:t xml:space="preserve"> and how it will be implemented for the client. </w:t>
-      </w:r>
-      <w:r>
-        <w:rPr>
-          <w:rFonts w:ascii="Times New Roman" w:eastAsia="Times New Roman" w:hAnsi="Times New Roman" w:cs="Times New Roman"/>
-          <w:b/>
-          <w:bCs/>
-          <w:color w:val="000000" w:themeColor="text1"/>
-        </w:rPr>
-        <w:t xml:space="preserve">Write everything in the future tense.  </w:t>
-      </w:r>
-    </w:p>
-    <w:p>
-      <w:pPr>
         <w:pStyle w:val="Heading2"/>
         <w:rPr>
           <w:color w:val="000000" w:themeColor="text1"/>
@@ -6458,27 +6428,62 @@
         <w:t>Project Summary</w:t>
       </w:r>
       <w:bookmarkEnd w:id="4"/>
+    </w:p>
+    <w:p>
+      <w:pPr>
+        <w:rPr>
+          <w:rFonts w:ascii="Times New Roman" w:eastAsia="Times New Roman" w:hAnsi="Times New Roman" w:cs="Times New Roman"/>
+          <w:color w:val="000000" w:themeColor="text1"/>
+        </w:rPr>
+      </w:pPr>
+      <w:r>
+        <w:rPr>
+          <w:rFonts w:ascii="Times New Roman" w:eastAsia="Times New Roman" w:hAnsi="Times New Roman" w:cs="Times New Roman"/>
+          <w:color w:val="000000" w:themeColor="text1"/>
+        </w:rPr>
+        <w:t>This project will address the problem of effectively assessing credit risk by predicting the likelihood of loan default before funds are issued. As our organization processes a high volume of personal loan applications, we have a need for a data-driven tool to improve decision-making during the loan underwriting process. Our current risk assessment approach is rule-based and lacks the adaptability and predictive accuracy of modern machine learning systems.</w:t>
+      </w:r>
+    </w:p>
+    <w:p>
+      <w:pPr>
+        <w:rPr>
+          <w:rFonts w:ascii="Times New Roman" w:eastAsia="Times New Roman" w:hAnsi="Times New Roman" w:cs="Times New Roman"/>
+          <w:color w:val="000000" w:themeColor="text1"/>
+        </w:rPr>
+      </w:pPr>
+      <w:r>
+        <w:rPr>
+          <w:rFonts w:ascii="Times New Roman" w:eastAsia="Times New Roman" w:hAnsi="Times New Roman" w:cs="Times New Roman"/>
+          <w:color w:val="000000" w:themeColor="text1"/>
+        </w:rPr>
+        <w:t xml:space="preserve">To meet our </w:t>
+      </w:r>
+      <w:r>
+        <w:rPr>
+          <w:rFonts w:ascii="Times New Roman" w:eastAsia="Times New Roman" w:hAnsi="Times New Roman" w:cs="Times New Roman"/>
+          <w:color w:val="000000" w:themeColor="text1"/>
+        </w:rPr>
+        <w:t>needs, this project will deliver the following:</w:t>
+      </w:r>
     </w:p>
     <w:p>
       <w:pPr>
         <w:pStyle w:val="ListParagraph"/>
         <w:numPr>
           <w:ilvl w:val="0"/>
-          <w:numId w:val="9"/>
+          <w:numId w:val="16"/>
         </w:numPr>
         <w:rPr>
           <w:rFonts w:ascii="Times New Roman" w:eastAsia="Times New Roman" w:hAnsi="Times New Roman" w:cs="Times New Roman"/>
           <w:color w:val="000000" w:themeColor="text1"/>
-          <w:lang w:val="en"/>
-        </w:rPr>
-      </w:pPr>
-      <w:r>
-        <w:rPr>
-          <w:rFonts w:ascii="Times New Roman" w:eastAsia="Times New Roman" w:hAnsi="Times New Roman" w:cs="Times New Roman"/>
-          <w:color w:val="000000" w:themeColor="text1"/>
-          <w:lang w:val="en"/>
-        </w:rPr>
-        <w:t xml:space="preserve">Describe the problem. </w:t>
+        </w:rPr>
+      </w:pPr>
+      <w:r>
+        <w:rPr>
+          <w:rFonts w:ascii="Times New Roman" w:eastAsia="Times New Roman" w:hAnsi="Times New Roman" w:cs="Times New Roman"/>
+          <w:color w:val="000000" w:themeColor="text1"/>
+        </w:rPr>
+        <w:t>A trained machine learning model capable of predicting loan default based on borrower characteristics and loan parameters.</w:t>
       </w:r>
     </w:p>
     <w:p>
@@ -6486,21 +6491,19 @@
         <w:pStyle w:val="ListParagraph"/>
         <w:numPr>
           <w:ilvl w:val="0"/>
-          <w:numId w:val="9"/>
+          <w:numId w:val="16"/>
         </w:numPr>
         <w:rPr>
           <w:rFonts w:ascii="Times New Roman" w:eastAsia="Times New Roman" w:hAnsi="Times New Roman" w:cs="Times New Roman"/>
           <w:color w:val="000000" w:themeColor="text1"/>
-          <w:lang w:val="en"/>
-        </w:rPr>
-      </w:pPr>
-      <w:r>
-        <w:rPr>
-          <w:rFonts w:ascii="Times New Roman" w:eastAsia="Times New Roman" w:hAnsi="Times New Roman" w:cs="Times New Roman"/>
-          <w:color w:val="000000" w:themeColor="text1"/>
-          <w:lang w:val="en"/>
-        </w:rPr>
-        <w:t>Summarize the client and their needs as related to the problem.</w:t>
+        </w:rPr>
+      </w:pPr>
+      <w:r>
+        <w:rPr>
+          <w:rFonts w:ascii="Times New Roman" w:eastAsia="Times New Roman" w:hAnsi="Times New Roman" w:cs="Times New Roman"/>
+          <w:color w:val="000000" w:themeColor="text1"/>
+        </w:rPr>
+        <w:t>A Python-based application pipeline that automates data preprocessing, model training, and evaluation.</w:t>
       </w:r>
     </w:p>
     <w:p>
@@ -6508,21 +6511,19 @@
         <w:pStyle w:val="ListParagraph"/>
         <w:numPr>
           <w:ilvl w:val="0"/>
-          <w:numId w:val="9"/>
+          <w:numId w:val="16"/>
         </w:numPr>
         <w:rPr>
           <w:rFonts w:ascii="Times New Roman" w:eastAsia="Times New Roman" w:hAnsi="Times New Roman" w:cs="Times New Roman"/>
           <w:color w:val="000000" w:themeColor="text1"/>
-          <w:lang w:val="en"/>
-        </w:rPr>
-      </w:pPr>
-      <w:r>
-        <w:rPr>
-          <w:rFonts w:ascii="Times New Roman" w:eastAsia="Times New Roman" w:hAnsi="Times New Roman" w:cs="Times New Roman"/>
-          <w:color w:val="000000" w:themeColor="text1"/>
-          <w:lang w:val="en"/>
-        </w:rPr>
-        <w:t>Provide descriptions of all deliverables. For example, the finished application and a user guide.</w:t>
+        </w:rPr>
+      </w:pPr>
+      <w:r>
+        <w:rPr>
+          <w:rFonts w:ascii="Times New Roman" w:eastAsia="Times New Roman" w:hAnsi="Times New Roman" w:cs="Times New Roman"/>
+          <w:color w:val="000000" w:themeColor="text1"/>
+        </w:rPr>
+        <w:t>Visualizations for performance metrics, feature importance, and threshold tuning.</w:t>
       </w:r>
     </w:p>
     <w:p>
@@ -6530,7 +6531,7 @@
         <w:pStyle w:val="ListParagraph"/>
         <w:numPr>
           <w:ilvl w:val="0"/>
-          <w:numId w:val="9"/>
+          <w:numId w:val="16"/>
         </w:numPr>
         <w:rPr>
           <w:rFonts w:ascii="Times New Roman" w:eastAsia="Times New Roman" w:hAnsi="Times New Roman" w:cs="Times New Roman"/>
@@ -6542,53 +6543,27 @@
           <w:rFonts w:ascii="Times New Roman" w:eastAsia="Times New Roman" w:hAnsi="Times New Roman" w:cs="Times New Roman"/>
           <w:color w:val="000000" w:themeColor="text1"/>
         </w:rPr>
-        <w:t xml:space="preserve">Provide a summary justifying how the application will benefit the client. </w:t>
-      </w:r>
-    </w:p>
-    <w:p>
-      <w:pPr>
-        <w:pStyle w:val="Heading2"/>
-        <w:rPr>
-          <w:color w:val="000000" w:themeColor="text1"/>
-          <w:sz w:val="32"/>
-          <w:szCs w:val="32"/>
-          <w:lang w:val="en"/>
-        </w:rPr>
-      </w:pPr>
-      <w:bookmarkStart w:id="5" w:name="_Toc1736393957"/>
-      <w:r>
-        <w:rPr>
-          <w:b w:val="0"/>
-          <w:bCs w:val="0"/>
-          <w:color w:val="000000" w:themeColor="text1"/>
-          <w:sz w:val="32"/>
-          <w:szCs w:val="32"/>
-          <w:lang w:val="en"/>
-        </w:rPr>
-        <w:t>Data Summary</w:t>
-      </w:r>
-      <w:bookmarkEnd w:id="5"/>
+        <w:t>A serialized model file that can be reused in production systems or integrated into a larger loan decision engine.</w:t>
+      </w:r>
     </w:p>
     <w:p>
       <w:pPr>
         <w:pStyle w:val="ListParagraph"/>
         <w:numPr>
           <w:ilvl w:val="0"/>
-          <w:numId w:val="8"/>
+          <w:numId w:val="16"/>
         </w:numPr>
         <w:rPr>
           <w:rFonts w:ascii="Times New Roman" w:eastAsia="Times New Roman" w:hAnsi="Times New Roman" w:cs="Times New Roman"/>
           <w:color w:val="000000" w:themeColor="text1"/>
-          <w:lang w:val="en"/>
-        </w:rPr>
-      </w:pPr>
-      <w:r>
-        <w:rPr>
-          <w:rFonts w:ascii="Times New Roman" w:eastAsia="Times New Roman" w:hAnsi="Times New Roman" w:cs="Times New Roman"/>
-          <w:color w:val="000000" w:themeColor="text1"/>
-          <w:lang w:val="en"/>
-        </w:rPr>
-        <w:t xml:space="preserve">Provide the source of the raw data, how the data will be collected, or how it will be simulated. </w:t>
+        </w:rPr>
+      </w:pPr>
+      <w:r>
+        <w:rPr>
+          <w:rFonts w:ascii="Times New Roman" w:eastAsia="Times New Roman" w:hAnsi="Times New Roman" w:cs="Times New Roman"/>
+          <w:color w:val="000000" w:themeColor="text1"/>
+        </w:rPr>
+        <w:t>A simple API implemented with Flask to expose model prediction and provide relevant visualizations.</w:t>
       </w:r>
     </w:p>
     <w:p>
@@ -6596,37 +6571,19 @@
         <w:pStyle w:val="ListParagraph"/>
         <w:numPr>
           <w:ilvl w:val="0"/>
-          <w:numId w:val="8"/>
+          <w:numId w:val="16"/>
         </w:numPr>
         <w:rPr>
           <w:rFonts w:ascii="Times New Roman" w:eastAsia="Times New Roman" w:hAnsi="Times New Roman" w:cs="Times New Roman"/>
           <w:color w:val="000000" w:themeColor="text1"/>
-          <w:lang w:val="en"/>
-        </w:rPr>
-      </w:pPr>
-      <w:r>
-        <w:rPr>
-          <w:rFonts w:ascii="Times New Roman" w:eastAsia="Times New Roman" w:hAnsi="Times New Roman" w:cs="Times New Roman"/>
-          <w:color w:val="000000" w:themeColor="text1"/>
-          <w:lang w:val="en"/>
-        </w:rPr>
-        <w:t xml:space="preserve">Describe how data will be processed and managed throughout the application development life cycle: design, development, maintenance, </w:t>
-      </w:r>
-      <w:r>
-        <w:rPr>
-          <w:rFonts w:ascii="Times New Roman" w:eastAsia="Times New Roman" w:hAnsi="Times New Roman" w:cs="Times New Roman"/>
-          <w:color w:val="000000" w:themeColor="text1"/>
-          <w:lang w:val="en"/>
-        </w:rPr>
-        <w:t>etc</w:t>
-      </w:r>
-      <w:r>
-        <w:rPr>
-          <w:rFonts w:ascii="Times New Roman" w:eastAsia="Times New Roman" w:hAnsi="Times New Roman" w:cs="Times New Roman"/>
-          <w:color w:val="000000" w:themeColor="text1"/>
-          <w:lang w:val="en"/>
-        </w:rPr>
-        <w:t>.</w:t>
+        </w:rPr>
+      </w:pPr>
+      <w:r>
+        <w:rPr>
+          <w:rFonts w:ascii="Times New Roman" w:eastAsia="Times New Roman" w:hAnsi="Times New Roman" w:cs="Times New Roman"/>
+          <w:color w:val="000000" w:themeColor="text1"/>
+        </w:rPr>
+        <w:t>A basic frontend web application using HTML, CSS, and vanilla JavaScript to consume the Flask API and provide an intuitive user interface for requesting model predictions.</w:t>
       </w:r>
     </w:p>
     <w:p>
@@ -6634,21 +6591,88 @@
         <w:pStyle w:val="ListParagraph"/>
         <w:numPr>
           <w:ilvl w:val="0"/>
-          <w:numId w:val="8"/>
+          <w:numId w:val="16"/>
         </w:numPr>
         <w:rPr>
           <w:rFonts w:ascii="Times New Roman" w:eastAsia="Times New Roman" w:hAnsi="Times New Roman" w:cs="Times New Roman"/>
           <w:color w:val="000000" w:themeColor="text1"/>
-          <w:lang w:val="en"/>
-        </w:rPr>
-      </w:pPr>
-      <w:r>
-        <w:rPr>
-          <w:rFonts w:ascii="Times New Roman" w:eastAsia="Times New Roman" w:hAnsi="Times New Roman" w:cs="Times New Roman"/>
-          <w:color w:val="000000" w:themeColor="text1"/>
-          <w:lang w:val="en"/>
-        </w:rPr>
-        <w:t>Justify why the data meets the needs of the project. If relevant, describe how data anomalies, e.g., outliers, incomplete data, etc., will be handled.</w:t>
+        </w:rPr>
+      </w:pPr>
+      <w:r>
+        <w:rPr>
+          <w:rFonts w:ascii="Times New Roman" w:eastAsia="Times New Roman" w:hAnsi="Times New Roman" w:cs="Times New Roman"/>
+          <w:color w:val="000000" w:themeColor="text1"/>
+        </w:rPr>
+        <w:t>A user guide documenting how to operate the application, interpret the outputs, and retrain the model on updated data.</w:t>
+      </w:r>
+    </w:p>
+    <w:p>
+      <w:pPr>
+        <w:rPr>
+          <w:rFonts w:ascii="Times New Roman" w:eastAsia="Times New Roman" w:hAnsi="Times New Roman" w:cs="Times New Roman"/>
+          <w:color w:val="000000" w:themeColor="text1"/>
+        </w:rPr>
+      </w:pPr>
+      <w:r>
+        <w:rPr>
+          <w:rFonts w:ascii="Times New Roman" w:eastAsia="Times New Roman" w:hAnsi="Times New Roman" w:cs="Times New Roman"/>
+          <w:color w:val="000000" w:themeColor="text1"/>
+        </w:rPr>
+        <w:t>The application will help us improve the accuracy of our loan approval decisions, reduce risk exposure, and optimize return on investment by identifying potentially high-risk applicants before issuing funds. In doing so, this project will modernize and automate part of our credit risk evaluation process.</w:t>
+      </w:r>
+    </w:p>
+    <w:p>
+      <w:pPr>
+        <w:pStyle w:val="Heading2"/>
+        <w:rPr>
+          <w:color w:val="000000" w:themeColor="text1"/>
+          <w:sz w:val="32"/>
+          <w:szCs w:val="32"/>
+          <w:lang w:val="en"/>
+        </w:rPr>
+      </w:pPr>
+      <w:bookmarkStart w:id="5" w:name="_Toc1736393957"/>
+      <w:r>
+        <w:rPr>
+          <w:b w:val="0"/>
+          <w:bCs w:val="0"/>
+          <w:color w:val="000000" w:themeColor="text1"/>
+          <w:sz w:val="32"/>
+          <w:szCs w:val="32"/>
+          <w:lang w:val="en"/>
+        </w:rPr>
+        <w:t>Data Summary</w:t>
+      </w:r>
+      <w:bookmarkEnd w:id="5"/>
+    </w:p>
+    <w:p>
+      <w:pPr>
+        <w:rPr>
+          <w:rFonts w:ascii="Times New Roman" w:eastAsia="Times New Roman" w:hAnsi="Times New Roman" w:cs="Times New Roman"/>
+          <w:color w:val="000000" w:themeColor="text1"/>
+        </w:rPr>
+      </w:pPr>
+      <w:r>
+        <w:rPr>
+          <w:rFonts w:ascii="Times New Roman" w:eastAsia="Times New Roman" w:hAnsi="Times New Roman" w:cs="Times New Roman"/>
+          <w:color w:val="000000" w:themeColor="text1"/>
+        </w:rPr>
+        <w:t>The data for this project will come from Lending Club’s publicly available historical loan performance dataset, hosted on Kaggle under the name “Lending Club Loan Data 2007-2020Q3”. This dataset contains over a decade of anonymized loan records, including borrower credit profiles, loan terms, and repayment outcomes.</w:t>
+      </w:r>
+    </w:p>
+    <w:p>
+      <w:pPr>
+        <w:rPr>
+          <w:rFonts w:ascii="Times New Roman" w:eastAsia="Times New Roman" w:hAnsi="Times New Roman" w:cs="Times New Roman"/>
+          <w:color w:val="000000" w:themeColor="text1"/>
+        </w:rPr>
+      </w:pPr>
+      <w:r>
+        <w:rPr>
+          <w:rFonts w:ascii="Times New Roman" w:eastAsia="Times New Roman" w:hAnsi="Times New Roman" w:cs="Times New Roman"/>
+          <w:color w:val="000000" w:themeColor="text1"/>
+        </w:rPr>
+        <w:t>The raw data will be cleaned and processed through the following stages:</w:t>
       </w:r>
     </w:p>
     <w:p>
@@ -6656,7 +6680,7 @@
         <w:pStyle w:val="ListParagraph"/>
         <w:numPr>
           <w:ilvl w:val="0"/>
-          <w:numId w:val="8"/>
+          <w:numId w:val="17"/>
         </w:numPr>
         <w:rPr>
           <w:rFonts w:ascii="Times New Roman" w:eastAsia="Times New Roman" w:hAnsi="Times New Roman" w:cs="Times New Roman"/>
@@ -6666,9 +6690,121 @@
       <w:r>
         <w:rPr>
           <w:rFonts w:ascii="Times New Roman" w:eastAsia="Times New Roman" w:hAnsi="Times New Roman" w:cs="Times New Roman"/>
-          <w:color w:val="000000" w:themeColor="text1"/>
-        </w:rPr>
-        <w:t xml:space="preserve">Address any ethical or legal concerns regarding the data. If there are no concerns, explain why. </w:t>
+          <w:b/>
+          <w:bCs/>
+          <w:color w:val="000000" w:themeColor="text1"/>
+        </w:rPr>
+        <w:t xml:space="preserve">Design Phase: </w:t>
+      </w:r>
+      <w:r>
+        <w:rPr>
+          <w:rFonts w:ascii="Times New Roman" w:eastAsia="Times New Roman" w:hAnsi="Times New Roman" w:cs="Times New Roman"/>
+          <w:color w:val="000000" w:themeColor="text1"/>
+        </w:rPr>
+        <w:t>Features relevant to predicting loan default will be selected, and a binary classification target will be defined based on loan status.</w:t>
+      </w:r>
+    </w:p>
+    <w:p>
+      <w:pPr>
+        <w:pStyle w:val="ListParagraph"/>
+        <w:numPr>
+          <w:ilvl w:val="0"/>
+          <w:numId w:val="17"/>
+        </w:numPr>
+        <w:rPr>
+          <w:rFonts w:ascii="Times New Roman" w:eastAsia="Times New Roman" w:hAnsi="Times New Roman" w:cs="Times New Roman"/>
+          <w:color w:val="000000" w:themeColor="text1"/>
+        </w:rPr>
+      </w:pPr>
+      <w:r>
+        <w:rPr>
+          <w:rFonts w:ascii="Times New Roman" w:eastAsia="Times New Roman" w:hAnsi="Times New Roman" w:cs="Times New Roman"/>
+          <w:b/>
+          <w:bCs/>
+          <w:color w:val="000000" w:themeColor="text1"/>
+        </w:rPr>
+        <w:t>Development Phase:</w:t>
+      </w:r>
+      <w:r>
+        <w:rPr>
+          <w:rFonts w:ascii="Times New Roman" w:eastAsia="Times New Roman" w:hAnsi="Times New Roman" w:cs="Times New Roman"/>
+          <w:color w:val="000000" w:themeColor="text1"/>
+        </w:rPr>
+        <w:t xml:space="preserve"> Categorical data will be encoded using ordinal encoding, missing values will be imputed using appropriate strategies, and SMOTE will be applied to address class imbalance.</w:t>
+      </w:r>
+    </w:p>
+    <w:p>
+      <w:pPr>
+        <w:pStyle w:val="ListParagraph"/>
+        <w:numPr>
+          <w:ilvl w:val="0"/>
+          <w:numId w:val="17"/>
+        </w:numPr>
+        <w:rPr>
+          <w:rFonts w:ascii="Times New Roman" w:eastAsia="Times New Roman" w:hAnsi="Times New Roman" w:cs="Times New Roman"/>
+          <w:color w:val="000000" w:themeColor="text1"/>
+        </w:rPr>
+      </w:pPr>
+      <w:r>
+        <w:rPr>
+          <w:rFonts w:ascii="Times New Roman" w:eastAsia="Times New Roman" w:hAnsi="Times New Roman" w:cs="Times New Roman"/>
+          <w:b/>
+          <w:bCs/>
+          <w:color w:val="000000" w:themeColor="text1"/>
+        </w:rPr>
+        <w:t>Maintenance Phase:</w:t>
+      </w:r>
+      <w:r>
+        <w:rPr>
+          <w:rFonts w:ascii="Times New Roman" w:eastAsia="Times New Roman" w:hAnsi="Times New Roman" w:cs="Times New Roman"/>
+          <w:color w:val="000000" w:themeColor="text1"/>
+        </w:rPr>
+        <w:t xml:space="preserve"> The model will be serializable and reusable, allowing for retraining with updated data. All preprocessing steps will be embedded in a pipeline to ensure consistency.</w:t>
+      </w:r>
+    </w:p>
+    <w:p>
+      <w:pPr>
+        <w:rPr>
+          <w:rFonts w:ascii="Times New Roman" w:eastAsia="Times New Roman" w:hAnsi="Times New Roman" w:cs="Times New Roman"/>
+          <w:color w:val="000000" w:themeColor="text1"/>
+        </w:rPr>
+      </w:pPr>
+      <w:r>
+        <w:rPr>
+          <w:rFonts w:ascii="Times New Roman" w:eastAsia="Times New Roman" w:hAnsi="Times New Roman" w:cs="Times New Roman"/>
+          <w:color w:val="000000" w:themeColor="text1"/>
+        </w:rPr>
+        <w:lastRenderedPageBreak/>
+        <w:t xml:space="preserve">The dataset meets this project’s needs by offering a wide variety of real-world </w:t>
+      </w:r>
+      <w:r>
+        <w:rPr>
+          <w:rFonts w:ascii="Times New Roman" w:eastAsia="Times New Roman" w:hAnsi="Times New Roman" w:cs="Times New Roman"/>
+          <w:color w:val="000000" w:themeColor="text1"/>
+        </w:rPr>
+        <w:t>borrowers</w:t>
+      </w:r>
+      <w:r>
+        <w:rPr>
+          <w:rFonts w:ascii="Times New Roman" w:eastAsia="Times New Roman" w:hAnsi="Times New Roman" w:cs="Times New Roman"/>
+          <w:color w:val="000000" w:themeColor="text1"/>
+        </w:rPr>
+        <w:t xml:space="preserve"> and loan features along with labeled outcomes, making it ideal for supervised learning. Common anomalies such as missing data and skewed class distributions will be handled using industry-standard practices. Outliers will be retained unless they represent data corruption, in which case they will be filtered out during preprocessing.</w:t>
+      </w:r>
+    </w:p>
+    <w:p>
+      <w:pPr>
+        <w:rPr>
+          <w:rFonts w:ascii="Times New Roman" w:eastAsia="Times New Roman" w:hAnsi="Times New Roman" w:cs="Times New Roman"/>
+          <w:color w:val="000000" w:themeColor="text1"/>
+        </w:rPr>
+      </w:pPr>
+      <w:r>
+        <w:rPr>
+          <w:rFonts w:ascii="Times New Roman" w:eastAsia="Times New Roman" w:hAnsi="Times New Roman" w:cs="Times New Roman"/>
+          <w:color w:val="000000" w:themeColor="text1"/>
+        </w:rPr>
+        <w:t>There are no ethical or legal concerns associated with the use of this data, as it is anonymized and publicly available for educational and research purposes under Kaggle’s terms of use.</w:t>
       </w:r>
     </w:p>
     <w:p>
@@ -7328,7 +7464,6 @@
           <w:szCs w:val="32"/>
           <w:lang w:val="en"/>
         </w:rPr>
-        <w:lastRenderedPageBreak/>
         <w:t>Evaluation Plan</w:t>
       </w:r>
       <w:bookmarkEnd w:id="10"/>
@@ -7424,7 +7559,21 @@
         <w:rPr>
           <w:lang w:val="en"/>
         </w:rPr>
-        <w:t>Include the itemized costs of the project. Include specific item names where applicable, e.g., ‘PyCharm Professional Ed.  2024.3.5.’</w:t>
+        <w:t>Include the itemized costs of the project. Include specific item names where applicable, e.g</w:t>
+      </w:r>
+      <w:proofErr w:type="gramStart"/>
+      <w:r>
+        <w:rPr>
+          <w:lang w:val="en"/>
+        </w:rPr>
+        <w:t>., ‘</w:t>
+      </w:r>
+      <w:proofErr w:type="gramEnd"/>
+      <w:r>
+        <w:rPr>
+          <w:lang w:val="en"/>
+        </w:rPr>
+        <w:t>PyCharm Professional Ed.  2024.3.5.’</w:t>
       </w:r>
     </w:p>
     <w:p>
@@ -7485,13 +7634,41 @@
           <w:lang w:val="en"/>
         </w:rPr>
       </w:pPr>
-      <w:r>
-        <w:rPr>
-          <w:rFonts w:ascii="Times New Roman" w:eastAsia="Times New Roman" w:hAnsi="Times New Roman" w:cs="Times New Roman"/>
-          <w:color w:val="000000" w:themeColor="text1"/>
-          <w:lang w:val="en"/>
-        </w:rPr>
-        <w:t>Itemize estimated environment costs of the application, e.g., deployment, hosting, maintenance, etc.</w:t>
+      <w:proofErr w:type="gramStart"/>
+      <w:r>
+        <w:rPr>
+          <w:rFonts w:ascii="Times New Roman" w:eastAsia="Times New Roman" w:hAnsi="Times New Roman" w:cs="Times New Roman"/>
+          <w:color w:val="000000" w:themeColor="text1"/>
+          <w:lang w:val="en"/>
+        </w:rPr>
+        <w:t>Itemize</w:t>
+      </w:r>
+      <w:proofErr w:type="gramEnd"/>
+      <w:r>
+        <w:rPr>
+          <w:rFonts w:ascii="Times New Roman" w:eastAsia="Times New Roman" w:hAnsi="Times New Roman" w:cs="Times New Roman"/>
+          <w:color w:val="000000" w:themeColor="text1"/>
+          <w:lang w:val="en"/>
+        </w:rPr>
+        <w:t xml:space="preserve"> estimated </w:t>
+      </w:r>
+      <w:proofErr w:type="gramStart"/>
+      <w:r>
+        <w:rPr>
+          <w:rFonts w:ascii="Times New Roman" w:eastAsia="Times New Roman" w:hAnsi="Times New Roman" w:cs="Times New Roman"/>
+          <w:color w:val="000000" w:themeColor="text1"/>
+          <w:lang w:val="en"/>
+        </w:rPr>
+        <w:t>environment</w:t>
+      </w:r>
+      <w:proofErr w:type="gramEnd"/>
+      <w:r>
+        <w:rPr>
+          <w:rFonts w:ascii="Times New Roman" w:eastAsia="Times New Roman" w:hAnsi="Times New Roman" w:cs="Times New Roman"/>
+          <w:color w:val="000000" w:themeColor="text1"/>
+          <w:lang w:val="en"/>
+        </w:rPr>
+        <w:t xml:space="preserve"> costs of the application, e.g., deployment, hosting, maintenance, etc.</w:t>
       </w:r>
     </w:p>
     <w:bookmarkEnd w:id="12"/>
@@ -7813,14 +7990,30 @@
           <w:rFonts w:ascii="Times New Roman" w:eastAsia="Times New Roman" w:hAnsi="Times New Roman" w:cs="Times New Roman"/>
           <w:color w:val="000000" w:themeColor="text1"/>
         </w:rPr>
-        <w:t>The visualizations can be included separately when including them in the application is not ideal or possible</w:t>
-      </w:r>
-      <w:r>
-        <w:rPr>
-          <w:rFonts w:ascii="Times New Roman" w:eastAsia="Times New Roman" w:hAnsi="Times New Roman" w:cs="Times New Roman"/>
-          <w:color w:val="000000" w:themeColor="text1"/>
-        </w:rPr>
-        <w:t>; e.g.</w:t>
+        <w:t xml:space="preserve">The visualizations can be included separately when including them in the application is not ideal or </w:t>
+      </w:r>
+      <w:proofErr w:type="gramStart"/>
+      <w:r>
+        <w:rPr>
+          <w:rFonts w:ascii="Times New Roman" w:eastAsia="Times New Roman" w:hAnsi="Times New Roman" w:cs="Times New Roman"/>
+          <w:color w:val="000000" w:themeColor="text1"/>
+        </w:rPr>
+        <w:t>possible</w:t>
+      </w:r>
+      <w:r>
+        <w:rPr>
+          <w:rFonts w:ascii="Times New Roman" w:eastAsia="Times New Roman" w:hAnsi="Times New Roman" w:cs="Times New Roman"/>
+          <w:color w:val="000000" w:themeColor="text1"/>
+        </w:rPr>
+        <w:t>;</w:t>
+      </w:r>
+      <w:proofErr w:type="gramEnd"/>
+      <w:r>
+        <w:rPr>
+          <w:rFonts w:ascii="Times New Roman" w:eastAsia="Times New Roman" w:hAnsi="Times New Roman" w:cs="Times New Roman"/>
+          <w:color w:val="000000" w:themeColor="text1"/>
+        </w:rPr>
+        <w:t xml:space="preserve"> e.g.</w:t>
       </w:r>
       <w:r>
         <w:rPr>
@@ -7915,6 +8108,7 @@
         </w:rPr>
         <w:t xml:space="preserve"> or </w:t>
       </w:r>
+      <w:proofErr w:type="gramStart"/>
       <w:r>
         <w:rPr>
           <w:rFonts w:ascii="Times New Roman" w:eastAsia="Times New Roman" w:hAnsi="Times New Roman" w:cs="Times New Roman"/>
@@ -7938,6 +8132,7 @@
         <w:t>ipynb</w:t>
       </w:r>
       <w:proofErr w:type="spellEnd"/>
+      <w:proofErr w:type="gramEnd"/>
       <w:r>
         <w:rPr>
           <w:rFonts w:ascii="Times New Roman" w:eastAsia="Times New Roman" w:hAnsi="Times New Roman" w:cs="Times New Roman"/>
@@ -8116,6 +8311,7 @@
       <w:r>
         <w:rPr>
           <w:rFonts w:ascii="Times New Roman" w:eastAsia="Times New Roman" w:hAnsi="Times New Roman" w:cs="Times New Roman"/>
+          <w:noProof/>
           <w:color w:val="000000" w:themeColor="text1"/>
           <w:lang w:val="en"/>
         </w:rPr>
@@ -8274,6 +8470,7 @@
       <w:r>
         <w:rPr>
           <w:rFonts w:ascii="Times New Roman" w:eastAsia="Times New Roman" w:hAnsi="Times New Roman" w:cs="Times New Roman"/>
+          <w:noProof/>
           <w:color w:val="000000" w:themeColor="text1"/>
           <w:lang w:val="en"/>
         </w:rPr>
@@ -8359,6 +8556,7 @@
       <w:r>
         <w:rPr>
           <w:rFonts w:ascii="Times New Roman" w:eastAsia="Times New Roman" w:hAnsi="Times New Roman" w:cs="Times New Roman"/>
+          <w:noProof/>
           <w:color w:val="000000" w:themeColor="text1"/>
           <w:lang w:val="en"/>
         </w:rPr>
@@ -8428,6 +8626,7 @@
       <w:r>
         <w:rPr>
           <w:rFonts w:ascii="Times New Roman" w:eastAsia="Times New Roman" w:hAnsi="Times New Roman" w:cs="Times New Roman"/>
+          <w:noProof/>
           <w:color w:val="000000" w:themeColor="text1"/>
           <w:lang w:val="en"/>
         </w:rPr>
@@ -8497,6 +8696,7 @@
       <w:r>
         <w:rPr>
           <w:rFonts w:ascii="Times New Roman" w:eastAsia="Times New Roman" w:hAnsi="Times New Roman" w:cs="Times New Roman"/>
+          <w:noProof/>
           <w:color w:val="000000" w:themeColor="text1"/>
           <w:lang w:val="en"/>
         </w:rPr>
@@ -8649,7 +8849,23 @@
           <w:rFonts w:ascii="Times New Roman" w:eastAsia="Times New Roman" w:hAnsi="Times New Roman" w:cs="Times New Roman"/>
           <w:color w:val="000000" w:themeColor="text1"/>
         </w:rPr>
-        <w:t>The machine learning model’s predictive functionality is accessed through the method “predict()” in the file “</w:t>
+        <w:t>The machine learning model’s predictive functionality is accessed through the method “</w:t>
+      </w:r>
+      <w:proofErr w:type="gramStart"/>
+      <w:r>
+        <w:rPr>
+          <w:rFonts w:ascii="Times New Roman" w:eastAsia="Times New Roman" w:hAnsi="Times New Roman" w:cs="Times New Roman"/>
+          <w:color w:val="000000" w:themeColor="text1"/>
+        </w:rPr>
+        <w:t>predict(</w:t>
+      </w:r>
+      <w:proofErr w:type="gramEnd"/>
+      <w:r>
+        <w:rPr>
+          <w:rFonts w:ascii="Times New Roman" w:eastAsia="Times New Roman" w:hAnsi="Times New Roman" w:cs="Times New Roman"/>
+          <w:color w:val="000000" w:themeColor="text1"/>
+        </w:rPr>
+        <w:t>)” in the file “</w:t>
       </w:r>
       <w:proofErr w:type="spellStart"/>
       <w:r>
@@ -8835,7 +9051,23 @@
           <w:rFonts w:ascii="Times New Roman" w:eastAsia="Times New Roman" w:hAnsi="Times New Roman" w:cs="Times New Roman"/>
           <w:color w:val="000000" w:themeColor="text1"/>
         </w:rPr>
-        <w:t>by using the list of features cached on the server to format the request data into a Pandas</w:t>
+        <w:t xml:space="preserve">by using the list of features </w:t>
+      </w:r>
+      <w:proofErr w:type="gramStart"/>
+      <w:r>
+        <w:rPr>
+          <w:rFonts w:ascii="Times New Roman" w:eastAsia="Times New Roman" w:hAnsi="Times New Roman" w:cs="Times New Roman"/>
+          <w:color w:val="000000" w:themeColor="text1"/>
+        </w:rPr>
+        <w:t>cached</w:t>
+      </w:r>
+      <w:proofErr w:type="gramEnd"/>
+      <w:r>
+        <w:rPr>
+          <w:rFonts w:ascii="Times New Roman" w:eastAsia="Times New Roman" w:hAnsi="Times New Roman" w:cs="Times New Roman"/>
+          <w:color w:val="000000" w:themeColor="text1"/>
+        </w:rPr>
+        <w:t xml:space="preserve"> on the server to format the request data into a Pandas</w:t>
       </w:r>
       <w:r>
         <w:rPr>
@@ -8864,15 +9096,31 @@
           <w:rFonts w:ascii="Times New Roman" w:eastAsia="Times New Roman" w:hAnsi="Times New Roman" w:cs="Times New Roman"/>
           <w:color w:val="000000" w:themeColor="text1"/>
         </w:rPr>
-        <w:t>predict_proba</w:t>
-      </w:r>
-      <w:proofErr w:type="spellEnd"/>
-      <w:r>
-        <w:rPr>
-          <w:rFonts w:ascii="Times New Roman" w:eastAsia="Times New Roman" w:hAnsi="Times New Roman" w:cs="Times New Roman"/>
-          <w:color w:val="000000" w:themeColor="text1"/>
-        </w:rPr>
-        <w:t>()</w:t>
+        <w:t>predict_</w:t>
+      </w:r>
+      <w:proofErr w:type="gramStart"/>
+      <w:r>
+        <w:rPr>
+          <w:rFonts w:ascii="Times New Roman" w:eastAsia="Times New Roman" w:hAnsi="Times New Roman" w:cs="Times New Roman"/>
+          <w:color w:val="000000" w:themeColor="text1"/>
+        </w:rPr>
+        <w:t>proba</w:t>
+      </w:r>
+      <w:proofErr w:type="spellEnd"/>
+      <w:r>
+        <w:rPr>
+          <w:rFonts w:ascii="Times New Roman" w:eastAsia="Times New Roman" w:hAnsi="Times New Roman" w:cs="Times New Roman"/>
+          <w:color w:val="000000" w:themeColor="text1"/>
+        </w:rPr>
+        <w:t>(</w:t>
+      </w:r>
+      <w:proofErr w:type="gramEnd"/>
+      <w:r>
+        <w:rPr>
+          <w:rFonts w:ascii="Times New Roman" w:eastAsia="Times New Roman" w:hAnsi="Times New Roman" w:cs="Times New Roman"/>
+          <w:color w:val="000000" w:themeColor="text1"/>
+        </w:rPr>
+        <w:t>)</w:t>
       </w:r>
       <w:r>
         <w:rPr>
@@ -9226,6 +9474,7 @@
       <w:r>
         <w:rPr>
           <w:rFonts w:ascii="Times New Roman" w:eastAsia="Times New Roman" w:hAnsi="Times New Roman" w:cs="Times New Roman"/>
+          <w:noProof/>
           <w:color w:val="000000" w:themeColor="text1"/>
         </w:rPr>
         <w:drawing>
@@ -9290,6 +9539,7 @@
       <w:r>
         <w:rPr>
           <w:rFonts w:ascii="Times New Roman" w:eastAsia="Times New Roman" w:hAnsi="Times New Roman" w:cs="Times New Roman"/>
+          <w:noProof/>
           <w:color w:val="000000" w:themeColor="text1"/>
         </w:rPr>
         <w:lastRenderedPageBreak/>
@@ -9355,6 +9605,7 @@
       <w:r>
         <w:rPr>
           <w:rFonts w:ascii="Times New Roman" w:eastAsia="Times New Roman" w:hAnsi="Times New Roman" w:cs="Times New Roman"/>
+          <w:noProof/>
           <w:color w:val="000000" w:themeColor="text1"/>
         </w:rPr>
         <w:lastRenderedPageBreak/>
@@ -9420,6 +9671,7 @@
       <w:r>
         <w:rPr>
           <w:rFonts w:ascii="Times New Roman" w:eastAsia="Times New Roman" w:hAnsi="Times New Roman" w:cs="Times New Roman"/>
+          <w:noProof/>
           <w:color w:val="000000" w:themeColor="text1"/>
         </w:rPr>
         <w:lastRenderedPageBreak/>
@@ -9485,6 +9737,7 @@
       <w:r>
         <w:rPr>
           <w:rFonts w:ascii="Times New Roman" w:eastAsia="Times New Roman" w:hAnsi="Times New Roman" w:cs="Times New Roman"/>
+          <w:noProof/>
           <w:color w:val="000000" w:themeColor="text1"/>
         </w:rPr>
         <w:drawing>
@@ -9549,6 +9802,7 @@
       <w:r>
         <w:rPr>
           <w:rFonts w:ascii="Times New Roman" w:eastAsia="Times New Roman" w:hAnsi="Times New Roman" w:cs="Times New Roman"/>
+          <w:noProof/>
           <w:color w:val="000000" w:themeColor="text1"/>
         </w:rPr>
         <w:lastRenderedPageBreak/>
@@ -9614,6 +9868,7 @@
       <w:r>
         <w:rPr>
           <w:rFonts w:ascii="Times New Roman" w:eastAsia="Times New Roman" w:hAnsi="Times New Roman" w:cs="Times New Roman"/>
+          <w:noProof/>
           <w:color w:val="000000" w:themeColor="text1"/>
         </w:rPr>
         <w:drawing>
@@ -9860,6 +10115,7 @@
         <w:t xml:space="preserve"> “python -m </w:t>
       </w:r>
       <w:proofErr w:type="spellStart"/>
+      <w:proofErr w:type="gramStart"/>
       <w:r>
         <w:rPr>
           <w:rFonts w:ascii="Times New Roman" w:eastAsia="Times New Roman" w:hAnsi="Times New Roman" w:cs="Times New Roman"/>
@@ -9887,6 +10143,7 @@
         <w:t>venv</w:t>
       </w:r>
       <w:proofErr w:type="spellEnd"/>
+      <w:proofErr w:type="gramEnd"/>
       <w:r>
         <w:rPr>
           <w:rFonts w:ascii="Times New Roman" w:eastAsia="Times New Roman" w:hAnsi="Times New Roman" w:cs="Times New Roman"/>
@@ -9923,16 +10180,25 @@
           <w:color w:val="000000" w:themeColor="text1"/>
           <w:lang w:val="en"/>
         </w:rPr>
-        <w:t>./</w:t>
-      </w:r>
-      <w:r>
-        <w:rPr>
-          <w:rFonts w:ascii="Times New Roman" w:eastAsia="Times New Roman" w:hAnsi="Times New Roman" w:cs="Times New Roman"/>
-          <w:color w:val="000000" w:themeColor="text1"/>
-          <w:lang w:val="en"/>
-        </w:rPr>
         <w:t>.</w:t>
       </w:r>
+      <w:proofErr w:type="gramStart"/>
+      <w:r>
+        <w:rPr>
+          <w:rFonts w:ascii="Times New Roman" w:eastAsia="Times New Roman" w:hAnsi="Times New Roman" w:cs="Times New Roman"/>
+          <w:color w:val="000000" w:themeColor="text1"/>
+          <w:lang w:val="en"/>
+        </w:rPr>
+        <w:t>/</w:t>
+      </w:r>
+      <w:r>
+        <w:rPr>
+          <w:rFonts w:ascii="Times New Roman" w:eastAsia="Times New Roman" w:hAnsi="Times New Roman" w:cs="Times New Roman"/>
+          <w:color w:val="000000" w:themeColor="text1"/>
+          <w:lang w:val="en"/>
+        </w:rPr>
+        <w:t>.</w:t>
+      </w:r>
       <w:proofErr w:type="spellStart"/>
       <w:r>
         <w:rPr>
@@ -9943,6 +10209,7 @@
         <w:t>venv</w:t>
       </w:r>
       <w:proofErr w:type="spellEnd"/>
+      <w:proofErr w:type="gramEnd"/>
       <w:r>
         <w:rPr>
           <w:rFonts w:ascii="Times New Roman" w:eastAsia="Times New Roman" w:hAnsi="Times New Roman" w:cs="Times New Roman"/>
@@ -10010,6 +10277,7 @@
         <w:t xml:space="preserve"> run </w:t>
       </w:r>
       <w:proofErr w:type="spellStart"/>
+      <w:proofErr w:type="gramStart"/>
       <w:r>
         <w:rPr>
           <w:rFonts w:ascii="Times New Roman" w:eastAsia="Times New Roman" w:hAnsi="Times New Roman" w:cs="Times New Roman"/>
@@ -10019,6 +10287,7 @@
         <w:t>for:evaluator</w:t>
       </w:r>
       <w:proofErr w:type="spellEnd"/>
+      <w:proofErr w:type="gramEnd"/>
       <w:r>
         <w:rPr>
           <w:rFonts w:ascii="Times New Roman" w:eastAsia="Times New Roman" w:hAnsi="Times New Roman" w:cs="Times New Roman"/>
@@ -10042,7 +10311,25 @@
           <w:color w:val="000000" w:themeColor="text1"/>
           <w:lang w:val="en"/>
         </w:rPr>
-        <w:t>Once you have the web application (hosted locally or live) open in your web browser, perform the following steps to simulate a client using the application:</w:t>
+        <w:t xml:space="preserve">Once you have the web application (hosted locally or </w:t>
+      </w:r>
+      <w:proofErr w:type="gramStart"/>
+      <w:r>
+        <w:rPr>
+          <w:rFonts w:ascii="Times New Roman" w:eastAsia="Times New Roman" w:hAnsi="Times New Roman" w:cs="Times New Roman"/>
+          <w:color w:val="000000" w:themeColor="text1"/>
+          <w:lang w:val="en"/>
+        </w:rPr>
+        <w:t>live</w:t>
+      </w:r>
+      <w:proofErr w:type="gramEnd"/>
+      <w:r>
+        <w:rPr>
+          <w:rFonts w:ascii="Times New Roman" w:eastAsia="Times New Roman" w:hAnsi="Times New Roman" w:cs="Times New Roman"/>
+          <w:color w:val="000000" w:themeColor="text1"/>
+          <w:lang w:val="en"/>
+        </w:rPr>
+        <w:t>) open in your web browser, perform the following steps to simulate a client using the application:</w:t>
       </w:r>
     </w:p>
     <w:p>
@@ -10792,6 +11079,119 @@
     </w:lvl>
   </w:abstractNum>
   <w:abstractNum w:abstractNumId="3" w15:restartNumberingAfterBreak="0">
+    <w:nsid w:val="2F645179"/>
+    <w:multiLevelType w:val="hybridMultilevel"/>
+    <w:tmpl w:val="C18A4EF0"/>
+    <w:lvl w:ilvl="0" w:tplc="04090001">
+      <w:start w:val="1"/>
+      <w:numFmt w:val="bullet"/>
+      <w:lvlText w:val=""/>
+      <w:lvlJc w:val="left"/>
+      <w:pPr>
+        <w:ind w:left="720" w:hanging="360"/>
+      </w:pPr>
+      <w:rPr>
+        <w:rFonts w:ascii="Symbol" w:hAnsi="Symbol" w:hint="default"/>
+      </w:rPr>
+    </w:lvl>
+    <w:lvl w:ilvl="1" w:tplc="04090003" w:tentative="1">
+      <w:start w:val="1"/>
+      <w:numFmt w:val="bullet"/>
+      <w:lvlText w:val="o"/>
+      <w:lvlJc w:val="left"/>
+      <w:pPr>
+        <w:ind w:left="1440" w:hanging="360"/>
+      </w:pPr>
+      <w:rPr>
+        <w:rFonts w:ascii="Courier New" w:hAnsi="Courier New" w:cs="Courier New" w:hint="default"/>
+      </w:rPr>
+    </w:lvl>
+    <w:lvl w:ilvl="2" w:tplc="04090005" w:tentative="1">
+      <w:start w:val="1"/>
+      <w:numFmt w:val="bullet"/>
+      <w:lvlText w:val=""/>
+      <w:lvlJc w:val="left"/>
+      <w:pPr>
+        <w:ind w:left="2160" w:hanging="360"/>
+      </w:pPr>
+      <w:rPr>
+        <w:rFonts w:ascii="Wingdings" w:hAnsi="Wingdings" w:hint="default"/>
+      </w:rPr>
+    </w:lvl>
+    <w:lvl w:ilvl="3" w:tplc="04090001" w:tentative="1">
+      <w:start w:val="1"/>
+      <w:numFmt w:val="bullet"/>
+      <w:lvlText w:val=""/>
+      <w:lvlJc w:val="left"/>
+      <w:pPr>
+        <w:ind w:left="2880" w:hanging="360"/>
+      </w:pPr>
+      <w:rPr>
+        <w:rFonts w:ascii="Symbol" w:hAnsi="Symbol" w:hint="default"/>
+      </w:rPr>
+    </w:lvl>
+    <w:lvl w:ilvl="4" w:tplc="04090003" w:tentative="1">
+      <w:start w:val="1"/>
+      <w:numFmt w:val="bullet"/>
+      <w:lvlText w:val="o"/>
+      <w:lvlJc w:val="left"/>
+      <w:pPr>
+        <w:ind w:left="3600" w:hanging="360"/>
+      </w:pPr>
+      <w:rPr>
+        <w:rFonts w:ascii="Courier New" w:hAnsi="Courier New" w:cs="Courier New" w:hint="default"/>
+      </w:rPr>
+    </w:lvl>
+    <w:lvl w:ilvl="5" w:tplc="04090005" w:tentative="1">
+      <w:start w:val="1"/>
+      <w:numFmt w:val="bullet"/>
+      <w:lvlText w:val=""/>
+      <w:lvlJc w:val="left"/>
+      <w:pPr>
+        <w:ind w:left="4320" w:hanging="360"/>
+      </w:pPr>
+      <w:rPr>
+        <w:rFonts w:ascii="Wingdings" w:hAnsi="Wingdings" w:hint="default"/>
+      </w:rPr>
+    </w:lvl>
+    <w:lvl w:ilvl="6" w:tplc="04090001" w:tentative="1">
+      <w:start w:val="1"/>
+      <w:numFmt w:val="bullet"/>
+      <w:lvlText w:val=""/>
+      <w:lvlJc w:val="left"/>
+      <w:pPr>
+        <w:ind w:left="5040" w:hanging="360"/>
+      </w:pPr>
+      <w:rPr>
+        <w:rFonts w:ascii="Symbol" w:hAnsi="Symbol" w:hint="default"/>
+      </w:rPr>
+    </w:lvl>
+    <w:lvl w:ilvl="7" w:tplc="04090003" w:tentative="1">
+      <w:start w:val="1"/>
+      <w:numFmt w:val="bullet"/>
+      <w:lvlText w:val="o"/>
+      <w:lvlJc w:val="left"/>
+      <w:pPr>
+        <w:ind w:left="5760" w:hanging="360"/>
+      </w:pPr>
+      <w:rPr>
+        <w:rFonts w:ascii="Courier New" w:hAnsi="Courier New" w:cs="Courier New" w:hint="default"/>
+      </w:rPr>
+    </w:lvl>
+    <w:lvl w:ilvl="8" w:tplc="04090005" w:tentative="1">
+      <w:start w:val="1"/>
+      <w:numFmt w:val="bullet"/>
+      <w:lvlText w:val=""/>
+      <w:lvlJc w:val="left"/>
+      <w:pPr>
+        <w:ind w:left="6480" w:hanging="360"/>
+      </w:pPr>
+      <w:rPr>
+        <w:rFonts w:ascii="Wingdings" w:hAnsi="Wingdings" w:hint="default"/>
+      </w:rPr>
+    </w:lvl>
+  </w:abstractNum>
+  <w:abstractNum w:abstractNumId="4" w15:restartNumberingAfterBreak="0">
     <w:nsid w:val="30E5818D"/>
     <w:multiLevelType w:val="hybridMultilevel"/>
     <w:tmpl w:val="2306DDCE"/>
@@ -10904,7 +11304,7 @@
       </w:rPr>
     </w:lvl>
   </w:abstractNum>
-  <w:abstractNum w:abstractNumId="4" w15:restartNumberingAfterBreak="0">
+  <w:abstractNum w:abstractNumId="5" w15:restartNumberingAfterBreak="0">
     <w:nsid w:val="35B1575E"/>
     <w:multiLevelType w:val="hybridMultilevel"/>
     <w:tmpl w:val="EFE4BDE4"/>
@@ -11017,7 +11417,120 @@
       </w:rPr>
     </w:lvl>
   </w:abstractNum>
-  <w:abstractNum w:abstractNumId="5" w15:restartNumberingAfterBreak="0">
+  <w:abstractNum w:abstractNumId="6" w15:restartNumberingAfterBreak="0">
+    <w:nsid w:val="3BC83028"/>
+    <w:multiLevelType w:val="hybridMultilevel"/>
+    <w:tmpl w:val="6D966FD0"/>
+    <w:lvl w:ilvl="0" w:tplc="04090001">
+      <w:start w:val="1"/>
+      <w:numFmt w:val="bullet"/>
+      <w:lvlText w:val=""/>
+      <w:lvlJc w:val="left"/>
+      <w:pPr>
+        <w:ind w:left="720" w:hanging="360"/>
+      </w:pPr>
+      <w:rPr>
+        <w:rFonts w:ascii="Symbol" w:hAnsi="Symbol" w:hint="default"/>
+      </w:rPr>
+    </w:lvl>
+    <w:lvl w:ilvl="1" w:tplc="04090003" w:tentative="1">
+      <w:start w:val="1"/>
+      <w:numFmt w:val="bullet"/>
+      <w:lvlText w:val="o"/>
+      <w:lvlJc w:val="left"/>
+      <w:pPr>
+        <w:ind w:left="1440" w:hanging="360"/>
+      </w:pPr>
+      <w:rPr>
+        <w:rFonts w:ascii="Courier New" w:hAnsi="Courier New" w:cs="Courier New" w:hint="default"/>
+      </w:rPr>
+    </w:lvl>
+    <w:lvl w:ilvl="2" w:tplc="04090005" w:tentative="1">
+      <w:start w:val="1"/>
+      <w:numFmt w:val="bullet"/>
+      <w:lvlText w:val=""/>
+      <w:lvlJc w:val="left"/>
+      <w:pPr>
+        <w:ind w:left="2160" w:hanging="360"/>
+      </w:pPr>
+      <w:rPr>
+        <w:rFonts w:ascii="Wingdings" w:hAnsi="Wingdings" w:hint="default"/>
+      </w:rPr>
+    </w:lvl>
+    <w:lvl w:ilvl="3" w:tplc="04090001" w:tentative="1">
+      <w:start w:val="1"/>
+      <w:numFmt w:val="bullet"/>
+      <w:lvlText w:val=""/>
+      <w:lvlJc w:val="left"/>
+      <w:pPr>
+        <w:ind w:left="2880" w:hanging="360"/>
+      </w:pPr>
+      <w:rPr>
+        <w:rFonts w:ascii="Symbol" w:hAnsi="Symbol" w:hint="default"/>
+      </w:rPr>
+    </w:lvl>
+    <w:lvl w:ilvl="4" w:tplc="04090003" w:tentative="1">
+      <w:start w:val="1"/>
+      <w:numFmt w:val="bullet"/>
+      <w:lvlText w:val="o"/>
+      <w:lvlJc w:val="left"/>
+      <w:pPr>
+        <w:ind w:left="3600" w:hanging="360"/>
+      </w:pPr>
+      <w:rPr>
+        <w:rFonts w:ascii="Courier New" w:hAnsi="Courier New" w:cs="Courier New" w:hint="default"/>
+      </w:rPr>
+    </w:lvl>
+    <w:lvl w:ilvl="5" w:tplc="04090005" w:tentative="1">
+      <w:start w:val="1"/>
+      <w:numFmt w:val="bullet"/>
+      <w:lvlText w:val=""/>
+      <w:lvlJc w:val="left"/>
+      <w:pPr>
+        <w:ind w:left="4320" w:hanging="360"/>
+      </w:pPr>
+      <w:rPr>
+        <w:rFonts w:ascii="Wingdings" w:hAnsi="Wingdings" w:hint="default"/>
+      </w:rPr>
+    </w:lvl>
+    <w:lvl w:ilvl="6" w:tplc="04090001" w:tentative="1">
+      <w:start w:val="1"/>
+      <w:numFmt w:val="bullet"/>
+      <w:lvlText w:val=""/>
+      <w:lvlJc w:val="left"/>
+      <w:pPr>
+        <w:ind w:left="5040" w:hanging="360"/>
+      </w:pPr>
+      <w:rPr>
+        <w:rFonts w:ascii="Symbol" w:hAnsi="Symbol" w:hint="default"/>
+      </w:rPr>
+    </w:lvl>
+    <w:lvl w:ilvl="7" w:tplc="04090003" w:tentative="1">
+      <w:start w:val="1"/>
+      <w:numFmt w:val="bullet"/>
+      <w:lvlText w:val="o"/>
+      <w:lvlJc w:val="left"/>
+      <w:pPr>
+        <w:ind w:left="5760" w:hanging="360"/>
+      </w:pPr>
+      <w:rPr>
+        <w:rFonts w:ascii="Courier New" w:hAnsi="Courier New" w:cs="Courier New" w:hint="default"/>
+      </w:rPr>
+    </w:lvl>
+    <w:lvl w:ilvl="8" w:tplc="04090005" w:tentative="1">
+      <w:start w:val="1"/>
+      <w:numFmt w:val="bullet"/>
+      <w:lvlText w:val=""/>
+      <w:lvlJc w:val="left"/>
+      <w:pPr>
+        <w:ind w:left="6480" w:hanging="360"/>
+      </w:pPr>
+      <w:rPr>
+        <w:rFonts w:ascii="Wingdings" w:hAnsi="Wingdings" w:hint="default"/>
+      </w:rPr>
+    </w:lvl>
+  </w:abstractNum>
+  <w:abstractNum w:abstractNumId="7" w15:restartNumberingAfterBreak="0">
     <w:nsid w:val="3CE71F59"/>
     <w:multiLevelType w:val="hybridMultilevel"/>
     <w:tmpl w:val="8C865992"/>
@@ -11103,7 +11616,7 @@
       </w:pPr>
     </w:lvl>
   </w:abstractNum>
-  <w:abstractNum w:abstractNumId="6" w15:restartNumberingAfterBreak="0">
+  <w:abstractNum w:abstractNumId="8" w15:restartNumberingAfterBreak="0">
     <w:nsid w:val="3F667044"/>
     <w:multiLevelType w:val="hybridMultilevel"/>
     <w:tmpl w:val="B950DEC8"/>
@@ -11216,7 +11729,7 @@
       </w:rPr>
     </w:lvl>
   </w:abstractNum>
-  <w:abstractNum w:abstractNumId="7" w15:restartNumberingAfterBreak="0">
+  <w:abstractNum w:abstractNumId="9" w15:restartNumberingAfterBreak="0">
     <w:nsid w:val="40D1E6BD"/>
     <w:multiLevelType w:val="hybridMultilevel"/>
     <w:tmpl w:val="7D8010F8"/>
@@ -11329,7 +11842,7 @@
       </w:rPr>
     </w:lvl>
   </w:abstractNum>
-  <w:abstractNum w:abstractNumId="8" w15:restartNumberingAfterBreak="0">
+  <w:abstractNum w:abstractNumId="10" w15:restartNumberingAfterBreak="0">
     <w:nsid w:val="500646C6"/>
     <w:multiLevelType w:val="hybridMultilevel"/>
     <w:tmpl w:val="84205E52"/>
@@ -11442,7 +11955,7 @@
       </w:rPr>
     </w:lvl>
   </w:abstractNum>
-  <w:abstractNum w:abstractNumId="9" w15:restartNumberingAfterBreak="0">
+  <w:abstractNum w:abstractNumId="11" w15:restartNumberingAfterBreak="0">
     <w:nsid w:val="60511C9D"/>
     <w:multiLevelType w:val="hybridMultilevel"/>
     <w:tmpl w:val="8CCE3312"/>
@@ -11555,7 +12068,7 @@
       </w:rPr>
     </w:lvl>
   </w:abstractNum>
-  <w:abstractNum w:abstractNumId="10" w15:restartNumberingAfterBreak="0">
+  <w:abstractNum w:abstractNumId="12" w15:restartNumberingAfterBreak="0">
     <w:nsid w:val="616388A8"/>
     <w:multiLevelType w:val="hybridMultilevel"/>
     <w:tmpl w:val="A79ED0FA"/>
@@ -11668,7 +12181,7 @@
       </w:rPr>
     </w:lvl>
   </w:abstractNum>
-  <w:abstractNum w:abstractNumId="11" w15:restartNumberingAfterBreak="0">
+  <w:abstractNum w:abstractNumId="13" w15:restartNumberingAfterBreak="0">
     <w:nsid w:val="62051F01"/>
     <w:multiLevelType w:val="hybridMultilevel"/>
     <w:tmpl w:val="22DE020E"/>
@@ -11754,7 +12267,7 @@
       </w:pPr>
     </w:lvl>
   </w:abstractNum>
-  <w:abstractNum w:abstractNumId="12" w15:restartNumberingAfterBreak="0">
+  <w:abstractNum w:abstractNumId="14" w15:restartNumberingAfterBreak="0">
     <w:nsid w:val="75DB78F1"/>
     <w:multiLevelType w:val="hybridMultilevel"/>
     <w:tmpl w:val="348435A6"/>
@@ -11867,7 +12380,7 @@
       </w:rPr>
     </w:lvl>
   </w:abstractNum>
-  <w:abstractNum w:abstractNumId="13" w15:restartNumberingAfterBreak="0">
+  <w:abstractNum w:abstractNumId="15" w15:restartNumberingAfterBreak="0">
     <w:nsid w:val="7FF65719"/>
     <w:multiLevelType w:val="hybridMultilevel"/>
     <w:tmpl w:val="CBD8B6A4"/>
@@ -11981,49 +12494,55 @@
     </w:lvl>
   </w:abstractNum>
   <w:num w:numId="1" w16cid:durableId="1841044753">
-    <w:abstractNumId w:val="3"/>
+    <w:abstractNumId w:val="4"/>
   </w:num>
   <w:num w:numId="2" w16cid:durableId="280919342">
-    <w:abstractNumId w:val="12"/>
+    <w:abstractNumId w:val="14"/>
   </w:num>
   <w:num w:numId="3" w16cid:durableId="968630040">
     <w:abstractNumId w:val="1"/>
   </w:num>
   <w:num w:numId="4" w16cid:durableId="1861314595">
-    <w:abstractNumId w:val="4"/>
+    <w:abstractNumId w:val="5"/>
   </w:num>
   <w:num w:numId="5" w16cid:durableId="1764767310">
     <w:abstractNumId w:val="2"/>
   </w:num>
   <w:num w:numId="6" w16cid:durableId="1924950953">
-    <w:abstractNumId w:val="6"/>
+    <w:abstractNumId w:val="8"/>
   </w:num>
   <w:num w:numId="7" w16cid:durableId="1703435533">
-    <w:abstractNumId w:val="8"/>
+    <w:abstractNumId w:val="10"/>
   </w:num>
   <w:num w:numId="8" w16cid:durableId="1733189500">
-    <w:abstractNumId w:val="7"/>
+    <w:abstractNumId w:val="9"/>
   </w:num>
   <w:num w:numId="9" w16cid:durableId="1008097330">
-    <w:abstractNumId w:val="9"/>
+    <w:abstractNumId w:val="11"/>
   </w:num>
   <w:num w:numId="10" w16cid:durableId="233048076">
-    <w:abstractNumId w:val="10"/>
+    <w:abstractNumId w:val="12"/>
   </w:num>
   <w:num w:numId="11" w16cid:durableId="1732922867">
-    <w:abstractNumId w:val="7"/>
+    <w:abstractNumId w:val="9"/>
   </w:num>
   <w:num w:numId="12" w16cid:durableId="1851488128">
     <w:abstractNumId w:val="0"/>
   </w:num>
   <w:num w:numId="13" w16cid:durableId="879249905">
+    <w:abstractNumId w:val="15"/>
+  </w:num>
+  <w:num w:numId="14" w16cid:durableId="751006091">
+    <w:abstractNumId w:val="7"/>
+  </w:num>
+  <w:num w:numId="15" w16cid:durableId="413744060">
     <w:abstractNumId w:val="13"/>
   </w:num>
-  <w:num w:numId="14" w16cid:durableId="751006091">
-    <w:abstractNumId w:val="5"/>
+  <w:num w:numId="16" w16cid:durableId="43213107">
+    <w:abstractNumId w:val="6"/>
   </w:num>
-  <w:num w:numId="15" w16cid:durableId="413744060">
-    <w:abstractNumId w:val="11"/>
+  <w:num w:numId="17" w16cid:durableId="1393581073">
+    <w:abstractNumId w:val="3"/>
   </w:num>
   <w:numIdMacAtCleanup w:val="13"/>
 </w:numbering>

</xml_diff>

<commit_message>
Complete part A of task writeup
</commit_message>
<xml_diff>
--- a/docs/Jaxon Adams - C964 Task 2.docx
+++ b/docs/Jaxon Adams - C964 Task 2.docx
@@ -169,10 +169,15 @@
           <w:pPr>
             <w:pStyle w:val="TOC1"/>
             <w:tabs>
-              <w:tab w:val="right" w:leader="dot" w:pos="9360"/>
+              <w:tab w:val="right" w:leader="dot" w:pos="9350"/>
             </w:tabs>
             <w:rPr>
-              <w:rStyle w:val="Hyperlink"/>
+              <w:rFonts w:eastAsiaTheme="minorEastAsia"/>
+              <w:noProof/>
+              <w:kern w:val="2"/>
+              <w:sz w:val="24"/>
+              <w:szCs w:val="24"/>
+              <w14:ligatures w14:val="standardContextual"/>
             </w:rPr>
           </w:pPr>
           <w:r>
@@ -184,32 +189,135 @@
           <w:r>
             <w:fldChar w:fldCharType="separate"/>
           </w:r>
-          <w:hyperlink w:anchor="_Toc98598250">
+          <w:hyperlink w:anchor="_Toc197363887" w:history="1">
             <w:r>
               <w:rPr>
                 <w:rStyle w:val="Hyperlink"/>
+                <w:noProof/>
+                <w:lang w:val="en"/>
               </w:rPr>
               <w:t>Part A: Letter of Transmittal</w:t>
             </w:r>
             <w:r>
+              <w:rPr>
+                <w:noProof/>
+                <w:webHidden/>
+              </w:rPr>
               <w:tab/>
             </w:r>
             <w:r>
+              <w:rPr>
+                <w:noProof/>
+                <w:webHidden/>
+              </w:rPr>
               <w:fldChar w:fldCharType="begin"/>
             </w:r>
             <w:r>
-              <w:instrText>PAGEREF _Toc98598250 \h</w:instrText>
-            </w:r>
-            <w:r>
+              <w:rPr>
+                <w:noProof/>
+                <w:webHidden/>
+              </w:rPr>
+              <w:instrText xml:space="preserve"> PAGEREF _Toc197363887 \h </w:instrText>
+            </w:r>
+            <w:r>
+              <w:rPr>
+                <w:noProof/>
+                <w:webHidden/>
+              </w:rPr>
+            </w:r>
+            <w:r>
+              <w:rPr>
+                <w:noProof/>
+                <w:webHidden/>
+              </w:rPr>
               <w:fldChar w:fldCharType="separate"/>
             </w:r>
             <w:r>
               <w:rPr>
+                <w:noProof/>
+                <w:webHidden/>
+              </w:rPr>
+              <w:t>2</w:t>
+            </w:r>
+            <w:r>
+              <w:rPr>
+                <w:noProof/>
+                <w:webHidden/>
+              </w:rPr>
+              <w:fldChar w:fldCharType="end"/>
+            </w:r>
+          </w:hyperlink>
+        </w:p>
+        <w:p>
+          <w:pPr>
+            <w:pStyle w:val="TOC1"/>
+            <w:tabs>
+              <w:tab w:val="right" w:leader="dot" w:pos="9350"/>
+            </w:tabs>
+            <w:rPr>
+              <w:rFonts w:eastAsiaTheme="minorEastAsia"/>
+              <w:noProof/>
+              <w:kern w:val="2"/>
+              <w:sz w:val="24"/>
+              <w:szCs w:val="24"/>
+              <w14:ligatures w14:val="standardContextual"/>
+            </w:rPr>
+          </w:pPr>
+          <w:hyperlink w:anchor="_Toc197363888" w:history="1">
+            <w:r>
+              <w:rPr>
                 <w:rStyle w:val="Hyperlink"/>
-              </w:rPr>
-              <w:t>1</w:t>
-            </w:r>
-            <w:r>
+                <w:noProof/>
+                <w:lang w:val="en"/>
+              </w:rPr>
+              <w:t>Part B: Project Proposal Plan</w:t>
+            </w:r>
+            <w:r>
+              <w:rPr>
+                <w:noProof/>
+                <w:webHidden/>
+              </w:rPr>
+              <w:tab/>
+            </w:r>
+            <w:r>
+              <w:rPr>
+                <w:noProof/>
+                <w:webHidden/>
+              </w:rPr>
+              <w:fldChar w:fldCharType="begin"/>
+            </w:r>
+            <w:r>
+              <w:rPr>
+                <w:noProof/>
+                <w:webHidden/>
+              </w:rPr>
+              <w:instrText xml:space="preserve"> PAGEREF _Toc197363888 \h </w:instrText>
+            </w:r>
+            <w:r>
+              <w:rPr>
+                <w:noProof/>
+                <w:webHidden/>
+              </w:rPr>
+            </w:r>
+            <w:r>
+              <w:rPr>
+                <w:noProof/>
+                <w:webHidden/>
+              </w:rPr>
+              <w:fldChar w:fldCharType="separate"/>
+            </w:r>
+            <w:r>
+              <w:rPr>
+                <w:noProof/>
+                <w:webHidden/>
+              </w:rPr>
+              <w:t>4</w:t>
+            </w:r>
+            <w:r>
+              <w:rPr>
+                <w:noProof/>
+                <w:webHidden/>
+              </w:rPr>
               <w:fldChar w:fldCharType="end"/>
             </w:r>
           </w:hyperlink>
@@ -218,38 +326,72 @@
           <w:pPr>
             <w:pStyle w:val="TOC2"/>
             <w:tabs>
-              <w:tab w:val="right" w:leader="dot" w:pos="9360"/>
+              <w:tab w:val="right" w:leader="dot" w:pos="9350"/>
             </w:tabs>
             <w:rPr>
-              <w:rStyle w:val="Hyperlink"/>
+              <w:rFonts w:eastAsiaTheme="minorEastAsia"/>
+              <w:noProof/>
+              <w:kern w:val="2"/>
+              <w:sz w:val="24"/>
+              <w:szCs w:val="24"/>
+              <w14:ligatures w14:val="standardContextual"/>
             </w:rPr>
           </w:pPr>
-          <w:hyperlink w:anchor="_Toc1738085866">
+          <w:hyperlink w:anchor="_Toc197363889" w:history="1">
             <w:r>
               <w:rPr>
                 <w:rStyle w:val="Hyperlink"/>
-              </w:rPr>
-              <w:t>Letter of Transmittal Requirements</w:t>
-            </w:r>
-            <w:r>
+                <w:noProof/>
+                <w:lang w:val="en"/>
+              </w:rPr>
+              <w:t>Project Summary</w:t>
+            </w:r>
+            <w:r>
+              <w:rPr>
+                <w:noProof/>
+                <w:webHidden/>
+              </w:rPr>
               <w:tab/>
             </w:r>
             <w:r>
+              <w:rPr>
+                <w:noProof/>
+                <w:webHidden/>
+              </w:rPr>
               <w:fldChar w:fldCharType="begin"/>
             </w:r>
             <w:r>
-              <w:instrText>PAGEREF _Toc1738085866 \h</w:instrText>
-            </w:r>
-            <w:r>
+              <w:rPr>
+                <w:noProof/>
+                <w:webHidden/>
+              </w:rPr>
+              <w:instrText xml:space="preserve"> PAGEREF _Toc197363889 \h </w:instrText>
+            </w:r>
+            <w:r>
+              <w:rPr>
+                <w:noProof/>
+                <w:webHidden/>
+              </w:rPr>
+            </w:r>
+            <w:r>
+              <w:rPr>
+                <w:noProof/>
+                <w:webHidden/>
+              </w:rPr>
               <w:fldChar w:fldCharType="separate"/>
             </w:r>
             <w:r>
               <w:rPr>
-                <w:rStyle w:val="Hyperlink"/>
-              </w:rPr>
-              <w:t>2</w:t>
-            </w:r>
-            <w:r>
+                <w:noProof/>
+                <w:webHidden/>
+              </w:rPr>
+              <w:t>4</w:t>
+            </w:r>
+            <w:r>
+              <w:rPr>
+                <w:noProof/>
+                <w:webHidden/>
+              </w:rPr>
               <w:fldChar w:fldCharType="end"/>
             </w:r>
           </w:hyperlink>
@@ -258,38 +400,886 @@
           <w:pPr>
             <w:pStyle w:val="TOC2"/>
             <w:tabs>
-              <w:tab w:val="right" w:leader="dot" w:pos="9360"/>
+              <w:tab w:val="right" w:leader="dot" w:pos="9350"/>
             </w:tabs>
             <w:rPr>
-              <w:rStyle w:val="Hyperlink"/>
+              <w:rFonts w:eastAsiaTheme="minorEastAsia"/>
+              <w:noProof/>
+              <w:kern w:val="2"/>
+              <w:sz w:val="24"/>
+              <w:szCs w:val="24"/>
+              <w14:ligatures w14:val="standardContextual"/>
             </w:rPr>
           </w:pPr>
-          <w:hyperlink w:anchor="_Toc1133266111">
+          <w:hyperlink w:anchor="_Toc197363890" w:history="1">
             <w:r>
               <w:rPr>
                 <w:rStyle w:val="Hyperlink"/>
-              </w:rPr>
-              <w:t>Letter Template</w:t>
-            </w:r>
-            <w:r>
+                <w:noProof/>
+                <w:lang w:val="en"/>
+              </w:rPr>
+              <w:t>Data Summary</w:t>
+            </w:r>
+            <w:r>
+              <w:rPr>
+                <w:noProof/>
+                <w:webHidden/>
+              </w:rPr>
               <w:tab/>
             </w:r>
             <w:r>
+              <w:rPr>
+                <w:noProof/>
+                <w:webHidden/>
+              </w:rPr>
               <w:fldChar w:fldCharType="begin"/>
             </w:r>
             <w:r>
-              <w:instrText>PAGEREF _Toc1133266111 \h</w:instrText>
-            </w:r>
-            <w:r>
+              <w:rPr>
+                <w:noProof/>
+                <w:webHidden/>
+              </w:rPr>
+              <w:instrText xml:space="preserve"> PAGEREF _Toc197363890 \h </w:instrText>
+            </w:r>
+            <w:r>
+              <w:rPr>
+                <w:noProof/>
+                <w:webHidden/>
+              </w:rPr>
+            </w:r>
+            <w:r>
+              <w:rPr>
+                <w:noProof/>
+                <w:webHidden/>
+              </w:rPr>
               <w:fldChar w:fldCharType="separate"/>
             </w:r>
             <w:r>
               <w:rPr>
+                <w:noProof/>
+                <w:webHidden/>
+              </w:rPr>
+              <w:t>4</w:t>
+            </w:r>
+            <w:r>
+              <w:rPr>
+                <w:noProof/>
+                <w:webHidden/>
+              </w:rPr>
+              <w:fldChar w:fldCharType="end"/>
+            </w:r>
+          </w:hyperlink>
+        </w:p>
+        <w:p>
+          <w:pPr>
+            <w:pStyle w:val="TOC2"/>
+            <w:tabs>
+              <w:tab w:val="right" w:leader="dot" w:pos="9350"/>
+            </w:tabs>
+            <w:rPr>
+              <w:rFonts w:eastAsiaTheme="minorEastAsia"/>
+              <w:noProof/>
+              <w:kern w:val="2"/>
+              <w:sz w:val="24"/>
+              <w:szCs w:val="24"/>
+              <w14:ligatures w14:val="standardContextual"/>
+            </w:rPr>
+          </w:pPr>
+          <w:hyperlink w:anchor="_Toc197363891" w:history="1">
+            <w:r>
+              <w:rPr>
                 <w:rStyle w:val="Hyperlink"/>
-              </w:rPr>
-              <w:t>2</w:t>
-            </w:r>
-            <w:r>
+                <w:noProof/>
+                <w:lang w:val="en"/>
+              </w:rPr>
+              <w:t>Implementation</w:t>
+            </w:r>
+            <w:r>
+              <w:rPr>
+                <w:noProof/>
+                <w:webHidden/>
+              </w:rPr>
+              <w:tab/>
+            </w:r>
+            <w:r>
+              <w:rPr>
+                <w:noProof/>
+                <w:webHidden/>
+              </w:rPr>
+              <w:fldChar w:fldCharType="begin"/>
+            </w:r>
+            <w:r>
+              <w:rPr>
+                <w:noProof/>
+                <w:webHidden/>
+              </w:rPr>
+              <w:instrText xml:space="preserve"> PAGEREF _Toc197363891 \h </w:instrText>
+            </w:r>
+            <w:r>
+              <w:rPr>
+                <w:noProof/>
+                <w:webHidden/>
+              </w:rPr>
+            </w:r>
+            <w:r>
+              <w:rPr>
+                <w:noProof/>
+                <w:webHidden/>
+              </w:rPr>
+              <w:fldChar w:fldCharType="separate"/>
+            </w:r>
+            <w:r>
+              <w:rPr>
+                <w:noProof/>
+                <w:webHidden/>
+              </w:rPr>
+              <w:t>5</w:t>
+            </w:r>
+            <w:r>
+              <w:rPr>
+                <w:noProof/>
+                <w:webHidden/>
+              </w:rPr>
+              <w:fldChar w:fldCharType="end"/>
+            </w:r>
+          </w:hyperlink>
+        </w:p>
+        <w:p>
+          <w:pPr>
+            <w:pStyle w:val="TOC2"/>
+            <w:tabs>
+              <w:tab w:val="right" w:leader="dot" w:pos="9350"/>
+            </w:tabs>
+            <w:rPr>
+              <w:rFonts w:eastAsiaTheme="minorEastAsia"/>
+              <w:noProof/>
+              <w:kern w:val="2"/>
+              <w:sz w:val="24"/>
+              <w:szCs w:val="24"/>
+              <w14:ligatures w14:val="standardContextual"/>
+            </w:rPr>
+          </w:pPr>
+          <w:hyperlink w:anchor="_Toc197363892" w:history="1">
+            <w:r>
+              <w:rPr>
+                <w:rStyle w:val="Hyperlink"/>
+                <w:noProof/>
+                <w:lang w:val="en"/>
+              </w:rPr>
+              <w:t>Timeline</w:t>
+            </w:r>
+            <w:r>
+              <w:rPr>
+                <w:noProof/>
+                <w:webHidden/>
+              </w:rPr>
+              <w:tab/>
+            </w:r>
+            <w:r>
+              <w:rPr>
+                <w:noProof/>
+                <w:webHidden/>
+              </w:rPr>
+              <w:fldChar w:fldCharType="begin"/>
+            </w:r>
+            <w:r>
+              <w:rPr>
+                <w:noProof/>
+                <w:webHidden/>
+              </w:rPr>
+              <w:instrText xml:space="preserve"> PAGEREF _Toc197363892 \h </w:instrText>
+            </w:r>
+            <w:r>
+              <w:rPr>
+                <w:noProof/>
+                <w:webHidden/>
+              </w:rPr>
+            </w:r>
+            <w:r>
+              <w:rPr>
+                <w:noProof/>
+                <w:webHidden/>
+              </w:rPr>
+              <w:fldChar w:fldCharType="separate"/>
+            </w:r>
+            <w:r>
+              <w:rPr>
+                <w:noProof/>
+                <w:webHidden/>
+              </w:rPr>
+              <w:t>5</w:t>
+            </w:r>
+            <w:r>
+              <w:rPr>
+                <w:noProof/>
+                <w:webHidden/>
+              </w:rPr>
+              <w:fldChar w:fldCharType="end"/>
+            </w:r>
+          </w:hyperlink>
+        </w:p>
+        <w:p>
+          <w:pPr>
+            <w:pStyle w:val="TOC2"/>
+            <w:tabs>
+              <w:tab w:val="right" w:leader="dot" w:pos="9350"/>
+            </w:tabs>
+            <w:rPr>
+              <w:rFonts w:eastAsiaTheme="minorEastAsia"/>
+              <w:noProof/>
+              <w:kern w:val="2"/>
+              <w:sz w:val="24"/>
+              <w:szCs w:val="24"/>
+              <w14:ligatures w14:val="standardContextual"/>
+            </w:rPr>
+          </w:pPr>
+          <w:hyperlink w:anchor="_Toc197363893" w:history="1">
+            <w:r>
+              <w:rPr>
+                <w:rStyle w:val="Hyperlink"/>
+                <w:noProof/>
+                <w:lang w:val="en"/>
+              </w:rPr>
+              <w:t>Evaluation Plan</w:t>
+            </w:r>
+            <w:r>
+              <w:rPr>
+                <w:noProof/>
+                <w:webHidden/>
+              </w:rPr>
+              <w:tab/>
+            </w:r>
+            <w:r>
+              <w:rPr>
+                <w:noProof/>
+                <w:webHidden/>
+              </w:rPr>
+              <w:fldChar w:fldCharType="begin"/>
+            </w:r>
+            <w:r>
+              <w:rPr>
+                <w:noProof/>
+                <w:webHidden/>
+              </w:rPr>
+              <w:instrText xml:space="preserve"> PAGEREF _Toc197363893 \h </w:instrText>
+            </w:r>
+            <w:r>
+              <w:rPr>
+                <w:noProof/>
+                <w:webHidden/>
+              </w:rPr>
+            </w:r>
+            <w:r>
+              <w:rPr>
+                <w:noProof/>
+                <w:webHidden/>
+              </w:rPr>
+              <w:fldChar w:fldCharType="separate"/>
+            </w:r>
+            <w:r>
+              <w:rPr>
+                <w:noProof/>
+                <w:webHidden/>
+              </w:rPr>
+              <w:t>6</w:t>
+            </w:r>
+            <w:r>
+              <w:rPr>
+                <w:noProof/>
+                <w:webHidden/>
+              </w:rPr>
+              <w:fldChar w:fldCharType="end"/>
+            </w:r>
+          </w:hyperlink>
+        </w:p>
+        <w:p>
+          <w:pPr>
+            <w:pStyle w:val="TOC2"/>
+            <w:tabs>
+              <w:tab w:val="right" w:leader="dot" w:pos="9350"/>
+            </w:tabs>
+            <w:rPr>
+              <w:rFonts w:eastAsiaTheme="minorEastAsia"/>
+              <w:noProof/>
+              <w:kern w:val="2"/>
+              <w:sz w:val="24"/>
+              <w:szCs w:val="24"/>
+              <w14:ligatures w14:val="standardContextual"/>
+            </w:rPr>
+          </w:pPr>
+          <w:hyperlink w:anchor="_Toc197363894" w:history="1">
+            <w:r>
+              <w:rPr>
+                <w:rStyle w:val="Hyperlink"/>
+                <w:noProof/>
+                <w:lang w:val="en"/>
+              </w:rPr>
+              <w:t>Costs</w:t>
+            </w:r>
+            <w:r>
+              <w:rPr>
+                <w:noProof/>
+                <w:webHidden/>
+              </w:rPr>
+              <w:tab/>
+            </w:r>
+            <w:r>
+              <w:rPr>
+                <w:noProof/>
+                <w:webHidden/>
+              </w:rPr>
+              <w:fldChar w:fldCharType="begin"/>
+            </w:r>
+            <w:r>
+              <w:rPr>
+                <w:noProof/>
+                <w:webHidden/>
+              </w:rPr>
+              <w:instrText xml:space="preserve"> PAGEREF _Toc197363894 \h </w:instrText>
+            </w:r>
+            <w:r>
+              <w:rPr>
+                <w:noProof/>
+                <w:webHidden/>
+              </w:rPr>
+            </w:r>
+            <w:r>
+              <w:rPr>
+                <w:noProof/>
+                <w:webHidden/>
+              </w:rPr>
+              <w:fldChar w:fldCharType="separate"/>
+            </w:r>
+            <w:r>
+              <w:rPr>
+                <w:noProof/>
+                <w:webHidden/>
+              </w:rPr>
+              <w:t>7</w:t>
+            </w:r>
+            <w:r>
+              <w:rPr>
+                <w:noProof/>
+                <w:webHidden/>
+              </w:rPr>
+              <w:fldChar w:fldCharType="end"/>
+            </w:r>
+          </w:hyperlink>
+        </w:p>
+        <w:p>
+          <w:pPr>
+            <w:pStyle w:val="TOC1"/>
+            <w:tabs>
+              <w:tab w:val="right" w:leader="dot" w:pos="9350"/>
+            </w:tabs>
+            <w:rPr>
+              <w:rFonts w:eastAsiaTheme="minorEastAsia"/>
+              <w:noProof/>
+              <w:kern w:val="2"/>
+              <w:sz w:val="24"/>
+              <w:szCs w:val="24"/>
+              <w14:ligatures w14:val="standardContextual"/>
+            </w:rPr>
+          </w:pPr>
+          <w:hyperlink w:anchor="_Toc197363895" w:history="1">
+            <w:r>
+              <w:rPr>
+                <w:rStyle w:val="Hyperlink"/>
+                <w:noProof/>
+                <w:lang w:val="en"/>
+              </w:rPr>
+              <w:t>Part C: Application</w:t>
+            </w:r>
+            <w:r>
+              <w:rPr>
+                <w:noProof/>
+                <w:webHidden/>
+              </w:rPr>
+              <w:tab/>
+            </w:r>
+            <w:r>
+              <w:rPr>
+                <w:noProof/>
+                <w:webHidden/>
+              </w:rPr>
+              <w:fldChar w:fldCharType="begin"/>
+            </w:r>
+            <w:r>
+              <w:rPr>
+                <w:noProof/>
+                <w:webHidden/>
+              </w:rPr>
+              <w:instrText xml:space="preserve"> PAGEREF _Toc197363895 \h </w:instrText>
+            </w:r>
+            <w:r>
+              <w:rPr>
+                <w:noProof/>
+                <w:webHidden/>
+              </w:rPr>
+            </w:r>
+            <w:r>
+              <w:rPr>
+                <w:noProof/>
+                <w:webHidden/>
+              </w:rPr>
+              <w:fldChar w:fldCharType="separate"/>
+            </w:r>
+            <w:r>
+              <w:rPr>
+                <w:noProof/>
+                <w:webHidden/>
+              </w:rPr>
+              <w:t>8</w:t>
+            </w:r>
+            <w:r>
+              <w:rPr>
+                <w:noProof/>
+                <w:webHidden/>
+              </w:rPr>
+              <w:fldChar w:fldCharType="end"/>
+            </w:r>
+          </w:hyperlink>
+        </w:p>
+        <w:p>
+          <w:pPr>
+            <w:pStyle w:val="TOC1"/>
+            <w:tabs>
+              <w:tab w:val="right" w:leader="dot" w:pos="9350"/>
+            </w:tabs>
+            <w:rPr>
+              <w:rFonts w:eastAsiaTheme="minorEastAsia"/>
+              <w:noProof/>
+              <w:kern w:val="2"/>
+              <w:sz w:val="24"/>
+              <w:szCs w:val="24"/>
+              <w14:ligatures w14:val="standardContextual"/>
+            </w:rPr>
+          </w:pPr>
+          <w:hyperlink w:anchor="_Toc197363896" w:history="1">
+            <w:r>
+              <w:rPr>
+                <w:rStyle w:val="Hyperlink"/>
+                <w:noProof/>
+                <w:lang w:val="en"/>
+              </w:rPr>
+              <w:t>Part D: Post-Implementation Report</w:t>
+            </w:r>
+            <w:r>
+              <w:rPr>
+                <w:noProof/>
+                <w:webHidden/>
+              </w:rPr>
+              <w:tab/>
+            </w:r>
+            <w:r>
+              <w:rPr>
+                <w:noProof/>
+                <w:webHidden/>
+              </w:rPr>
+              <w:fldChar w:fldCharType="begin"/>
+            </w:r>
+            <w:r>
+              <w:rPr>
+                <w:noProof/>
+                <w:webHidden/>
+              </w:rPr>
+              <w:instrText xml:space="preserve"> PAGEREF _Toc197363896 \h </w:instrText>
+            </w:r>
+            <w:r>
+              <w:rPr>
+                <w:noProof/>
+                <w:webHidden/>
+              </w:rPr>
+            </w:r>
+            <w:r>
+              <w:rPr>
+                <w:noProof/>
+                <w:webHidden/>
+              </w:rPr>
+              <w:fldChar w:fldCharType="separate"/>
+            </w:r>
+            <w:r>
+              <w:rPr>
+                <w:noProof/>
+                <w:webHidden/>
+              </w:rPr>
+              <w:t>9</w:t>
+            </w:r>
+            <w:r>
+              <w:rPr>
+                <w:noProof/>
+                <w:webHidden/>
+              </w:rPr>
+              <w:fldChar w:fldCharType="end"/>
+            </w:r>
+          </w:hyperlink>
+        </w:p>
+        <w:p>
+          <w:pPr>
+            <w:pStyle w:val="TOC2"/>
+            <w:tabs>
+              <w:tab w:val="right" w:leader="dot" w:pos="9350"/>
+            </w:tabs>
+            <w:rPr>
+              <w:rFonts w:eastAsiaTheme="minorEastAsia"/>
+              <w:noProof/>
+              <w:kern w:val="2"/>
+              <w:sz w:val="24"/>
+              <w:szCs w:val="24"/>
+              <w14:ligatures w14:val="standardContextual"/>
+            </w:rPr>
+          </w:pPr>
+          <w:hyperlink w:anchor="_Toc197363897" w:history="1">
+            <w:r>
+              <w:rPr>
+                <w:rStyle w:val="Hyperlink"/>
+                <w:noProof/>
+                <w:lang w:val="en"/>
+              </w:rPr>
+              <w:t>Machine Learning</w:t>
+            </w:r>
+            <w:r>
+              <w:rPr>
+                <w:noProof/>
+                <w:webHidden/>
+              </w:rPr>
+              <w:tab/>
+            </w:r>
+            <w:r>
+              <w:rPr>
+                <w:noProof/>
+                <w:webHidden/>
+              </w:rPr>
+              <w:fldChar w:fldCharType="begin"/>
+            </w:r>
+            <w:r>
+              <w:rPr>
+                <w:noProof/>
+                <w:webHidden/>
+              </w:rPr>
+              <w:instrText xml:space="preserve"> PAGEREF _Toc197363897 \h </w:instrText>
+            </w:r>
+            <w:r>
+              <w:rPr>
+                <w:noProof/>
+                <w:webHidden/>
+              </w:rPr>
+            </w:r>
+            <w:r>
+              <w:rPr>
+                <w:noProof/>
+                <w:webHidden/>
+              </w:rPr>
+              <w:fldChar w:fldCharType="separate"/>
+            </w:r>
+            <w:r>
+              <w:rPr>
+                <w:noProof/>
+                <w:webHidden/>
+              </w:rPr>
+              <w:t>15</w:t>
+            </w:r>
+            <w:r>
+              <w:rPr>
+                <w:noProof/>
+                <w:webHidden/>
+              </w:rPr>
+              <w:fldChar w:fldCharType="end"/>
+            </w:r>
+          </w:hyperlink>
+        </w:p>
+        <w:p>
+          <w:pPr>
+            <w:pStyle w:val="TOC2"/>
+            <w:tabs>
+              <w:tab w:val="right" w:leader="dot" w:pos="9350"/>
+            </w:tabs>
+            <w:rPr>
+              <w:rFonts w:eastAsiaTheme="minorEastAsia"/>
+              <w:noProof/>
+              <w:kern w:val="2"/>
+              <w:sz w:val="24"/>
+              <w:szCs w:val="24"/>
+              <w14:ligatures w14:val="standardContextual"/>
+            </w:rPr>
+          </w:pPr>
+          <w:hyperlink w:anchor="_Toc197363898" w:history="1">
+            <w:r>
+              <w:rPr>
+                <w:rStyle w:val="Hyperlink"/>
+                <w:noProof/>
+                <w:lang w:val="en"/>
+              </w:rPr>
+              <w:t>Validation</w:t>
+            </w:r>
+            <w:r>
+              <w:rPr>
+                <w:noProof/>
+                <w:webHidden/>
+              </w:rPr>
+              <w:tab/>
+            </w:r>
+            <w:r>
+              <w:rPr>
+                <w:noProof/>
+                <w:webHidden/>
+              </w:rPr>
+              <w:fldChar w:fldCharType="begin"/>
+            </w:r>
+            <w:r>
+              <w:rPr>
+                <w:noProof/>
+                <w:webHidden/>
+              </w:rPr>
+              <w:instrText xml:space="preserve"> PAGEREF _Toc197363898 \h </w:instrText>
+            </w:r>
+            <w:r>
+              <w:rPr>
+                <w:noProof/>
+                <w:webHidden/>
+              </w:rPr>
+            </w:r>
+            <w:r>
+              <w:rPr>
+                <w:noProof/>
+                <w:webHidden/>
+              </w:rPr>
+              <w:fldChar w:fldCharType="separate"/>
+            </w:r>
+            <w:r>
+              <w:rPr>
+                <w:noProof/>
+                <w:webHidden/>
+              </w:rPr>
+              <w:t>16</w:t>
+            </w:r>
+            <w:r>
+              <w:rPr>
+                <w:noProof/>
+                <w:webHidden/>
+              </w:rPr>
+              <w:fldChar w:fldCharType="end"/>
+            </w:r>
+          </w:hyperlink>
+        </w:p>
+        <w:p>
+          <w:pPr>
+            <w:pStyle w:val="TOC2"/>
+            <w:tabs>
+              <w:tab w:val="right" w:leader="dot" w:pos="9350"/>
+            </w:tabs>
+            <w:rPr>
+              <w:rFonts w:eastAsiaTheme="minorEastAsia"/>
+              <w:noProof/>
+              <w:kern w:val="2"/>
+              <w:sz w:val="24"/>
+              <w:szCs w:val="24"/>
+              <w14:ligatures w14:val="standardContextual"/>
+            </w:rPr>
+          </w:pPr>
+          <w:hyperlink w:anchor="_Toc197363899" w:history="1">
+            <w:r>
+              <w:rPr>
+                <w:rStyle w:val="Hyperlink"/>
+                <w:noProof/>
+                <w:lang w:val="en"/>
+              </w:rPr>
+              <w:t>Visualizations</w:t>
+            </w:r>
+            <w:r>
+              <w:rPr>
+                <w:noProof/>
+                <w:webHidden/>
+              </w:rPr>
+              <w:tab/>
+            </w:r>
+            <w:r>
+              <w:rPr>
+                <w:noProof/>
+                <w:webHidden/>
+              </w:rPr>
+              <w:fldChar w:fldCharType="begin"/>
+            </w:r>
+            <w:r>
+              <w:rPr>
+                <w:noProof/>
+                <w:webHidden/>
+              </w:rPr>
+              <w:instrText xml:space="preserve"> PAGEREF _Toc197363899 \h </w:instrText>
+            </w:r>
+            <w:r>
+              <w:rPr>
+                <w:noProof/>
+                <w:webHidden/>
+              </w:rPr>
+            </w:r>
+            <w:r>
+              <w:rPr>
+                <w:noProof/>
+                <w:webHidden/>
+              </w:rPr>
+              <w:fldChar w:fldCharType="separate"/>
+            </w:r>
+            <w:r>
+              <w:rPr>
+                <w:noProof/>
+                <w:webHidden/>
+              </w:rPr>
+              <w:t>16</w:t>
+            </w:r>
+            <w:r>
+              <w:rPr>
+                <w:noProof/>
+                <w:webHidden/>
+              </w:rPr>
+              <w:fldChar w:fldCharType="end"/>
+            </w:r>
+          </w:hyperlink>
+        </w:p>
+        <w:p>
+          <w:pPr>
+            <w:pStyle w:val="TOC2"/>
+            <w:tabs>
+              <w:tab w:val="right" w:leader="dot" w:pos="9350"/>
+            </w:tabs>
+            <w:rPr>
+              <w:rFonts w:eastAsiaTheme="minorEastAsia"/>
+              <w:noProof/>
+              <w:kern w:val="2"/>
+              <w:sz w:val="24"/>
+              <w:szCs w:val="24"/>
+              <w14:ligatures w14:val="standardContextual"/>
+            </w:rPr>
+          </w:pPr>
+          <w:hyperlink w:anchor="_Toc197363900" w:history="1">
+            <w:r>
+              <w:rPr>
+                <w:rStyle w:val="Hyperlink"/>
+                <w:noProof/>
+                <w:lang w:val="en"/>
+              </w:rPr>
+              <w:t>User Guide</w:t>
+            </w:r>
+            <w:r>
+              <w:rPr>
+                <w:noProof/>
+                <w:webHidden/>
+              </w:rPr>
+              <w:tab/>
+            </w:r>
+            <w:r>
+              <w:rPr>
+                <w:noProof/>
+                <w:webHidden/>
+              </w:rPr>
+              <w:fldChar w:fldCharType="begin"/>
+            </w:r>
+            <w:r>
+              <w:rPr>
+                <w:noProof/>
+                <w:webHidden/>
+              </w:rPr>
+              <w:instrText xml:space="preserve"> PAGEREF _Toc197363900 \h </w:instrText>
+            </w:r>
+            <w:r>
+              <w:rPr>
+                <w:noProof/>
+                <w:webHidden/>
+              </w:rPr>
+            </w:r>
+            <w:r>
+              <w:rPr>
+                <w:noProof/>
+                <w:webHidden/>
+              </w:rPr>
+              <w:fldChar w:fldCharType="separate"/>
+            </w:r>
+            <w:r>
+              <w:rPr>
+                <w:noProof/>
+                <w:webHidden/>
+              </w:rPr>
+              <w:t>22</w:t>
+            </w:r>
+            <w:r>
+              <w:rPr>
+                <w:noProof/>
+                <w:webHidden/>
+              </w:rPr>
+              <w:fldChar w:fldCharType="end"/>
+            </w:r>
+          </w:hyperlink>
+        </w:p>
+        <w:p>
+          <w:pPr>
+            <w:pStyle w:val="TOC1"/>
+            <w:tabs>
+              <w:tab w:val="right" w:leader="dot" w:pos="9350"/>
+            </w:tabs>
+            <w:rPr>
+              <w:rFonts w:eastAsiaTheme="minorEastAsia"/>
+              <w:noProof/>
+              <w:kern w:val="2"/>
+              <w:sz w:val="24"/>
+              <w:szCs w:val="24"/>
+              <w14:ligatures w14:val="standardContextual"/>
+            </w:rPr>
+          </w:pPr>
+          <w:hyperlink w:anchor="_Toc197363901" w:history="1">
+            <w:r>
+              <w:rPr>
+                <w:rStyle w:val="Hyperlink"/>
+                <w:noProof/>
+                <w:lang w:val="en"/>
+              </w:rPr>
+              <w:t>Reference Page</w:t>
+            </w:r>
+            <w:r>
+              <w:rPr>
+                <w:noProof/>
+                <w:webHidden/>
+              </w:rPr>
+              <w:tab/>
+            </w:r>
+            <w:r>
+              <w:rPr>
+                <w:noProof/>
+                <w:webHidden/>
+              </w:rPr>
+              <w:fldChar w:fldCharType="begin"/>
+            </w:r>
+            <w:r>
+              <w:rPr>
+                <w:noProof/>
+                <w:webHidden/>
+              </w:rPr>
+              <w:instrText xml:space="preserve"> PAGEREF _Toc197363901 \h </w:instrText>
+            </w:r>
+            <w:r>
+              <w:rPr>
+                <w:noProof/>
+                <w:webHidden/>
+              </w:rPr>
+            </w:r>
+            <w:r>
+              <w:rPr>
+                <w:noProof/>
+                <w:webHidden/>
+              </w:rPr>
+              <w:fldChar w:fldCharType="separate"/>
+            </w:r>
+            <w:r>
+              <w:rPr>
+                <w:noProof/>
+                <w:webHidden/>
+              </w:rPr>
+              <w:t>22</w:t>
+            </w:r>
+            <w:r>
+              <w:rPr>
+                <w:noProof/>
+                <w:webHidden/>
+              </w:rPr>
               <w:fldChar w:fldCharType="end"/>
             </w:r>
           </w:hyperlink>
@@ -304,621 +1294,6 @@
               <w:rStyle w:val="Hyperlink"/>
             </w:rPr>
           </w:pPr>
-          <w:hyperlink w:anchor="_Toc1370766476">
-            <w:r>
-              <w:rPr>
-                <w:rStyle w:val="Hyperlink"/>
-              </w:rPr>
-              <w:t>Part B: Project Proposal Plan</w:t>
-            </w:r>
-            <w:r>
-              <w:tab/>
-            </w:r>
-            <w:r>
-              <w:fldChar w:fldCharType="begin"/>
-            </w:r>
-            <w:r>
-              <w:instrText>PAGEREF _Toc1370766476 \h</w:instrText>
-            </w:r>
-            <w:r>
-              <w:fldChar w:fldCharType="separate"/>
-            </w:r>
-            <w:r>
-              <w:rPr>
-                <w:rStyle w:val="Hyperlink"/>
-              </w:rPr>
-              <w:t>3</w:t>
-            </w:r>
-            <w:r>
-              <w:fldChar w:fldCharType="end"/>
-            </w:r>
-          </w:hyperlink>
-        </w:p>
-        <w:p>
-          <w:pPr>
-            <w:pStyle w:val="TOC2"/>
-            <w:tabs>
-              <w:tab w:val="right" w:leader="dot" w:pos="9360"/>
-            </w:tabs>
-            <w:rPr>
-              <w:rStyle w:val="Hyperlink"/>
-            </w:rPr>
-          </w:pPr>
-          <w:hyperlink w:anchor="_Toc904507251">
-            <w:r>
-              <w:rPr>
-                <w:rStyle w:val="Hyperlink"/>
-              </w:rPr>
-              <w:t>Project Summary</w:t>
-            </w:r>
-            <w:r>
-              <w:tab/>
-            </w:r>
-            <w:r>
-              <w:fldChar w:fldCharType="begin"/>
-            </w:r>
-            <w:r>
-              <w:instrText>PAGEREF _Toc904507251 \h</w:instrText>
-            </w:r>
-            <w:r>
-              <w:fldChar w:fldCharType="separate"/>
-            </w:r>
-            <w:r>
-              <w:rPr>
-                <w:rStyle w:val="Hyperlink"/>
-              </w:rPr>
-              <w:t>4</w:t>
-            </w:r>
-            <w:r>
-              <w:fldChar w:fldCharType="end"/>
-            </w:r>
-          </w:hyperlink>
-        </w:p>
-        <w:p>
-          <w:pPr>
-            <w:pStyle w:val="TOC2"/>
-            <w:tabs>
-              <w:tab w:val="right" w:leader="dot" w:pos="9360"/>
-            </w:tabs>
-            <w:rPr>
-              <w:rStyle w:val="Hyperlink"/>
-            </w:rPr>
-          </w:pPr>
-          <w:hyperlink w:anchor="_Toc1736393957">
-            <w:r>
-              <w:rPr>
-                <w:rStyle w:val="Hyperlink"/>
-              </w:rPr>
-              <w:t>Data Summary</w:t>
-            </w:r>
-            <w:r>
-              <w:tab/>
-            </w:r>
-            <w:r>
-              <w:fldChar w:fldCharType="begin"/>
-            </w:r>
-            <w:r>
-              <w:instrText>PAGEREF _Toc1736393957 \h</w:instrText>
-            </w:r>
-            <w:r>
-              <w:fldChar w:fldCharType="separate"/>
-            </w:r>
-            <w:r>
-              <w:rPr>
-                <w:rStyle w:val="Hyperlink"/>
-              </w:rPr>
-              <w:t>4</w:t>
-            </w:r>
-            <w:r>
-              <w:fldChar w:fldCharType="end"/>
-            </w:r>
-          </w:hyperlink>
-        </w:p>
-        <w:p>
-          <w:pPr>
-            <w:pStyle w:val="TOC2"/>
-            <w:tabs>
-              <w:tab w:val="right" w:leader="dot" w:pos="9360"/>
-            </w:tabs>
-            <w:rPr>
-              <w:rStyle w:val="Hyperlink"/>
-            </w:rPr>
-          </w:pPr>
-          <w:hyperlink w:anchor="_Toc1241988654">
-            <w:r>
-              <w:rPr>
-                <w:rStyle w:val="Hyperlink"/>
-              </w:rPr>
-              <w:t>Implementation</w:t>
-            </w:r>
-            <w:r>
-              <w:tab/>
-            </w:r>
-            <w:r>
-              <w:fldChar w:fldCharType="begin"/>
-            </w:r>
-            <w:r>
-              <w:instrText>PAGEREF _Toc1241988654 \h</w:instrText>
-            </w:r>
-            <w:r>
-              <w:fldChar w:fldCharType="separate"/>
-            </w:r>
-            <w:r>
-              <w:rPr>
-                <w:rStyle w:val="Hyperlink"/>
-              </w:rPr>
-              <w:t>4</w:t>
-            </w:r>
-            <w:r>
-              <w:fldChar w:fldCharType="end"/>
-            </w:r>
-          </w:hyperlink>
-        </w:p>
-        <w:p>
-          <w:pPr>
-            <w:pStyle w:val="TOC2"/>
-            <w:tabs>
-              <w:tab w:val="right" w:leader="dot" w:pos="9360"/>
-            </w:tabs>
-            <w:rPr>
-              <w:rStyle w:val="Hyperlink"/>
-            </w:rPr>
-          </w:pPr>
-          <w:hyperlink w:anchor="_Toc1357178365">
-            <w:r>
-              <w:rPr>
-                <w:rStyle w:val="Hyperlink"/>
-              </w:rPr>
-              <w:t>Timeline</w:t>
-            </w:r>
-            <w:r>
-              <w:tab/>
-            </w:r>
-            <w:r>
-              <w:fldChar w:fldCharType="begin"/>
-            </w:r>
-            <w:r>
-              <w:instrText>PAGEREF _Toc1357178365 \h</w:instrText>
-            </w:r>
-            <w:r>
-              <w:fldChar w:fldCharType="separate"/>
-            </w:r>
-            <w:r>
-              <w:rPr>
-                <w:rStyle w:val="Hyperlink"/>
-              </w:rPr>
-              <w:t>4</w:t>
-            </w:r>
-            <w:r>
-              <w:fldChar w:fldCharType="end"/>
-            </w:r>
-          </w:hyperlink>
-        </w:p>
-        <w:p>
-          <w:pPr>
-            <w:pStyle w:val="TOC2"/>
-            <w:tabs>
-              <w:tab w:val="right" w:leader="dot" w:pos="9360"/>
-            </w:tabs>
-            <w:rPr>
-              <w:rStyle w:val="Hyperlink"/>
-            </w:rPr>
-          </w:pPr>
-          <w:hyperlink w:anchor="_Toc623361460">
-            <w:r>
-              <w:rPr>
-                <w:rStyle w:val="Hyperlink"/>
-              </w:rPr>
-              <w:t>Evaluation Plan</w:t>
-            </w:r>
-            <w:r>
-              <w:tab/>
-            </w:r>
-            <w:r>
-              <w:fldChar w:fldCharType="begin"/>
-            </w:r>
-            <w:r>
-              <w:instrText>PAGEREF _Toc623361460 \h</w:instrText>
-            </w:r>
-            <w:r>
-              <w:fldChar w:fldCharType="separate"/>
-            </w:r>
-            <w:r>
-              <w:rPr>
-                <w:rStyle w:val="Hyperlink"/>
-              </w:rPr>
-              <w:t>5</w:t>
-            </w:r>
-            <w:r>
-              <w:fldChar w:fldCharType="end"/>
-            </w:r>
-          </w:hyperlink>
-        </w:p>
-        <w:p>
-          <w:pPr>
-            <w:pStyle w:val="TOC2"/>
-            <w:tabs>
-              <w:tab w:val="right" w:leader="dot" w:pos="9360"/>
-            </w:tabs>
-            <w:rPr>
-              <w:rStyle w:val="Hyperlink"/>
-            </w:rPr>
-          </w:pPr>
-          <w:hyperlink w:anchor="_Toc1538507987">
-            <w:r>
-              <w:rPr>
-                <w:rStyle w:val="Hyperlink"/>
-              </w:rPr>
-              <w:t>Resources and Costs</w:t>
-            </w:r>
-            <w:r>
-              <w:tab/>
-            </w:r>
-            <w:r>
-              <w:fldChar w:fldCharType="begin"/>
-            </w:r>
-            <w:r>
-              <w:instrText>PAGEREF _Toc1538507987 \h</w:instrText>
-            </w:r>
-            <w:r>
-              <w:fldChar w:fldCharType="separate"/>
-            </w:r>
-            <w:r>
-              <w:rPr>
-                <w:rStyle w:val="Hyperlink"/>
-              </w:rPr>
-              <w:t>5</w:t>
-            </w:r>
-            <w:r>
-              <w:fldChar w:fldCharType="end"/>
-            </w:r>
-          </w:hyperlink>
-        </w:p>
-        <w:p>
-          <w:pPr>
-            <w:pStyle w:val="TOC1"/>
-            <w:tabs>
-              <w:tab w:val="right" w:leader="dot" w:pos="9360"/>
-            </w:tabs>
-            <w:rPr>
-              <w:rStyle w:val="Hyperlink"/>
-            </w:rPr>
-          </w:pPr>
-          <w:hyperlink w:anchor="_Toc1471073175">
-            <w:r>
-              <w:rPr>
-                <w:rStyle w:val="Hyperlink"/>
-              </w:rPr>
-              <w:t>Part C: Application</w:t>
-            </w:r>
-            <w:r>
-              <w:tab/>
-            </w:r>
-            <w:r>
-              <w:fldChar w:fldCharType="begin"/>
-            </w:r>
-            <w:r>
-              <w:instrText>PAGEREF _Toc1471073175 \h</w:instrText>
-            </w:r>
-            <w:r>
-              <w:fldChar w:fldCharType="separate"/>
-            </w:r>
-            <w:r>
-              <w:rPr>
-                <w:rStyle w:val="Hyperlink"/>
-              </w:rPr>
-              <w:t>5</w:t>
-            </w:r>
-            <w:r>
-              <w:fldChar w:fldCharType="end"/>
-            </w:r>
-          </w:hyperlink>
-        </w:p>
-        <w:p>
-          <w:pPr>
-            <w:pStyle w:val="TOC1"/>
-            <w:tabs>
-              <w:tab w:val="right" w:leader="dot" w:pos="9360"/>
-            </w:tabs>
-            <w:rPr>
-              <w:rStyle w:val="Hyperlink"/>
-            </w:rPr>
-          </w:pPr>
-          <w:hyperlink w:anchor="_Toc651895932">
-            <w:r>
-              <w:rPr>
-                <w:rStyle w:val="Hyperlink"/>
-              </w:rPr>
-              <w:t>Part D: Post-Implementation Report</w:t>
-            </w:r>
-            <w:r>
-              <w:rPr>
-                <w:rStyle w:val="Hyperlink"/>
-              </w:rPr>
-              <w:tab/>
-              <w:t>6</w:t>
-            </w:r>
-          </w:hyperlink>
-        </w:p>
-        <w:p>
-          <w:pPr>
-            <w:pStyle w:val="TOC2"/>
-            <w:tabs>
-              <w:tab w:val="right" w:leader="dot" w:pos="9360"/>
-            </w:tabs>
-            <w:rPr>
-              <w:rStyle w:val="Hyperlink"/>
-            </w:rPr>
-          </w:pPr>
-          <w:hyperlink w:anchor="_Toc1134136520">
-            <w:r>
-              <w:rPr>
-                <w:rStyle w:val="Hyperlink"/>
-              </w:rPr>
-              <w:t>Solution Summary</w:t>
-            </w:r>
-            <w:r>
-              <w:tab/>
-            </w:r>
-            <w:r>
-              <w:fldChar w:fldCharType="begin"/>
-            </w:r>
-            <w:r>
-              <w:instrText>PAGEREF _Toc1134136520 \h</w:instrText>
-            </w:r>
-            <w:r>
-              <w:fldChar w:fldCharType="separate"/>
-            </w:r>
-            <w:r>
-              <w:rPr>
-                <w:rStyle w:val="Hyperlink"/>
-              </w:rPr>
-              <w:t>7</w:t>
-            </w:r>
-            <w:r>
-              <w:fldChar w:fldCharType="end"/>
-            </w:r>
-          </w:hyperlink>
-        </w:p>
-        <w:p>
-          <w:pPr>
-            <w:pStyle w:val="TOC2"/>
-            <w:tabs>
-              <w:tab w:val="right" w:leader="dot" w:pos="9360"/>
-            </w:tabs>
-            <w:rPr>
-              <w:rStyle w:val="Hyperlink"/>
-            </w:rPr>
-          </w:pPr>
-          <w:hyperlink w:anchor="_Toc182221765">
-            <w:r>
-              <w:rPr>
-                <w:rStyle w:val="Hyperlink"/>
-              </w:rPr>
-              <w:t>Data Summary</w:t>
-            </w:r>
-            <w:r>
-              <w:tab/>
-            </w:r>
-            <w:r>
-              <w:fldChar w:fldCharType="begin"/>
-            </w:r>
-            <w:r>
-              <w:instrText>PAGEREF _Toc182221765 \h</w:instrText>
-            </w:r>
-            <w:r>
-              <w:fldChar w:fldCharType="separate"/>
-            </w:r>
-            <w:r>
-              <w:rPr>
-                <w:rStyle w:val="Hyperlink"/>
-              </w:rPr>
-              <w:t>7</w:t>
-            </w:r>
-            <w:r>
-              <w:fldChar w:fldCharType="end"/>
-            </w:r>
-          </w:hyperlink>
-        </w:p>
-        <w:p>
-          <w:pPr>
-            <w:pStyle w:val="TOC2"/>
-            <w:tabs>
-              <w:tab w:val="right" w:leader="dot" w:pos="9360"/>
-            </w:tabs>
-            <w:rPr>
-              <w:rStyle w:val="Hyperlink"/>
-            </w:rPr>
-          </w:pPr>
-          <w:hyperlink w:anchor="_Toc1505466430">
-            <w:r>
-              <w:rPr>
-                <w:rStyle w:val="Hyperlink"/>
-              </w:rPr>
-              <w:t>Machine Learning</w:t>
-            </w:r>
-            <w:r>
-              <w:tab/>
-            </w:r>
-            <w:r>
-              <w:fldChar w:fldCharType="begin"/>
-            </w:r>
-            <w:r>
-              <w:instrText>PAGEREF _Toc1505466430 \h</w:instrText>
-            </w:r>
-            <w:r>
-              <w:fldChar w:fldCharType="separate"/>
-            </w:r>
-            <w:r>
-              <w:rPr>
-                <w:rStyle w:val="Hyperlink"/>
-              </w:rPr>
-              <w:t>7</w:t>
-            </w:r>
-            <w:r>
-              <w:fldChar w:fldCharType="end"/>
-            </w:r>
-          </w:hyperlink>
-        </w:p>
-        <w:p>
-          <w:pPr>
-            <w:pStyle w:val="TOC2"/>
-            <w:tabs>
-              <w:tab w:val="right" w:leader="dot" w:pos="9360"/>
-            </w:tabs>
-            <w:rPr>
-              <w:rStyle w:val="Hyperlink"/>
-            </w:rPr>
-          </w:pPr>
-          <w:hyperlink w:anchor="_Toc391434166">
-            <w:r>
-              <w:rPr>
-                <w:rStyle w:val="Hyperlink"/>
-              </w:rPr>
-              <w:t>Validation</w:t>
-            </w:r>
-            <w:r>
-              <w:tab/>
-            </w:r>
-            <w:r>
-              <w:fldChar w:fldCharType="begin"/>
-            </w:r>
-            <w:r>
-              <w:instrText>PAGEREF _Toc391434166 \h</w:instrText>
-            </w:r>
-            <w:r>
-              <w:fldChar w:fldCharType="separate"/>
-            </w:r>
-            <w:r>
-              <w:rPr>
-                <w:rStyle w:val="Hyperlink"/>
-              </w:rPr>
-              <w:t>7</w:t>
-            </w:r>
-            <w:r>
-              <w:fldChar w:fldCharType="end"/>
-            </w:r>
-          </w:hyperlink>
-        </w:p>
-        <w:p>
-          <w:pPr>
-            <w:pStyle w:val="TOC2"/>
-            <w:tabs>
-              <w:tab w:val="right" w:leader="dot" w:pos="9360"/>
-            </w:tabs>
-            <w:rPr>
-              <w:rStyle w:val="Hyperlink"/>
-            </w:rPr>
-          </w:pPr>
-          <w:hyperlink w:anchor="_Toc201059345">
-            <w:r>
-              <w:rPr>
-                <w:rStyle w:val="Hyperlink"/>
-              </w:rPr>
-              <w:t>Visualizations</w:t>
-            </w:r>
-            <w:r>
-              <w:tab/>
-            </w:r>
-            <w:r>
-              <w:fldChar w:fldCharType="begin"/>
-            </w:r>
-            <w:r>
-              <w:instrText>PAGEREF _Toc201059345 \h</w:instrText>
-            </w:r>
-            <w:r>
-              <w:fldChar w:fldCharType="separate"/>
-            </w:r>
-            <w:r>
-              <w:rPr>
-                <w:rStyle w:val="Hyperlink"/>
-              </w:rPr>
-              <w:t>7</w:t>
-            </w:r>
-            <w:r>
-              <w:fldChar w:fldCharType="end"/>
-            </w:r>
-          </w:hyperlink>
-        </w:p>
-        <w:p>
-          <w:pPr>
-            <w:pStyle w:val="TOC2"/>
-            <w:tabs>
-              <w:tab w:val="right" w:leader="dot" w:pos="9360"/>
-            </w:tabs>
-            <w:rPr>
-              <w:rStyle w:val="Hyperlink"/>
-            </w:rPr>
-          </w:pPr>
-          <w:hyperlink w:anchor="_Toc1365484010">
-            <w:r>
-              <w:rPr>
-                <w:rStyle w:val="Hyperlink"/>
-              </w:rPr>
-              <w:t>User Guide</w:t>
-            </w:r>
-            <w:r>
-              <w:tab/>
-            </w:r>
-            <w:r>
-              <w:fldChar w:fldCharType="begin"/>
-            </w:r>
-            <w:r>
-              <w:instrText>PAGEREF _Toc1365484010 \h</w:instrText>
-            </w:r>
-            <w:r>
-              <w:fldChar w:fldCharType="separate"/>
-            </w:r>
-            <w:r>
-              <w:rPr>
-                <w:rStyle w:val="Hyperlink"/>
-              </w:rPr>
-              <w:t>7</w:t>
-            </w:r>
-            <w:r>
-              <w:fldChar w:fldCharType="end"/>
-            </w:r>
-          </w:hyperlink>
-        </w:p>
-        <w:p>
-          <w:pPr>
-            <w:pStyle w:val="TOC1"/>
-            <w:tabs>
-              <w:tab w:val="right" w:leader="dot" w:pos="9360"/>
-            </w:tabs>
-            <w:rPr>
-              <w:rStyle w:val="Hyperlink"/>
-            </w:rPr>
-          </w:pPr>
-          <w:hyperlink w:anchor="_Toc1702353417">
-            <w:r>
-              <w:rPr>
-                <w:rStyle w:val="Hyperlink"/>
-              </w:rPr>
-              <w:t>Reference Page</w:t>
-            </w:r>
-            <w:r>
-              <w:tab/>
-            </w:r>
-            <w:r>
-              <w:fldChar w:fldCharType="begin"/>
-            </w:r>
-            <w:r>
-              <w:instrText>PAGEREF _Toc1702353417 \h</w:instrText>
-            </w:r>
-            <w:r>
-              <w:fldChar w:fldCharType="separate"/>
-            </w:r>
-            <w:r>
-              <w:rPr>
-                <w:rStyle w:val="Hyperlink"/>
-              </w:rPr>
-              <w:t>8</w:t>
-            </w:r>
-            <w:r>
-              <w:fldChar w:fldCharType="end"/>
-            </w:r>
-          </w:hyperlink>
           <w:r>
             <w:fldChar w:fldCharType="end"/>
           </w:r>
@@ -960,7 +1335,7 @@
           <w:lang w:val="en"/>
         </w:rPr>
       </w:pPr>
-      <w:bookmarkStart w:id="0" w:name="_Toc98598250"/>
+      <w:bookmarkStart w:id="0" w:name="_Toc197363887"/>
       <w:r>
         <w:rPr>
           <w:color w:val="000000" w:themeColor="text1"/>
@@ -994,15 +1369,508 @@
     </w:p>
     <w:p>
       <w:pPr>
-        <w:pStyle w:val="Heading2"/>
-        <w:rPr>
+        <w:spacing w:beforeAutospacing="1" w:afterAutospacing="1" w:line="240" w:lineRule="auto"/>
+        <w:rPr>
+          <w:rFonts w:ascii="Times New Roman" w:eastAsia="Times New Roman" w:hAnsi="Times New Roman" w:cs="Times New Roman"/>
+          <w:color w:val="000000" w:themeColor="text1"/>
+          <w:lang w:val="en"/>
+        </w:rPr>
+      </w:pPr>
+    </w:p>
+    <w:p>
+      <w:pPr>
+        <w:spacing w:line="360" w:lineRule="auto"/>
+        <w:rPr>
+          <w:rFonts w:ascii="Calibri" w:eastAsia="Calibri" w:hAnsi="Calibri" w:cs="Calibri"/>
+          <w:color w:val="000000" w:themeColor="text1"/>
+          <w:sz w:val="20"/>
+          <w:szCs w:val="20"/>
+        </w:rPr>
+      </w:pPr>
+      <w:r>
+        <w:rPr>
+          <w:rFonts w:ascii="Calibri" w:eastAsia="Calibri" w:hAnsi="Calibri" w:cs="Calibri"/>
+          <w:color w:val="000000" w:themeColor="text1"/>
+          <w:sz w:val="20"/>
+          <w:szCs w:val="20"/>
+          <w:lang w:val="en"/>
+        </w:rPr>
+        <w:t>May 5, 2025</w:t>
+      </w:r>
+    </w:p>
+    <w:p>
+      <w:pPr>
+        <w:spacing w:line="360" w:lineRule="auto"/>
+        <w:rPr>
+          <w:rFonts w:ascii="Calibri" w:eastAsia="Calibri" w:hAnsi="Calibri" w:cs="Calibri"/>
+          <w:color w:val="000000" w:themeColor="text1"/>
+          <w:sz w:val="20"/>
+          <w:szCs w:val="20"/>
+        </w:rPr>
+      </w:pPr>
+      <w:r>
+        <w:rPr>
+          <w:rFonts w:ascii="Calibri" w:eastAsia="Calibri" w:hAnsi="Calibri" w:cs="Calibri"/>
+          <w:color w:val="000000" w:themeColor="text1"/>
+          <w:sz w:val="20"/>
+          <w:szCs w:val="20"/>
+          <w:lang w:val="en"/>
+        </w:rPr>
+        <w:t xml:space="preserve"> </w:t>
+      </w:r>
+    </w:p>
+    <w:p>
+      <w:pPr>
+        <w:spacing w:line="360" w:lineRule="auto"/>
+        <w:rPr>
+          <w:rFonts w:ascii="Calibri" w:eastAsia="Calibri" w:hAnsi="Calibri" w:cs="Calibri"/>
+          <w:color w:val="000000" w:themeColor="text1"/>
+          <w:sz w:val="20"/>
+          <w:szCs w:val="20"/>
+        </w:rPr>
+      </w:pPr>
+      <w:r>
+        <w:rPr>
+          <w:rFonts w:ascii="Calibri" w:eastAsia="Calibri" w:hAnsi="Calibri" w:cs="Calibri"/>
+          <w:color w:val="000000" w:themeColor="text1"/>
+          <w:sz w:val="20"/>
+          <w:szCs w:val="20"/>
+          <w:lang w:val="en"/>
+        </w:rPr>
+        <w:t>Johnathan Doe</w:t>
+      </w:r>
+    </w:p>
+    <w:p>
+      <w:pPr>
+        <w:spacing w:line="360" w:lineRule="auto"/>
+        <w:rPr>
+          <w:rFonts w:ascii="Calibri" w:eastAsia="Calibri" w:hAnsi="Calibri" w:cs="Calibri"/>
+          <w:color w:val="000000" w:themeColor="text1"/>
+          <w:sz w:val="20"/>
+          <w:szCs w:val="20"/>
+        </w:rPr>
+      </w:pPr>
+      <w:r>
+        <w:rPr>
+          <w:rFonts w:ascii="Calibri" w:eastAsia="Calibri" w:hAnsi="Calibri" w:cs="Calibri"/>
+          <w:color w:val="000000" w:themeColor="text1"/>
+          <w:sz w:val="20"/>
+          <w:szCs w:val="20"/>
+          <w:lang w:val="en"/>
+        </w:rPr>
+        <w:t>Origination Solutions, Inc.</w:t>
+      </w:r>
+    </w:p>
+    <w:p>
+      <w:pPr>
+        <w:spacing w:line="360" w:lineRule="auto"/>
+        <w:rPr>
+          <w:rFonts w:ascii="Calibri" w:eastAsia="Calibri" w:hAnsi="Calibri" w:cs="Calibri"/>
+          <w:color w:val="000000" w:themeColor="text1"/>
+          <w:sz w:val="20"/>
+          <w:szCs w:val="20"/>
+        </w:rPr>
+      </w:pPr>
+      <w:r>
+        <w:rPr>
+          <w:rFonts w:ascii="Calibri" w:eastAsia="Calibri" w:hAnsi="Calibri" w:cs="Calibri"/>
+          <w:color w:val="000000" w:themeColor="text1"/>
+          <w:sz w:val="20"/>
+          <w:szCs w:val="20"/>
+          <w:lang w:val="en"/>
+        </w:rPr>
+        <w:t>123 Rocky Road, Anytown USA, 12345</w:t>
+      </w:r>
+    </w:p>
+    <w:p>
+      <w:pPr>
+        <w:spacing w:line="360" w:lineRule="auto"/>
+        <w:rPr>
+          <w:rFonts w:ascii="Calibri" w:eastAsia="Calibri" w:hAnsi="Calibri" w:cs="Calibri"/>
+          <w:color w:val="000000" w:themeColor="text1"/>
+          <w:sz w:val="20"/>
+          <w:szCs w:val="20"/>
+        </w:rPr>
+      </w:pPr>
+      <w:r>
+        <w:rPr>
+          <w:rFonts w:ascii="Calibri" w:eastAsia="Calibri" w:hAnsi="Calibri" w:cs="Calibri"/>
+          <w:color w:val="000000" w:themeColor="text1"/>
+          <w:sz w:val="20"/>
+          <w:szCs w:val="20"/>
+          <w:lang w:val="en"/>
+        </w:rPr>
+        <w:t xml:space="preserve"> </w:t>
+      </w:r>
+    </w:p>
+    <w:p>
+      <w:pPr>
+        <w:spacing w:line="360" w:lineRule="auto"/>
+        <w:rPr>
+          <w:rFonts w:ascii="Calibri" w:eastAsia="Calibri" w:hAnsi="Calibri" w:cs="Calibri"/>
+          <w:b/>
+          <w:bCs/>
+          <w:color w:val="000000" w:themeColor="text1"/>
+          <w:sz w:val="20"/>
+          <w:szCs w:val="20"/>
+          <w:lang w:val="en"/>
+        </w:rPr>
+      </w:pPr>
+      <w:r>
+        <w:rPr>
+          <w:rFonts w:ascii="Calibri" w:eastAsia="Calibri" w:hAnsi="Calibri" w:cs="Calibri"/>
+          <w:b/>
+          <w:bCs/>
+          <w:color w:val="000000" w:themeColor="text1"/>
+          <w:sz w:val="20"/>
+          <w:szCs w:val="20"/>
+          <w:lang w:val="en"/>
+        </w:rPr>
+        <w:t>Subject: Proposal for Predictive Loan Default Classification Application</w:t>
+      </w:r>
+    </w:p>
+    <w:p>
+      <w:pPr>
+        <w:spacing w:line="360" w:lineRule="auto"/>
+        <w:rPr>
+          <w:rFonts w:ascii="Calibri" w:eastAsia="Calibri" w:hAnsi="Calibri" w:cs="Calibri"/>
+          <w:color w:val="000000" w:themeColor="text1"/>
+          <w:sz w:val="20"/>
+          <w:szCs w:val="20"/>
+        </w:rPr>
+      </w:pPr>
+      <w:r>
+        <w:rPr>
+          <w:rFonts w:ascii="Calibri" w:eastAsia="Calibri" w:hAnsi="Calibri" w:cs="Calibri"/>
+          <w:color w:val="000000" w:themeColor="text1"/>
+          <w:sz w:val="20"/>
+          <w:szCs w:val="20"/>
+          <w:lang w:val="en"/>
+        </w:rPr>
+        <w:t xml:space="preserve">Dear </w:t>
+      </w:r>
+      <w:r>
+        <w:rPr>
+          <w:rFonts w:ascii="Calibri" w:eastAsia="Calibri" w:hAnsi="Calibri" w:cs="Calibri"/>
+          <w:color w:val="000000" w:themeColor="text1"/>
+          <w:sz w:val="20"/>
+          <w:szCs w:val="20"/>
+          <w:lang w:val="en"/>
+        </w:rPr>
+        <w:t>Mr. Doe</w:t>
+      </w:r>
+      <w:r>
+        <w:rPr>
+          <w:rFonts w:ascii="Calibri" w:eastAsia="Calibri" w:hAnsi="Calibri" w:cs="Calibri"/>
+          <w:color w:val="000000" w:themeColor="text1"/>
+          <w:sz w:val="20"/>
+          <w:szCs w:val="20"/>
+          <w:lang w:val="en"/>
+        </w:rPr>
+        <w:t xml:space="preserve">, </w:t>
+      </w:r>
+    </w:p>
+    <w:p>
+      <w:pPr>
+        <w:spacing w:line="360" w:lineRule="auto"/>
+        <w:rPr>
+          <w:rFonts w:ascii="Calibri" w:eastAsia="Calibri" w:hAnsi="Calibri" w:cs="Calibri"/>
+          <w:color w:val="000000" w:themeColor="text1"/>
+          <w:sz w:val="20"/>
+          <w:szCs w:val="20"/>
+          <w:lang w:val="en"/>
+        </w:rPr>
+      </w:pPr>
+      <w:r>
+        <w:rPr>
+          <w:rFonts w:ascii="Calibri" w:eastAsia="Calibri" w:hAnsi="Calibri" w:cs="Calibri"/>
+          <w:color w:val="000000" w:themeColor="text1"/>
+          <w:sz w:val="20"/>
+          <w:szCs w:val="20"/>
+          <w:lang w:val="en"/>
+        </w:rPr>
+        <w:t xml:space="preserve">I am pleased to submit this proposal </w:t>
+      </w:r>
+      <w:r>
+        <w:rPr>
+          <w:rFonts w:ascii="Calibri" w:eastAsia="Calibri" w:hAnsi="Calibri" w:cs="Calibri"/>
+          <w:color w:val="000000" w:themeColor="text1"/>
+          <w:sz w:val="20"/>
+          <w:szCs w:val="20"/>
+          <w:lang w:val="en"/>
+        </w:rPr>
+        <w:t>to develop</w:t>
+      </w:r>
+      <w:r>
+        <w:rPr>
+          <w:rFonts w:ascii="Calibri" w:eastAsia="Calibri" w:hAnsi="Calibri" w:cs="Calibri"/>
+          <w:color w:val="000000" w:themeColor="text1"/>
+          <w:sz w:val="20"/>
+          <w:szCs w:val="20"/>
+          <w:lang w:val="en"/>
+        </w:rPr>
+        <w:t xml:space="preserve"> a machine learning application that predicts the likelihood of loan default using historical Lending Club data. This application addresses the pressing challenge of minimizing financial risk by providing proactive insight into high-risk borrowers.</w:t>
+      </w:r>
+    </w:p>
+    <w:p>
+      <w:pPr>
+        <w:spacing w:line="360" w:lineRule="auto"/>
+        <w:rPr>
+          <w:rFonts w:ascii="Calibri" w:eastAsia="Calibri" w:hAnsi="Calibri" w:cs="Calibri"/>
+          <w:color w:val="000000" w:themeColor="text1"/>
+          <w:sz w:val="20"/>
+          <w:szCs w:val="20"/>
+          <w:lang w:val="en"/>
+        </w:rPr>
+      </w:pPr>
+      <w:r>
+        <w:rPr>
+          <w:rFonts w:ascii="Calibri" w:eastAsia="Calibri" w:hAnsi="Calibri" w:cs="Calibri"/>
+          <w:color w:val="000000" w:themeColor="text1"/>
+          <w:sz w:val="20"/>
+          <w:szCs w:val="20"/>
+          <w:lang w:val="en"/>
+        </w:rPr>
+        <w:t>The proposed solution is a predictive web application powered by a Random Forest classifier trained on a large dataset of historical loan records. It will allow Origination Solutions, Inc. to identify loan applicants with a higher probability of default before approval. The application will expose a user-friendly interface and backend API, enabling seamless integration into internal workflows. In addition, a brief user guide and documentation will accompany the final deployment.</w:t>
+      </w:r>
+    </w:p>
+    <w:p>
+      <w:pPr>
+        <w:spacing w:line="360" w:lineRule="auto"/>
+        <w:rPr>
+          <w:rFonts w:ascii="Calibri" w:eastAsia="Calibri" w:hAnsi="Calibri" w:cs="Calibri"/>
+          <w:color w:val="000000" w:themeColor="text1"/>
+          <w:sz w:val="20"/>
+          <w:szCs w:val="20"/>
+          <w:lang w:val="en"/>
+        </w:rPr>
+      </w:pPr>
+      <w:r>
+        <w:rPr>
+          <w:rFonts w:ascii="Calibri" w:eastAsia="Calibri" w:hAnsi="Calibri" w:cs="Calibri"/>
+          <w:color w:val="000000" w:themeColor="text1"/>
+          <w:sz w:val="20"/>
+          <w:szCs w:val="20"/>
+          <w:lang w:val="en"/>
+        </w:rPr>
+        <w:t xml:space="preserve">The system will enhance decision-making accuracy, reduce credit losses, and increase operational efficiency. Predictions are based on key borrower metrics such as credit score, loan purpose, and annual income, making the insights actionable and relevant. The machine learning model is expected </w:t>
+      </w:r>
+      <w:r>
+        <w:rPr>
+          <w:rFonts w:ascii="Calibri" w:eastAsia="Calibri" w:hAnsi="Calibri" w:cs="Calibri"/>
+          <w:color w:val="000000" w:themeColor="text1"/>
+          <w:sz w:val="20"/>
+          <w:szCs w:val="20"/>
+          <w:lang w:val="en"/>
+        </w:rPr>
+        <w:t>to balance recall and precision and show high feature interpretability effectively</w:t>
+      </w:r>
+      <w:r>
+        <w:rPr>
+          <w:rFonts w:ascii="Calibri" w:eastAsia="Calibri" w:hAnsi="Calibri" w:cs="Calibri"/>
+          <w:color w:val="000000" w:themeColor="text1"/>
+          <w:sz w:val="20"/>
+          <w:szCs w:val="20"/>
+          <w:lang w:val="en"/>
+        </w:rPr>
+        <w:t>.</w:t>
+      </w:r>
+    </w:p>
+    <w:p>
+      <w:pPr>
+        <w:spacing w:line="360" w:lineRule="auto"/>
+        <w:rPr>
+          <w:rFonts w:ascii="Calibri" w:eastAsia="Calibri" w:hAnsi="Calibri" w:cs="Calibri"/>
+          <w:color w:val="000000" w:themeColor="text1"/>
+          <w:sz w:val="20"/>
+          <w:szCs w:val="20"/>
+          <w:lang w:val="en"/>
+        </w:rPr>
+      </w:pPr>
+      <w:r>
+        <w:rPr>
+          <w:rFonts w:ascii="Calibri" w:eastAsia="Calibri" w:hAnsi="Calibri" w:cs="Calibri"/>
+          <w:color w:val="000000" w:themeColor="text1"/>
+          <w:sz w:val="20"/>
+          <w:szCs w:val="20"/>
+          <w:lang w:val="en"/>
+        </w:rPr>
+        <w:t>The data will be sourced from a public Kaggle dataset, which reflects over a decade of anonymized loan outcomes. It will be cleaned, preprocessed, and ethically managed to meet all legal and organizational data standards. The solution will follow industry-standard CRISP-DM methodology and be deployed to AWS S3 for storage and Render for frontend and backend hosting. No personal or sensitive data will be handled, eliminating significant ethical risks.</w:t>
+      </w:r>
+    </w:p>
+    <w:p>
+      <w:pPr>
+        <w:spacing w:line="360" w:lineRule="auto"/>
+        <w:rPr>
+          <w:rFonts w:ascii="Calibri" w:eastAsia="Calibri" w:hAnsi="Calibri" w:cs="Calibri"/>
+          <w:color w:val="000000" w:themeColor="text1"/>
+          <w:sz w:val="20"/>
+          <w:szCs w:val="20"/>
+          <w:lang w:val="en"/>
+        </w:rPr>
+      </w:pPr>
+      <w:r>
+        <w:rPr>
+          <w:rFonts w:ascii="Calibri" w:eastAsia="Calibri" w:hAnsi="Calibri" w:cs="Calibri"/>
+          <w:color w:val="000000" w:themeColor="text1"/>
+          <w:sz w:val="20"/>
+          <w:szCs w:val="20"/>
+          <w:lang w:val="en"/>
+        </w:rPr>
+        <w:lastRenderedPageBreak/>
+        <w:t>The estimated cost is under $1,500, covering hosting, development time, and testing. The project is estimated to be completed within 4 weeks, with weekly milestones including model training, API development, interface design, and deployment testing.</w:t>
+      </w:r>
+    </w:p>
+    <w:p>
+      <w:pPr>
+        <w:spacing w:line="360" w:lineRule="auto"/>
+        <w:rPr>
+          <w:rFonts w:ascii="Calibri" w:eastAsia="Calibri" w:hAnsi="Calibri" w:cs="Calibri"/>
+          <w:color w:val="000000" w:themeColor="text1"/>
+          <w:sz w:val="20"/>
+          <w:szCs w:val="20"/>
+          <w:lang w:val="en"/>
+        </w:rPr>
+      </w:pPr>
+      <w:r>
+        <w:rPr>
+          <w:rFonts w:ascii="Calibri" w:eastAsia="Calibri" w:hAnsi="Calibri" w:cs="Calibri"/>
+          <w:color w:val="000000" w:themeColor="text1"/>
+          <w:sz w:val="20"/>
+          <w:szCs w:val="20"/>
+          <w:lang w:val="en"/>
+        </w:rPr>
+        <w:t>As a software engineer with over five years of experience in machine learning systems and cloud-native application deployment, I am confident this solution will deliver real, measurable value to Origination Solutions, Inc. I look forward to your support in moving this project forward.</w:t>
+      </w:r>
+    </w:p>
+    <w:p>
+      <w:pPr>
+        <w:spacing w:line="360" w:lineRule="auto"/>
+        <w:rPr>
+          <w:rFonts w:ascii="Calibri" w:eastAsia="Calibri" w:hAnsi="Calibri" w:cs="Calibri"/>
+          <w:color w:val="000000" w:themeColor="text1"/>
+          <w:sz w:val="20"/>
+          <w:szCs w:val="20"/>
+        </w:rPr>
+      </w:pPr>
+      <w:r>
+        <w:rPr>
+          <w:rFonts w:ascii="Calibri" w:eastAsia="Calibri" w:hAnsi="Calibri" w:cs="Calibri"/>
+          <w:color w:val="000000" w:themeColor="text1"/>
+          <w:sz w:val="20"/>
+          <w:szCs w:val="20"/>
+          <w:lang w:val="en"/>
+        </w:rPr>
+        <w:t>Sincerely,</w:t>
+      </w:r>
+    </w:p>
+    <w:p>
+      <w:pPr>
+        <w:spacing w:line="360" w:lineRule="auto"/>
+        <w:rPr>
+          <w:rFonts w:ascii="Calibri" w:eastAsia="Calibri" w:hAnsi="Calibri" w:cs="Calibri"/>
+          <w:color w:val="000000" w:themeColor="text1"/>
+          <w:sz w:val="20"/>
+          <w:szCs w:val="20"/>
+        </w:rPr>
+      </w:pPr>
+      <w:r>
+        <w:rPr>
+          <w:rFonts w:ascii="Fairwater Script" w:eastAsia="Fairwater Script" w:hAnsi="Fairwater Script" w:cs="Fairwater Script"/>
+          <w:color w:val="000000" w:themeColor="text1"/>
+          <w:sz w:val="20"/>
+          <w:szCs w:val="20"/>
+          <w:lang w:val="en"/>
+        </w:rPr>
+        <w:t>Jaxon Adams</w:t>
+      </w:r>
+    </w:p>
+    <w:p>
+      <w:pPr>
+        <w:spacing w:line="360" w:lineRule="auto"/>
+        <w:rPr>
+          <w:rFonts w:ascii="Calibri" w:eastAsia="Calibri" w:hAnsi="Calibri" w:cs="Calibri"/>
+          <w:color w:val="000000" w:themeColor="text1"/>
+          <w:sz w:val="20"/>
+          <w:szCs w:val="20"/>
+        </w:rPr>
+      </w:pPr>
+      <w:r>
+        <w:rPr>
+          <w:rFonts w:ascii="Calibri" w:eastAsia="Calibri" w:hAnsi="Calibri" w:cs="Calibri"/>
+          <w:color w:val="000000" w:themeColor="text1"/>
+          <w:sz w:val="20"/>
+          <w:szCs w:val="20"/>
+          <w:lang w:val="en"/>
+        </w:rPr>
+        <w:t>Jaxon Adams, Software Engineer</w:t>
+      </w:r>
+    </w:p>
+    <w:p>
+      <w:pPr>
+        <w:spacing w:beforeAutospacing="1" w:afterAutospacing="1" w:line="240" w:lineRule="auto"/>
+        <w:rPr>
+          <w:rFonts w:ascii="Times New Roman" w:eastAsia="Times New Roman" w:hAnsi="Times New Roman" w:cs="Times New Roman"/>
+          <w:b/>
+          <w:bCs/>
           <w:color w:val="000000" w:themeColor="text1"/>
           <w:sz w:val="32"/>
           <w:szCs w:val="32"/>
           <w:lang w:val="en"/>
         </w:rPr>
       </w:pPr>
-      <w:bookmarkStart w:id="1" w:name="_Toc1738085866"/>
+    </w:p>
+    <w:p>
+      <w:pPr>
+        <w:spacing w:beforeAutospacing="1" w:afterAutospacing="1" w:line="240" w:lineRule="auto"/>
+        <w:rPr>
+          <w:rFonts w:ascii="Times New Roman" w:eastAsia="Times New Roman" w:hAnsi="Times New Roman" w:cs="Times New Roman"/>
+          <w:b/>
+          <w:bCs/>
+          <w:color w:val="000000" w:themeColor="text1"/>
+          <w:sz w:val="36"/>
+          <w:szCs w:val="36"/>
+          <w:lang w:val="en"/>
+        </w:rPr>
+      </w:pPr>
+      <w:r>
+        <w:br w:type="page"/>
+      </w:r>
+    </w:p>
+    <w:p>
+      <w:pPr>
+        <w:pStyle w:val="Heading1"/>
+        <w:rPr>
+          <w:color w:val="000000" w:themeColor="text1"/>
+          <w:sz w:val="40"/>
+          <w:szCs w:val="40"/>
+          <w:lang w:val="en"/>
+        </w:rPr>
+      </w:pPr>
+      <w:bookmarkStart w:id="1" w:name="_Toc197363888"/>
+      <w:r>
+        <w:rPr>
+          <w:color w:val="000000" w:themeColor="text1"/>
+          <w:sz w:val="40"/>
+          <w:szCs w:val="40"/>
+          <w:lang w:val="en"/>
+        </w:rPr>
+        <w:lastRenderedPageBreak/>
+        <w:t>Part B: Project Proposal Plan</w:t>
+      </w:r>
+      <w:bookmarkEnd w:id="1"/>
+    </w:p>
+    <w:p>
+      <w:pPr>
+        <w:pStyle w:val="Heading2"/>
+        <w:rPr>
+          <w:color w:val="000000" w:themeColor="text1"/>
+          <w:sz w:val="32"/>
+          <w:szCs w:val="32"/>
+          <w:lang w:val="en"/>
+        </w:rPr>
+      </w:pPr>
+      <w:bookmarkStart w:id="2" w:name="_Toc197363889"/>
       <w:r>
         <w:rPr>
           <w:b w:val="0"/>
@@ -1012,628 +1880,51 @@
           <w:szCs w:val="32"/>
           <w:lang w:val="en"/>
         </w:rPr>
-        <w:t>Letter of Transmittal Requirements</w:t>
-      </w:r>
-      <w:bookmarkEnd w:id="1"/>
-    </w:p>
-    <w:p>
-      <w:pPr>
-        <w:spacing w:after="0" w:line="276" w:lineRule="auto"/>
-        <w:rPr>
-          <w:rFonts w:ascii="Times New Roman" w:eastAsia="Times New Roman" w:hAnsi="Times New Roman" w:cs="Times New Roman"/>
-          <w:color w:val="000000" w:themeColor="text1"/>
-          <w:lang w:val="en"/>
-        </w:rPr>
-      </w:pPr>
-      <w:r>
-        <w:rPr>
-          <w:rFonts w:ascii="Times New Roman" w:eastAsia="Times New Roman" w:hAnsi="Times New Roman" w:cs="Times New Roman"/>
-          <w:color w:val="000000" w:themeColor="text1"/>
-          <w:lang w:val="en"/>
-        </w:rPr>
-        <w:t xml:space="preserve">The </w:t>
-      </w:r>
-      <w:r>
-        <w:rPr>
-          <w:rFonts w:ascii="Times New Roman" w:eastAsia="Times New Roman" w:hAnsi="Times New Roman" w:cs="Times New Roman"/>
-          <w:i/>
-          <w:iCs/>
-          <w:color w:val="000000" w:themeColor="text1"/>
-          <w:lang w:val="en"/>
-        </w:rPr>
-        <w:t xml:space="preserve">Letter of Transmittal </w:t>
-      </w:r>
-      <w:r>
-        <w:rPr>
-          <w:rFonts w:ascii="Times New Roman" w:eastAsia="Times New Roman" w:hAnsi="Times New Roman" w:cs="Times New Roman"/>
-          <w:color w:val="000000" w:themeColor="text1"/>
-          <w:lang w:val="en"/>
-        </w:rPr>
-        <w:t xml:space="preserve">should convince senior leadership to approve your project. Write a brief cover letter (suggested length 1-2 pages) describing the problem, how the application (part C) applies to the </w:t>
-      </w:r>
-      <w:r>
-        <w:rPr>
-          <w:rFonts w:ascii="Times New Roman" w:eastAsia="Times New Roman" w:hAnsi="Times New Roman" w:cs="Times New Roman"/>
-          <w:color w:val="000000" w:themeColor="text1"/>
-          <w:lang w:val="en"/>
-        </w:rPr>
-        <w:t>situation</w:t>
-      </w:r>
-      <w:r>
-        <w:rPr>
-          <w:rFonts w:ascii="Times New Roman" w:eastAsia="Times New Roman" w:hAnsi="Times New Roman" w:cs="Times New Roman"/>
-          <w:color w:val="000000" w:themeColor="text1"/>
-          <w:lang w:val="en"/>
-        </w:rPr>
-        <w:t>, the practical benefits to the organization, and a brief implementation plan. Include all artifacts typical of a professional (business) letter, e.g., subject line, date, greeting, signature, etc.</w:t>
-      </w:r>
-    </w:p>
-    <w:p>
-      <w:pPr>
-        <w:spacing w:after="0" w:line="276" w:lineRule="auto"/>
-        <w:rPr>
-          <w:rFonts w:ascii="Times New Roman" w:eastAsia="Times New Roman" w:hAnsi="Times New Roman" w:cs="Times New Roman"/>
-          <w:color w:val="000000" w:themeColor="text1"/>
-          <w:lang w:val="en"/>
-        </w:rPr>
-      </w:pPr>
-    </w:p>
-    <w:p>
-      <w:pPr>
-        <w:spacing w:after="0" w:line="276" w:lineRule="auto"/>
-        <w:rPr>
-          <w:rFonts w:ascii="Times New Roman" w:eastAsia="Times New Roman" w:hAnsi="Times New Roman" w:cs="Times New Roman"/>
-          <w:color w:val="000000" w:themeColor="text1"/>
-          <w:lang w:val="en"/>
-        </w:rPr>
-      </w:pPr>
-      <w:r>
-        <w:rPr>
-          <w:rFonts w:ascii="Times New Roman" w:eastAsia="Times New Roman" w:hAnsi="Times New Roman" w:cs="Times New Roman"/>
-          <w:color w:val="000000" w:themeColor="text1"/>
-          <w:lang w:val="en"/>
-        </w:rPr>
-        <w:t>The letter should be concise and target a non-technical audience. Include the following:</w:t>
-      </w:r>
-    </w:p>
-    <w:p>
-      <w:pPr>
-        <w:pStyle w:val="ListParagraph"/>
-        <w:numPr>
-          <w:ilvl w:val="0"/>
-          <w:numId w:val="10"/>
-        </w:numPr>
-        <w:rPr>
-          <w:rFonts w:ascii="Times New Roman" w:eastAsia="Times New Roman" w:hAnsi="Times New Roman" w:cs="Times New Roman"/>
-          <w:color w:val="000000" w:themeColor="text1"/>
-          <w:lang w:val="en"/>
-        </w:rPr>
-      </w:pPr>
-      <w:r>
-        <w:rPr>
-          <w:rFonts w:ascii="Times New Roman" w:eastAsia="Times New Roman" w:hAnsi="Times New Roman" w:cs="Times New Roman"/>
-          <w:color w:val="000000" w:themeColor="text1"/>
-          <w:lang w:val="en"/>
-        </w:rPr>
-        <w:t>A summary of the problem.</w:t>
-      </w:r>
-    </w:p>
-    <w:p>
-      <w:pPr>
-        <w:pStyle w:val="ListParagraph"/>
-        <w:numPr>
-          <w:ilvl w:val="0"/>
-          <w:numId w:val="10"/>
-        </w:numPr>
-        <w:rPr>
-          <w:rFonts w:ascii="Times New Roman" w:eastAsia="Times New Roman" w:hAnsi="Times New Roman" w:cs="Times New Roman"/>
-          <w:color w:val="000000" w:themeColor="text1"/>
-          <w:lang w:val="en"/>
-        </w:rPr>
-      </w:pPr>
-      <w:r>
-        <w:rPr>
-          <w:rFonts w:ascii="Times New Roman" w:eastAsia="Times New Roman" w:hAnsi="Times New Roman" w:cs="Times New Roman"/>
-          <w:color w:val="000000" w:themeColor="text1"/>
-          <w:lang w:val="en"/>
-        </w:rPr>
-        <w:t>A proposed solution centering around your application.</w:t>
-      </w:r>
-    </w:p>
-    <w:p>
-      <w:pPr>
-        <w:pStyle w:val="ListParagraph"/>
-        <w:numPr>
-          <w:ilvl w:val="0"/>
-          <w:numId w:val="10"/>
-        </w:numPr>
-        <w:rPr>
-          <w:rFonts w:ascii="Times New Roman" w:eastAsia="Times New Roman" w:hAnsi="Times New Roman" w:cs="Times New Roman"/>
-          <w:color w:val="000000" w:themeColor="text1"/>
-        </w:rPr>
-      </w:pPr>
-      <w:r>
-        <w:rPr>
-          <w:rFonts w:ascii="Times New Roman" w:eastAsia="Times New Roman" w:hAnsi="Times New Roman" w:cs="Times New Roman"/>
-          <w:color w:val="000000" w:themeColor="text1"/>
-        </w:rPr>
-        <w:t>How the proposed solution benefits the organization.</w:t>
-      </w:r>
-    </w:p>
-    <w:p>
-      <w:pPr>
-        <w:pStyle w:val="ListParagraph"/>
-        <w:numPr>
-          <w:ilvl w:val="0"/>
-          <w:numId w:val="10"/>
-        </w:numPr>
-        <w:rPr>
-          <w:rFonts w:ascii="Times New Roman" w:eastAsia="Times New Roman" w:hAnsi="Times New Roman" w:cs="Times New Roman"/>
-          <w:color w:val="000000" w:themeColor="text1"/>
-          <w:lang w:val="en"/>
-        </w:rPr>
-      </w:pPr>
-      <w:r>
-        <w:rPr>
-          <w:rFonts w:ascii="Times New Roman" w:eastAsia="Times New Roman" w:hAnsi="Times New Roman" w:cs="Times New Roman"/>
-          <w:color w:val="000000" w:themeColor="text1"/>
-          <w:lang w:val="en"/>
-        </w:rPr>
-        <w:t>A summary of the costs, timeline, data, and any ethical concerns (if relevant).</w:t>
-      </w:r>
-    </w:p>
-    <w:p>
-      <w:pPr>
-        <w:pStyle w:val="ListParagraph"/>
-        <w:numPr>
-          <w:ilvl w:val="0"/>
-          <w:numId w:val="10"/>
-        </w:numPr>
-        <w:rPr>
-          <w:rFonts w:ascii="Times New Roman" w:eastAsia="Times New Roman" w:hAnsi="Times New Roman" w:cs="Times New Roman"/>
-          <w:color w:val="000000" w:themeColor="text1"/>
-        </w:rPr>
-      </w:pPr>
-      <w:r>
-        <w:rPr>
-          <w:rFonts w:ascii="Times New Roman" w:eastAsia="Times New Roman" w:hAnsi="Times New Roman" w:cs="Times New Roman"/>
-          <w:color w:val="000000" w:themeColor="text1"/>
-          <w:lang w:val="en"/>
-        </w:rPr>
-        <w:t>Your relevant expertise.</w:t>
-      </w:r>
-    </w:p>
-    <w:p>
-      <w:pPr>
-        <w:pStyle w:val="ListParagraph"/>
-        <w:rPr>
-          <w:rFonts w:ascii="Times New Roman" w:eastAsia="Times New Roman" w:hAnsi="Times New Roman" w:cs="Times New Roman"/>
-          <w:color w:val="000000" w:themeColor="text1"/>
-        </w:rPr>
-      </w:pPr>
-    </w:p>
-    <w:p>
-      <w:pPr>
-        <w:pStyle w:val="Heading2"/>
-        <w:rPr>
-          <w:color w:val="000000" w:themeColor="text1"/>
-          <w:sz w:val="32"/>
-          <w:szCs w:val="32"/>
-          <w:lang w:val="en"/>
-        </w:rPr>
-      </w:pPr>
-      <w:bookmarkStart w:id="2" w:name="_Toc1133266111"/>
-      <w:r>
-        <w:rPr>
-          <w:b w:val="0"/>
-          <w:bCs w:val="0"/>
-          <w:color w:val="000000" w:themeColor="text1"/>
-          <w:sz w:val="32"/>
-          <w:szCs w:val="32"/>
-          <w:lang w:val="en"/>
-        </w:rPr>
-        <w:t>Letter Template</w:t>
+        <w:t>Project Summary</w:t>
       </w:r>
       <w:bookmarkEnd w:id="2"/>
     </w:p>
     <w:p>
       <w:pPr>
-        <w:spacing w:beforeAutospacing="1" w:afterAutospacing="1" w:line="240" w:lineRule="auto"/>
-        <w:rPr>
-          <w:rFonts w:ascii="Times New Roman" w:eastAsia="Times New Roman" w:hAnsi="Times New Roman" w:cs="Times New Roman"/>
-          <w:color w:val="000000" w:themeColor="text1"/>
-          <w:lang w:val="en"/>
-        </w:rPr>
-      </w:pPr>
-    </w:p>
-    <w:p>
-      <w:pPr>
-        <w:spacing w:line="360" w:lineRule="auto"/>
-        <w:rPr>
-          <w:rFonts w:ascii="Calibri" w:eastAsia="Calibri" w:hAnsi="Calibri" w:cs="Calibri"/>
-          <w:color w:val="000000" w:themeColor="text1"/>
-          <w:sz w:val="20"/>
-          <w:szCs w:val="20"/>
-        </w:rPr>
-      </w:pPr>
-      <w:r>
-        <w:rPr>
-          <w:rFonts w:ascii="Calibri" w:eastAsia="Calibri" w:hAnsi="Calibri" w:cs="Calibri"/>
-          <w:color w:val="000000" w:themeColor="text1"/>
-          <w:sz w:val="20"/>
-          <w:szCs w:val="20"/>
-          <w:lang w:val="en"/>
-        </w:rPr>
-        <w:t>[Today’s date]</w:t>
-      </w:r>
-    </w:p>
-    <w:p>
-      <w:pPr>
-        <w:spacing w:line="360" w:lineRule="auto"/>
-        <w:rPr>
-          <w:rFonts w:ascii="Calibri" w:eastAsia="Calibri" w:hAnsi="Calibri" w:cs="Calibri"/>
-          <w:color w:val="000000" w:themeColor="text1"/>
-          <w:sz w:val="20"/>
-          <w:szCs w:val="20"/>
-        </w:rPr>
-      </w:pPr>
-      <w:r>
-        <w:rPr>
-          <w:rFonts w:ascii="Calibri" w:eastAsia="Calibri" w:hAnsi="Calibri" w:cs="Calibri"/>
-          <w:color w:val="000000" w:themeColor="text1"/>
-          <w:sz w:val="20"/>
-          <w:szCs w:val="20"/>
-          <w:lang w:val="en"/>
-        </w:rPr>
-        <w:t xml:space="preserve"> </w:t>
-      </w:r>
-    </w:p>
-    <w:p>
-      <w:pPr>
-        <w:spacing w:line="360" w:lineRule="auto"/>
-        <w:rPr>
-          <w:rFonts w:ascii="Calibri" w:eastAsia="Calibri" w:hAnsi="Calibri" w:cs="Calibri"/>
-          <w:color w:val="000000" w:themeColor="text1"/>
-          <w:sz w:val="20"/>
-          <w:szCs w:val="20"/>
-        </w:rPr>
-      </w:pPr>
-      <w:r>
-        <w:rPr>
-          <w:rFonts w:ascii="Calibri" w:eastAsia="Calibri" w:hAnsi="Calibri" w:cs="Calibri"/>
-          <w:color w:val="000000" w:themeColor="text1"/>
-          <w:sz w:val="20"/>
-          <w:szCs w:val="20"/>
-          <w:lang w:val="en"/>
-        </w:rPr>
-        <w:t>[Recipient’s name]</w:t>
-      </w:r>
-    </w:p>
-    <w:p>
-      <w:pPr>
-        <w:spacing w:line="360" w:lineRule="auto"/>
-        <w:rPr>
-          <w:rFonts w:ascii="Calibri" w:eastAsia="Calibri" w:hAnsi="Calibri" w:cs="Calibri"/>
-          <w:color w:val="000000" w:themeColor="text1"/>
-          <w:sz w:val="20"/>
-          <w:szCs w:val="20"/>
-        </w:rPr>
-      </w:pPr>
-      <w:r>
-        <w:rPr>
-          <w:rFonts w:ascii="Calibri" w:eastAsia="Calibri" w:hAnsi="Calibri" w:cs="Calibri"/>
-          <w:color w:val="000000" w:themeColor="text1"/>
-          <w:sz w:val="20"/>
-          <w:szCs w:val="20"/>
-          <w:lang w:val="en"/>
-        </w:rPr>
-        <w:t>[Company name]</w:t>
-      </w:r>
-    </w:p>
-    <w:p>
-      <w:pPr>
-        <w:spacing w:line="360" w:lineRule="auto"/>
-        <w:rPr>
-          <w:rFonts w:ascii="Calibri" w:eastAsia="Calibri" w:hAnsi="Calibri" w:cs="Calibri"/>
-          <w:color w:val="000000" w:themeColor="text1"/>
-          <w:sz w:val="20"/>
-          <w:szCs w:val="20"/>
-        </w:rPr>
-      </w:pPr>
-      <w:r>
-        <w:rPr>
-          <w:rFonts w:ascii="Calibri" w:eastAsia="Calibri" w:hAnsi="Calibri" w:cs="Calibri"/>
-          <w:color w:val="000000" w:themeColor="text1"/>
-          <w:sz w:val="20"/>
-          <w:szCs w:val="20"/>
-          <w:lang w:val="en"/>
-        </w:rPr>
-        <w:t xml:space="preserve">[Address] </w:t>
-      </w:r>
-    </w:p>
-    <w:p>
-      <w:pPr>
-        <w:spacing w:line="360" w:lineRule="auto"/>
-        <w:rPr>
-          <w:rFonts w:ascii="Calibri" w:eastAsia="Calibri" w:hAnsi="Calibri" w:cs="Calibri"/>
-          <w:color w:val="000000" w:themeColor="text1"/>
-          <w:sz w:val="20"/>
-          <w:szCs w:val="20"/>
-        </w:rPr>
-      </w:pPr>
-      <w:r>
-        <w:rPr>
-          <w:rFonts w:ascii="Calibri" w:eastAsia="Calibri" w:hAnsi="Calibri" w:cs="Calibri"/>
-          <w:color w:val="000000" w:themeColor="text1"/>
-          <w:sz w:val="20"/>
-          <w:szCs w:val="20"/>
-          <w:lang w:val="en"/>
-        </w:rPr>
-        <w:t xml:space="preserve"> </w:t>
-      </w:r>
-    </w:p>
-    <w:p>
-      <w:pPr>
-        <w:spacing w:line="360" w:lineRule="auto"/>
-        <w:rPr>
-          <w:rFonts w:ascii="Calibri" w:eastAsia="Calibri" w:hAnsi="Calibri" w:cs="Calibri"/>
-          <w:color w:val="000000" w:themeColor="text1"/>
-          <w:sz w:val="20"/>
-          <w:szCs w:val="20"/>
-        </w:rPr>
-      </w:pPr>
-      <w:r>
-        <w:rPr>
-          <w:rFonts w:ascii="Calibri" w:eastAsia="Calibri" w:hAnsi="Calibri" w:cs="Calibri"/>
-          <w:color w:val="000000" w:themeColor="text1"/>
-          <w:sz w:val="20"/>
-          <w:szCs w:val="20"/>
-          <w:lang w:val="en"/>
-        </w:rPr>
-        <w:t xml:space="preserve">Dear [Recipient’s name], </w:t>
-      </w:r>
-    </w:p>
-    <w:p>
-      <w:pPr>
-        <w:spacing w:after="225"/>
-        <w:jc w:val="both"/>
-        <w:rPr>
-          <w:rFonts w:ascii="Calibri" w:eastAsia="Calibri" w:hAnsi="Calibri" w:cs="Calibri"/>
-          <w:color w:val="000000" w:themeColor="text1"/>
-          <w:sz w:val="20"/>
-          <w:szCs w:val="20"/>
-        </w:rPr>
-      </w:pPr>
-      <w:r>
-        <w:rPr>
-          <w:rFonts w:ascii="Calibri" w:eastAsia="Calibri" w:hAnsi="Calibri" w:cs="Calibri"/>
-          <w:color w:val="000000" w:themeColor="text1"/>
-          <w:sz w:val="20"/>
-          <w:szCs w:val="20"/>
-          <w:lang w:val="en"/>
-        </w:rPr>
-        <w:t>(Lorem ipsum dolor sit amet, consectetur adipiscing elit. Integer at sodales leo, nec fermentum tellus. Vivamus leo lorem, semper eget erat nec, ultricies vulputate sapien. Integer eget nisi at erat condimentum dictum. Nam sed ornare leo, non pretium nulla. Nam dolor arcu, condimentum et maximus quis, bibendum ut risus. Nam hendrerit ac erat sit amet luctus. Quisque lacinia sapien sed nisl porta, id rutrum odio tristique. Sed sodales nisi a condimentum fermentum. Suspendisse lobortis diam in orci consectetur congue. Sed ligula felis, accumsan eu venenatis ac, hendrerit ac nulla. In ultrices, sem a semper ultrices, orci ex dictum sapien, ac dapibus ligula lectus at est. Quisque at posuere purus, vitae ultricies risus. Donec tincidunt, ipsum eget euismod lobortis, tortor nisl luctus sem, quis blandit tortor dui eu dui.</w:t>
-      </w:r>
-    </w:p>
-    <w:p>
-      <w:pPr>
-        <w:spacing w:after="225"/>
-        <w:jc w:val="both"/>
-        <w:rPr>
-          <w:rFonts w:ascii="Calibri" w:eastAsia="Calibri" w:hAnsi="Calibri" w:cs="Calibri"/>
-          <w:color w:val="000000" w:themeColor="text1"/>
-          <w:sz w:val="20"/>
-          <w:szCs w:val="20"/>
-        </w:rPr>
-      </w:pPr>
-      <w:r>
-        <w:rPr>
-          <w:rFonts w:ascii="Calibri" w:eastAsia="Calibri" w:hAnsi="Calibri" w:cs="Calibri"/>
-          <w:color w:val="000000" w:themeColor="text1"/>
-          <w:sz w:val="20"/>
-          <w:szCs w:val="20"/>
-          <w:lang w:val="en"/>
-        </w:rPr>
-        <w:lastRenderedPageBreak/>
-        <w:t>Praesent sagittis, leo vitae sodales cursus, purus orci rhoncus ligula, quis facilisis ante est nec lectus. Curabitur augue quam, ultricies at arcu eget, molestie eleifend neque. Sed interdum tempor purus, et luctus tellus feugiat imperdiet. Maecenas scelerisque viverra orci tincidunt luctus. Vestibulum sodales eros ut ex luctus tempor. Curabitur eget leo vehicula, malesuada urna ut, eleifend nisi. Quisque sapien tellus, ornare ac magna quis, ultricies consectetur mauris. Nunc erat ligula, mattis id tempor ut, venenatis ac mi. Sed sit amet odio ac ligula tincidunt iaculis sit amet vel ipsum.</w:t>
-      </w:r>
-    </w:p>
-    <w:p>
-      <w:pPr>
-        <w:spacing w:after="225"/>
-        <w:jc w:val="both"/>
-        <w:rPr>
-          <w:rFonts w:ascii="Calibri" w:eastAsia="Calibri" w:hAnsi="Calibri" w:cs="Calibri"/>
-          <w:color w:val="000000" w:themeColor="text1"/>
-          <w:sz w:val="20"/>
-          <w:szCs w:val="20"/>
-        </w:rPr>
-      </w:pPr>
-      <w:r>
-        <w:rPr>
-          <w:rFonts w:ascii="Calibri" w:eastAsia="Calibri" w:hAnsi="Calibri" w:cs="Calibri"/>
-          <w:color w:val="000000" w:themeColor="text1"/>
-          <w:sz w:val="20"/>
-          <w:szCs w:val="20"/>
-          <w:lang w:val="en"/>
-        </w:rPr>
-        <w:t>Etiam lobortis aliquam metus, eu aliquam ante aliquam ut. Nam tristique sagittis mauris vel tempor. Quisque rhoncus, justo sed lobortis porta, nulla libero pulvinar tortor, ut ullamcorper justo enim ut erat. Praesent lobortis ut leo in aliquet. Suspendisse aliquet velit nulla, a rhoncus nibh vestibulum iaculis. Praesent mollis nibh nec ultrices blandit. Pellentesque felis elit, pretium at risus in, commodo consectetur tortor. Etiam fringilla mi quis erat mollis ultricies. Phasellus vestibulum elementum commodo. Sed congue vulputate orci in porta. Pellentesque scelerisque facilisis justo, a bibendum ligula tempus quis. Aenean efficitur eleifend lorem, et tempus risus consequat quis. Cras varius metus sapien, ac malesuada sem volutpat sed.</w:t>
-      </w:r>
-    </w:p>
-    <w:p>
-      <w:pPr>
-        <w:spacing w:line="360" w:lineRule="auto"/>
-        <w:rPr>
-          <w:rFonts w:ascii="Calibri" w:eastAsia="Calibri" w:hAnsi="Calibri" w:cs="Calibri"/>
-          <w:color w:val="000000" w:themeColor="text1"/>
-          <w:sz w:val="20"/>
-          <w:szCs w:val="20"/>
-        </w:rPr>
-      </w:pPr>
-      <w:r>
-        <w:rPr>
-          <w:rFonts w:ascii="Calibri" w:eastAsia="Calibri" w:hAnsi="Calibri" w:cs="Calibri"/>
-          <w:color w:val="000000" w:themeColor="text1"/>
-          <w:sz w:val="20"/>
-          <w:szCs w:val="20"/>
-          <w:lang w:val="en"/>
-        </w:rPr>
-        <w:t>Sincerely,</w:t>
-      </w:r>
-    </w:p>
-    <w:p>
-      <w:pPr>
-        <w:spacing w:line="360" w:lineRule="auto"/>
-        <w:rPr>
-          <w:rFonts w:ascii="Calibri" w:eastAsia="Calibri" w:hAnsi="Calibri" w:cs="Calibri"/>
-          <w:color w:val="000000" w:themeColor="text1"/>
-          <w:sz w:val="20"/>
-          <w:szCs w:val="20"/>
-        </w:rPr>
-      </w:pPr>
-      <w:r>
-        <w:rPr>
-          <w:rFonts w:ascii="Calibri" w:eastAsia="Calibri" w:hAnsi="Calibri" w:cs="Calibri"/>
-          <w:color w:val="000000" w:themeColor="text1"/>
-          <w:sz w:val="20"/>
-          <w:szCs w:val="20"/>
-          <w:lang w:val="en"/>
-        </w:rPr>
-        <w:t xml:space="preserve">[Sign here: e.g., </w:t>
-      </w:r>
-      <w:r>
-        <w:rPr>
-          <w:rFonts w:ascii="Fairwater Script" w:eastAsia="Fairwater Script" w:hAnsi="Fairwater Script" w:cs="Fairwater Script"/>
-          <w:color w:val="000000" w:themeColor="text1"/>
-          <w:sz w:val="20"/>
-          <w:szCs w:val="20"/>
-          <w:lang w:val="en"/>
-        </w:rPr>
-        <w:t>Jane Smith</w:t>
-      </w:r>
-      <w:r>
-        <w:rPr>
-          <w:rFonts w:ascii="Calibri" w:eastAsia="Calibri" w:hAnsi="Calibri" w:cs="Calibri"/>
-          <w:color w:val="000000" w:themeColor="text1"/>
-          <w:sz w:val="20"/>
-          <w:szCs w:val="20"/>
-          <w:lang w:val="en"/>
-        </w:rPr>
-        <w:t>]</w:t>
-      </w:r>
-    </w:p>
-    <w:p>
-      <w:pPr>
-        <w:spacing w:line="360" w:lineRule="auto"/>
-        <w:rPr>
-          <w:rFonts w:ascii="Calibri" w:eastAsia="Calibri" w:hAnsi="Calibri" w:cs="Calibri"/>
-          <w:color w:val="000000" w:themeColor="text1"/>
-          <w:sz w:val="20"/>
-          <w:szCs w:val="20"/>
-        </w:rPr>
-      </w:pPr>
-      <w:r>
-        <w:rPr>
-          <w:rFonts w:ascii="Calibri" w:eastAsia="Calibri" w:hAnsi="Calibri" w:cs="Calibri"/>
-          <w:color w:val="000000" w:themeColor="text1"/>
-          <w:sz w:val="20"/>
-          <w:szCs w:val="20"/>
-          <w:lang w:val="en"/>
-        </w:rPr>
-        <w:t>[Your name, title]</w:t>
-      </w:r>
-    </w:p>
-    <w:p>
-      <w:pPr>
-        <w:spacing w:beforeAutospacing="1" w:afterAutospacing="1" w:line="240" w:lineRule="auto"/>
-        <w:rPr>
-          <w:rFonts w:ascii="Times New Roman" w:eastAsia="Times New Roman" w:hAnsi="Times New Roman" w:cs="Times New Roman"/>
-          <w:b/>
-          <w:bCs/>
-          <w:color w:val="000000" w:themeColor="text1"/>
-          <w:sz w:val="32"/>
-          <w:szCs w:val="32"/>
-          <w:lang w:val="en"/>
-        </w:rPr>
-      </w:pPr>
-    </w:p>
-    <w:p>
-      <w:pPr>
-        <w:spacing w:beforeAutospacing="1" w:afterAutospacing="1" w:line="240" w:lineRule="auto"/>
-        <w:rPr>
-          <w:rFonts w:ascii="Times New Roman" w:eastAsia="Times New Roman" w:hAnsi="Times New Roman" w:cs="Times New Roman"/>
-          <w:b/>
-          <w:bCs/>
-          <w:color w:val="000000" w:themeColor="text1"/>
-          <w:sz w:val="36"/>
-          <w:szCs w:val="36"/>
-          <w:lang w:val="en"/>
-        </w:rPr>
-      </w:pPr>
-      <w:r>
-        <w:br w:type="page"/>
-      </w:r>
-    </w:p>
-    <w:p>
-      <w:pPr>
-        <w:pStyle w:val="Heading1"/>
-        <w:rPr>
-          <w:color w:val="000000" w:themeColor="text1"/>
-          <w:sz w:val="40"/>
-          <w:szCs w:val="40"/>
-          <w:lang w:val="en"/>
-        </w:rPr>
-      </w:pPr>
-      <w:bookmarkStart w:id="3" w:name="_Toc1370766476"/>
-      <w:r>
-        <w:rPr>
-          <w:color w:val="000000" w:themeColor="text1"/>
-          <w:sz w:val="40"/>
-          <w:szCs w:val="40"/>
-          <w:lang w:val="en"/>
-        </w:rPr>
-        <w:lastRenderedPageBreak/>
-        <w:t>Part B: Project Proposal Plan</w:t>
-      </w:r>
-      <w:bookmarkEnd w:id="3"/>
-    </w:p>
-    <w:p>
-      <w:pPr>
-        <w:pStyle w:val="Heading2"/>
-        <w:rPr>
-          <w:color w:val="000000" w:themeColor="text1"/>
-          <w:sz w:val="32"/>
-          <w:szCs w:val="32"/>
-          <w:lang w:val="en"/>
-        </w:rPr>
-      </w:pPr>
-      <w:bookmarkStart w:id="4" w:name="_Toc904507251"/>
-      <w:r>
-        <w:rPr>
-          <w:b w:val="0"/>
-          <w:bCs w:val="0"/>
-          <w:color w:val="000000" w:themeColor="text1"/>
-          <w:sz w:val="32"/>
-          <w:szCs w:val="32"/>
-          <w:lang w:val="en"/>
-        </w:rPr>
-        <w:t>Project Summary</w:t>
-      </w:r>
-      <w:bookmarkEnd w:id="4"/>
-    </w:p>
-    <w:p>
-      <w:pPr>
-        <w:rPr>
-          <w:rFonts w:ascii="Times New Roman" w:eastAsia="Times New Roman" w:hAnsi="Times New Roman" w:cs="Times New Roman"/>
-          <w:color w:val="000000" w:themeColor="text1"/>
-        </w:rPr>
-      </w:pPr>
-      <w:r>
-        <w:rPr>
-          <w:rFonts w:ascii="Times New Roman" w:eastAsia="Times New Roman" w:hAnsi="Times New Roman" w:cs="Times New Roman"/>
-          <w:color w:val="000000" w:themeColor="text1"/>
-        </w:rPr>
-        <w:t>This project will address the problem of effectively assessing credit risk by predicting the likelihood of loan default before funds are issued. As our organization processes a high volume of personal loan applications, we have a need for a data-driven tool to improve decision-making during the loan underwriting process. Our current risk assessment approach is rule-based and lacks the adaptability and predictive accuracy of modern machine learning systems.</w:t>
+        <w:rPr>
+          <w:rFonts w:ascii="Times New Roman" w:eastAsia="Times New Roman" w:hAnsi="Times New Roman" w:cs="Times New Roman"/>
+          <w:color w:val="000000" w:themeColor="text1"/>
+        </w:rPr>
+      </w:pPr>
+      <w:r>
+        <w:rPr>
+          <w:rFonts w:ascii="Times New Roman" w:eastAsia="Times New Roman" w:hAnsi="Times New Roman" w:cs="Times New Roman"/>
+          <w:color w:val="000000" w:themeColor="text1"/>
+        </w:rPr>
+        <w:t xml:space="preserve">This project will address the problem of effectively assessing credit risk by predicting the likelihood of loan default before funds are issued. As our organization processes a high volume of personal loan applications, we </w:t>
+      </w:r>
+      <w:r>
+        <w:rPr>
+          <w:rFonts w:ascii="Times New Roman" w:eastAsia="Times New Roman" w:hAnsi="Times New Roman" w:cs="Times New Roman"/>
+          <w:color w:val="000000" w:themeColor="text1"/>
+        </w:rPr>
+        <w:t>need</w:t>
+      </w:r>
+      <w:r>
+        <w:rPr>
+          <w:rFonts w:ascii="Times New Roman" w:eastAsia="Times New Roman" w:hAnsi="Times New Roman" w:cs="Times New Roman"/>
+          <w:color w:val="000000" w:themeColor="text1"/>
+        </w:rPr>
+        <w:t xml:space="preserve"> a data-driven tool to improve decision-making during the loan underwriting process. Our current risk assessment approach is rule-based and lacks </w:t>
+      </w:r>
+      <w:r>
+        <w:rPr>
+          <w:rFonts w:ascii="Times New Roman" w:eastAsia="Times New Roman" w:hAnsi="Times New Roman" w:cs="Times New Roman"/>
+          <w:color w:val="000000" w:themeColor="text1"/>
+        </w:rPr>
+        <w:t>modern machine learning systems' adaptability and predictive accuracy</w:t>
+      </w:r>
+      <w:r>
+        <w:rPr>
+          <w:rFonts w:ascii="Times New Roman" w:eastAsia="Times New Roman" w:hAnsi="Times New Roman" w:cs="Times New Roman"/>
+          <w:color w:val="000000" w:themeColor="text1"/>
+        </w:rPr>
+        <w:t>.</w:t>
       </w:r>
     </w:p>
     <w:p>
@@ -1675,7 +1966,21 @@
           <w:rFonts w:ascii="Times New Roman" w:eastAsia="Times New Roman" w:hAnsi="Times New Roman" w:cs="Times New Roman"/>
           <w:color w:val="000000" w:themeColor="text1"/>
         </w:rPr>
-        <w:t>A trained machine learning model capable of predicting loan default based on borrower characteristics and loan parameters.</w:t>
+        <w:t xml:space="preserve">A trained machine learning model </w:t>
+      </w:r>
+      <w:r>
+        <w:rPr>
+          <w:rFonts w:ascii="Times New Roman" w:eastAsia="Times New Roman" w:hAnsi="Times New Roman" w:cs="Times New Roman"/>
+          <w:color w:val="000000" w:themeColor="text1"/>
+        </w:rPr>
+        <w:t>can predict</w:t>
+      </w:r>
+      <w:r>
+        <w:rPr>
+          <w:rFonts w:ascii="Times New Roman" w:eastAsia="Times New Roman" w:hAnsi="Times New Roman" w:cs="Times New Roman"/>
+          <w:color w:val="000000" w:themeColor="text1"/>
+        </w:rPr>
+        <w:t xml:space="preserve"> loan default based on borrower characteristics and loan parameters.</w:t>
       </w:r>
     </w:p>
     <w:p>
@@ -1823,7 +2128,7 @@
           <w:lang w:val="en"/>
         </w:rPr>
       </w:pPr>
-      <w:bookmarkStart w:id="5" w:name="_Toc1736393957"/>
+      <w:bookmarkStart w:id="3" w:name="_Toc197363890"/>
       <w:r>
         <w:rPr>
           <w:b w:val="0"/>
@@ -1835,7 +2140,7 @@
         </w:rPr>
         <w:t>Data Summary</w:t>
       </w:r>
-      <w:bookmarkEnd w:id="5"/>
+      <w:bookmarkEnd w:id="3"/>
     </w:p>
     <w:p>
       <w:pPr>
@@ -2009,7 +2314,7 @@
           <w:lang w:val="en"/>
         </w:rPr>
       </w:pPr>
-      <w:bookmarkStart w:id="6" w:name="_Toc1241988654"/>
+      <w:bookmarkStart w:id="4" w:name="_Toc197363891"/>
       <w:r>
         <w:rPr>
           <w:b w:val="0"/>
@@ -2021,7 +2326,7 @@
         </w:rPr>
         <w:t>Implementation</w:t>
       </w:r>
-      <w:bookmarkEnd w:id="6"/>
+      <w:bookmarkEnd w:id="4"/>
     </w:p>
     <w:p>
       <w:pPr>
@@ -2318,7 +2623,7 @@
           <w:lang w:val="en"/>
         </w:rPr>
       </w:pPr>
-      <w:bookmarkStart w:id="7" w:name="_Toc1357178365"/>
+      <w:bookmarkStart w:id="5" w:name="_Toc197363892"/>
       <w:r>
         <w:rPr>
           <w:b w:val="0"/>
@@ -2330,9 +2635,9 @@
         </w:rPr>
         <w:t>Timeline</w:t>
       </w:r>
-      <w:bookmarkStart w:id="8" w:name="_Hlk195352910"/>
-      <w:bookmarkStart w:id="9" w:name="_Hlk195352965"/>
-      <w:bookmarkEnd w:id="7"/>
+      <w:bookmarkStart w:id="6" w:name="_Hlk195352910"/>
+      <w:bookmarkStart w:id="7" w:name="_Hlk195352965"/>
+      <w:bookmarkEnd w:id="5"/>
     </w:p>
     <w:tbl>
       <w:tblPr>
@@ -2373,7 +2678,7 @@
             </w:tcMar>
             <w:vAlign w:val="center"/>
           </w:tcPr>
-          <w:bookmarkEnd w:id="8"/>
+          <w:bookmarkEnd w:id="6"/>
           <w:p>
             <w:pPr>
               <w:rPr>
@@ -2839,7 +3144,27 @@
                 <w:sz w:val="24"/>
                 <w:szCs w:val="24"/>
               </w:rPr>
-              <w:t>Python, pandas, and the imblearn library</w:t>
+              <w:t xml:space="preserve">Python, pandas, and the </w:t>
+            </w:r>
+            <w:proofErr w:type="spellStart"/>
+            <w:r>
+              <w:rPr>
+                <w:rFonts w:ascii="Times New Roman" w:eastAsia="Times New Roman" w:hAnsi="Times New Roman" w:cs="Times New Roman"/>
+                <w:color w:val="000000" w:themeColor="text1"/>
+                <w:sz w:val="24"/>
+                <w:szCs w:val="24"/>
+              </w:rPr>
+              <w:t>imblearn</w:t>
+            </w:r>
+            <w:proofErr w:type="spellEnd"/>
+            <w:r>
+              <w:rPr>
+                <w:rFonts w:ascii="Times New Roman" w:eastAsia="Times New Roman" w:hAnsi="Times New Roman" w:cs="Times New Roman"/>
+                <w:color w:val="000000" w:themeColor="text1"/>
+                <w:sz w:val="24"/>
+                <w:szCs w:val="24"/>
+              </w:rPr>
+              <w:t xml:space="preserve"> library</w:t>
             </w:r>
           </w:p>
         </w:tc>
@@ -3199,7 +3524,27 @@
                 <w:sz w:val="24"/>
                 <w:szCs w:val="24"/>
               </w:rPr>
-              <w:t>Python, sklearn metrics, matplotlib</w:t>
+              <w:t xml:space="preserve">Python, </w:t>
+            </w:r>
+            <w:proofErr w:type="spellStart"/>
+            <w:r>
+              <w:rPr>
+                <w:rFonts w:ascii="Times New Roman" w:eastAsia="Times New Roman" w:hAnsi="Times New Roman" w:cs="Times New Roman"/>
+                <w:color w:val="000000" w:themeColor="text1"/>
+                <w:sz w:val="24"/>
+                <w:szCs w:val="24"/>
+              </w:rPr>
+              <w:t>sklearn</w:t>
+            </w:r>
+            <w:proofErr w:type="spellEnd"/>
+            <w:r>
+              <w:rPr>
+                <w:rFonts w:ascii="Times New Roman" w:eastAsia="Times New Roman" w:hAnsi="Times New Roman" w:cs="Times New Roman"/>
+                <w:color w:val="000000" w:themeColor="text1"/>
+                <w:sz w:val="24"/>
+                <w:szCs w:val="24"/>
+              </w:rPr>
+              <w:t xml:space="preserve"> metrics, matplotlib</w:t>
             </w:r>
           </w:p>
         </w:tc>
@@ -3559,7 +3904,27 @@
                 <w:sz w:val="24"/>
                 <w:szCs w:val="24"/>
               </w:rPr>
-              <w:t>Python, the joblib library</w:t>
+              <w:t xml:space="preserve">Python, the </w:t>
+            </w:r>
+            <w:proofErr w:type="spellStart"/>
+            <w:r>
+              <w:rPr>
+                <w:rFonts w:ascii="Times New Roman" w:eastAsia="Times New Roman" w:hAnsi="Times New Roman" w:cs="Times New Roman"/>
+                <w:color w:val="000000" w:themeColor="text1"/>
+                <w:sz w:val="24"/>
+                <w:szCs w:val="24"/>
+              </w:rPr>
+              <w:t>joblib</w:t>
+            </w:r>
+            <w:proofErr w:type="spellEnd"/>
+            <w:r>
+              <w:rPr>
+                <w:rFonts w:ascii="Times New Roman" w:eastAsia="Times New Roman" w:hAnsi="Times New Roman" w:cs="Times New Roman"/>
+                <w:color w:val="000000" w:themeColor="text1"/>
+                <w:sz w:val="24"/>
+                <w:szCs w:val="24"/>
+              </w:rPr>
+              <w:t xml:space="preserve"> library</w:t>
             </w:r>
           </w:p>
         </w:tc>
@@ -4019,8 +4384,8 @@
           <w:lang w:val="en"/>
         </w:rPr>
       </w:pPr>
-      <w:bookmarkStart w:id="10" w:name="_Toc623361460"/>
-      <w:bookmarkEnd w:id="9"/>
+      <w:bookmarkStart w:id="8" w:name="_Toc197363893"/>
+      <w:bookmarkEnd w:id="7"/>
       <w:r>
         <w:rPr>
           <w:b w:val="0"/>
@@ -4032,7 +4397,7 @@
         </w:rPr>
         <w:t>Evaluation Plan</w:t>
       </w:r>
-      <w:bookmarkEnd w:id="10"/>
+      <w:bookmarkEnd w:id="8"/>
     </w:p>
     <w:p>
       <w:pPr>
@@ -4080,7 +4445,7 @@
           <w:lang w:val="en"/>
         </w:rPr>
       </w:pPr>
-      <w:bookmarkStart w:id="11" w:name="_Toc1538507987"/>
+      <w:bookmarkStart w:id="9" w:name="_Toc197363894"/>
       <w:r>
         <w:rPr>
           <w:b w:val="0"/>
@@ -4092,7 +4457,7 @@
         </w:rPr>
         <w:t>Costs</w:t>
       </w:r>
-      <w:bookmarkEnd w:id="11"/>
+      <w:bookmarkEnd w:id="9"/>
       <w:r>
         <w:rPr>
           <w:b w:val="0"/>
@@ -4163,7 +4528,21 @@
         <w:rPr>
           <w:lang w:val="en"/>
         </w:rPr>
-        <w:t>Software: VSCode ($0)</w:t>
+        <w:t xml:space="preserve">Software: </w:t>
+      </w:r>
+      <w:proofErr w:type="spellStart"/>
+      <w:r>
+        <w:rPr>
+          <w:lang w:val="en"/>
+        </w:rPr>
+        <w:t>VSCode</w:t>
+      </w:r>
+      <w:proofErr w:type="spellEnd"/>
+      <w:r>
+        <w:rPr>
+          <w:lang w:val="en"/>
+        </w:rPr>
+        <w:t xml:space="preserve"> ($0)</w:t>
       </w:r>
       <w:r>
         <w:rPr>
@@ -4298,7 +4677,7 @@
           <w:lang w:val="en"/>
         </w:rPr>
       </w:pPr>
-      <w:bookmarkStart w:id="12" w:name="_Toc1471073175"/>
+      <w:bookmarkStart w:id="10" w:name="_Toc197363895"/>
       <w:r>
         <w:rPr>
           <w:color w:val="000000" w:themeColor="text1"/>
@@ -4309,7 +4688,7 @@
         <w:lastRenderedPageBreak/>
         <w:t>Part C: Application</w:t>
       </w:r>
-      <w:bookmarkEnd w:id="12"/>
+      <w:bookmarkEnd w:id="10"/>
     </w:p>
     <w:p>
       <w:pPr>
@@ -4337,7 +4716,15 @@
         </w:numPr>
       </w:pPr>
       <w:r>
-        <w:t>“src/model” – This folder contains code used to preprocess data and train the machine learning model.</w:t>
+        <w:t>“</w:t>
+      </w:r>
+      <w:proofErr w:type="spellStart"/>
+      <w:r>
+        <w:t>src</w:t>
+      </w:r>
+      <w:proofErr w:type="spellEnd"/>
+      <w:r>
+        <w:t>/model” – This folder contains code used to preprocess data and train the machine learning model.</w:t>
       </w:r>
     </w:p>
     <w:p>
@@ -4349,7 +4736,15 @@
         </w:numPr>
       </w:pPr>
       <w:r>
-        <w:t>“src/server” – This folder contains code used to create the Flask API and handle requests to endpoints for model prediction and data visualizations.</w:t>
+        <w:t>“</w:t>
+      </w:r>
+      <w:proofErr w:type="spellStart"/>
+      <w:r>
+        <w:t>src</w:t>
+      </w:r>
+      <w:proofErr w:type="spellEnd"/>
+      <w:r>
+        <w:t>/server” – This folder contains code used to create the Flask API and handle requests to endpoints for model prediction and data visualizations.</w:t>
       </w:r>
     </w:p>
     <w:p>
@@ -4386,7 +4781,7 @@
           <w:lang w:val="en"/>
         </w:rPr>
       </w:pPr>
-      <w:bookmarkStart w:id="13" w:name="_Toc651895932"/>
+      <w:bookmarkStart w:id="11" w:name="_Toc197363896"/>
       <w:r>
         <w:rPr>
           <w:color w:val="000000" w:themeColor="text1"/>
@@ -4415,7 +4810,7 @@
         </w:rPr>
         <w:t xml:space="preserve"> Report</w:t>
       </w:r>
-      <w:bookmarkEnd w:id="13"/>
+      <w:bookmarkEnd w:id="11"/>
     </w:p>
     <w:p>
       <w:pPr>
@@ -5005,7 +5400,7 @@
           <w:lang w:val="en"/>
         </w:rPr>
       </w:pPr>
-      <w:bookmarkStart w:id="14" w:name="_Toc1505466430"/>
+      <w:bookmarkStart w:id="12" w:name="_Toc197363897"/>
       <w:r>
         <w:rPr>
           <w:b w:val="0"/>
@@ -5017,7 +5412,7 @@
         </w:rPr>
         <w:t>Machine Learning</w:t>
       </w:r>
-      <w:bookmarkEnd w:id="14"/>
+      <w:bookmarkEnd w:id="12"/>
     </w:p>
     <w:p>
       <w:pPr>
@@ -5032,7 +5427,39 @@
           <w:rFonts w:ascii="Times New Roman" w:eastAsia="Times New Roman" w:hAnsi="Times New Roman" w:cs="Times New Roman"/>
           <w:color w:val="000000" w:themeColor="text1"/>
         </w:rPr>
-        <w:t>The machine learning model’s predictive functionality is accessed through the method “predict()” in the file “src/server/app.py”:</w:t>
+        <w:t>The machine learning model’s predictive functionality is accessed through the method “</w:t>
+      </w:r>
+      <w:proofErr w:type="gramStart"/>
+      <w:r>
+        <w:rPr>
+          <w:rFonts w:ascii="Times New Roman" w:eastAsia="Times New Roman" w:hAnsi="Times New Roman" w:cs="Times New Roman"/>
+          <w:color w:val="000000" w:themeColor="text1"/>
+        </w:rPr>
+        <w:t>predict(</w:t>
+      </w:r>
+      <w:proofErr w:type="gramEnd"/>
+      <w:r>
+        <w:rPr>
+          <w:rFonts w:ascii="Times New Roman" w:eastAsia="Times New Roman" w:hAnsi="Times New Roman" w:cs="Times New Roman"/>
+          <w:color w:val="000000" w:themeColor="text1"/>
+        </w:rPr>
+        <w:t>)” in the file “</w:t>
+      </w:r>
+      <w:proofErr w:type="spellStart"/>
+      <w:r>
+        <w:rPr>
+          <w:rFonts w:ascii="Times New Roman" w:eastAsia="Times New Roman" w:hAnsi="Times New Roman" w:cs="Times New Roman"/>
+          <w:color w:val="000000" w:themeColor="text1"/>
+        </w:rPr>
+        <w:t>src</w:t>
+      </w:r>
+      <w:proofErr w:type="spellEnd"/>
+      <w:r>
+        <w:rPr>
+          <w:rFonts w:ascii="Times New Roman" w:eastAsia="Times New Roman" w:hAnsi="Times New Roman" w:cs="Times New Roman"/>
+          <w:color w:val="000000" w:themeColor="text1"/>
+        </w:rPr>
+        <w:t>/server/app.py”:</w:t>
       </w:r>
     </w:p>
     <w:p>
@@ -5202,7 +5629,23 @@
           <w:rFonts w:ascii="Times New Roman" w:eastAsia="Times New Roman" w:hAnsi="Times New Roman" w:cs="Times New Roman"/>
           <w:color w:val="000000" w:themeColor="text1"/>
         </w:rPr>
-        <w:t>by using the list of features cached on the server to format the request data into a Pandas</w:t>
+        <w:t xml:space="preserve">by using the list of features </w:t>
+      </w:r>
+      <w:proofErr w:type="gramStart"/>
+      <w:r>
+        <w:rPr>
+          <w:rFonts w:ascii="Times New Roman" w:eastAsia="Times New Roman" w:hAnsi="Times New Roman" w:cs="Times New Roman"/>
+          <w:color w:val="000000" w:themeColor="text1"/>
+        </w:rPr>
+        <w:t>cached</w:t>
+      </w:r>
+      <w:proofErr w:type="gramEnd"/>
+      <w:r>
+        <w:rPr>
+          <w:rFonts w:ascii="Times New Roman" w:eastAsia="Times New Roman" w:hAnsi="Times New Roman" w:cs="Times New Roman"/>
+          <w:color w:val="000000" w:themeColor="text1"/>
+        </w:rPr>
+        <w:t xml:space="preserve"> on the server to format the request data into a Pandas</w:t>
       </w:r>
       <w:r>
         <w:rPr>
@@ -5223,14 +5666,39 @@
           <w:rFonts w:ascii="Times New Roman" w:eastAsia="Times New Roman" w:hAnsi="Times New Roman" w:cs="Times New Roman"/>
           <w:color w:val="000000" w:themeColor="text1"/>
         </w:rPr>
-        <w:t xml:space="preserve"> model through the model’s built-in “predict_proba</w:t>
-      </w:r>
-      <w:r>
-        <w:rPr>
-          <w:rFonts w:ascii="Times New Roman" w:eastAsia="Times New Roman" w:hAnsi="Times New Roman" w:cs="Times New Roman"/>
-          <w:color w:val="000000" w:themeColor="text1"/>
-        </w:rPr>
-        <w:t>()</w:t>
+        <w:t xml:space="preserve"> model through the model’s built-in “</w:t>
+      </w:r>
+      <w:proofErr w:type="spellStart"/>
+      <w:r>
+        <w:rPr>
+          <w:rFonts w:ascii="Times New Roman" w:eastAsia="Times New Roman" w:hAnsi="Times New Roman" w:cs="Times New Roman"/>
+          <w:color w:val="000000" w:themeColor="text1"/>
+        </w:rPr>
+        <w:t>predict_</w:t>
+      </w:r>
+      <w:proofErr w:type="gramStart"/>
+      <w:r>
+        <w:rPr>
+          <w:rFonts w:ascii="Times New Roman" w:eastAsia="Times New Roman" w:hAnsi="Times New Roman" w:cs="Times New Roman"/>
+          <w:color w:val="000000" w:themeColor="text1"/>
+        </w:rPr>
+        <w:t>proba</w:t>
+      </w:r>
+      <w:proofErr w:type="spellEnd"/>
+      <w:r>
+        <w:rPr>
+          <w:rFonts w:ascii="Times New Roman" w:eastAsia="Times New Roman" w:hAnsi="Times New Roman" w:cs="Times New Roman"/>
+          <w:color w:val="000000" w:themeColor="text1"/>
+        </w:rPr>
+        <w:t>(</w:t>
+      </w:r>
+      <w:proofErr w:type="gramEnd"/>
+      <w:r>
+        <w:rPr>
+          <w:rFonts w:ascii="Times New Roman" w:eastAsia="Times New Roman" w:hAnsi="Times New Roman" w:cs="Times New Roman"/>
+          <w:color w:val="000000" w:themeColor="text1"/>
+        </w:rPr>
+        <w:t>)</w:t>
       </w:r>
       <w:r>
         <w:rPr>
@@ -5315,7 +5783,7 @@
           <w:lang w:val="en"/>
         </w:rPr>
       </w:pPr>
-      <w:bookmarkStart w:id="15" w:name="_Toc391434166"/>
+      <w:bookmarkStart w:id="13" w:name="_Toc197363898"/>
       <w:r>
         <w:rPr>
           <w:b w:val="0"/>
@@ -5327,7 +5795,7 @@
         </w:rPr>
         <w:t>Validation</w:t>
       </w:r>
-      <w:bookmarkEnd w:id="15"/>
+      <w:bookmarkEnd w:id="13"/>
       <w:r>
         <w:rPr>
           <w:b w:val="0"/>
@@ -5348,7 +5816,7 @@
           <w:color w:val="000000" w:themeColor="text1"/>
         </w:rPr>
       </w:pPr>
-      <w:bookmarkStart w:id="16" w:name="_Hlk195353767"/>
+      <w:bookmarkStart w:id="14" w:name="_Hlk195353767"/>
       <w:r>
         <w:rPr>
           <w:rFonts w:ascii="Times New Roman" w:eastAsia="Times New Roman" w:hAnsi="Times New Roman" w:cs="Times New Roman"/>
@@ -5434,9 +5902,9 @@
           <w:lang w:val="en"/>
         </w:rPr>
       </w:pPr>
-      <w:bookmarkStart w:id="17" w:name="_Toc201059345"/>
-      <w:bookmarkStart w:id="18" w:name="_Hlk195357517"/>
-      <w:bookmarkEnd w:id="16"/>
+      <w:bookmarkStart w:id="15" w:name="_Toc197363899"/>
+      <w:bookmarkStart w:id="16" w:name="_Hlk195357517"/>
+      <w:bookmarkEnd w:id="14"/>
       <w:r>
         <w:rPr>
           <w:b w:val="0"/>
@@ -5448,7 +5916,7 @@
         </w:rPr>
         <w:t>Visualizations</w:t>
       </w:r>
-      <w:bookmarkEnd w:id="17"/>
+      <w:bookmarkEnd w:id="15"/>
     </w:p>
     <w:p>
       <w:pPr>
@@ -5526,7 +5994,23 @@
           <w:rFonts w:ascii="Times New Roman" w:eastAsia="Times New Roman" w:hAnsi="Times New Roman" w:cs="Times New Roman"/>
           <w:color w:val="000000" w:themeColor="text1"/>
         </w:rPr>
-        <w:t xml:space="preserve"> Finally, links to the visualizations in a public S3 bucket can be retrieved by sending a request to the “GET /api/visualizations” endpoint in the application’s Flask API</w:t>
+        <w:t xml:space="preserve"> Finally, links to the visualizations in a public S3 bucket can be retrieved by sending a request to the “GET /</w:t>
+      </w:r>
+      <w:proofErr w:type="spellStart"/>
+      <w:r>
+        <w:rPr>
+          <w:rFonts w:ascii="Times New Roman" w:eastAsia="Times New Roman" w:hAnsi="Times New Roman" w:cs="Times New Roman"/>
+          <w:color w:val="000000" w:themeColor="text1"/>
+        </w:rPr>
+        <w:t>api</w:t>
+      </w:r>
+      <w:proofErr w:type="spellEnd"/>
+      <w:r>
+        <w:rPr>
+          <w:rFonts w:ascii="Times New Roman" w:eastAsia="Times New Roman" w:hAnsi="Times New Roman" w:cs="Times New Roman"/>
+          <w:color w:val="000000" w:themeColor="text1"/>
+        </w:rPr>
+        <w:t>/visualizations” endpoint in the application’s Flask API</w:t>
       </w:r>
       <w:r>
         <w:rPr>
@@ -6012,8 +6496,8 @@
           <w:lang w:val="en"/>
         </w:rPr>
       </w:pPr>
-      <w:bookmarkStart w:id="19" w:name="_Toc1365484010"/>
-      <w:bookmarkEnd w:id="18"/>
+      <w:bookmarkStart w:id="17" w:name="_Toc197363900"/>
+      <w:bookmarkEnd w:id="16"/>
       <w:r>
         <w:rPr>
           <w:b w:val="0"/>
@@ -6026,7 +6510,7 @@
         <w:lastRenderedPageBreak/>
         <w:t>User Guide</w:t>
       </w:r>
-      <w:bookmarkEnd w:id="19"/>
+      <w:bookmarkEnd w:id="17"/>
     </w:p>
     <w:p>
       <w:pPr>
@@ -6206,7 +6690,45 @@
           <w:color w:val="000000" w:themeColor="text1"/>
           <w:lang w:val="en"/>
         </w:rPr>
-        <w:t xml:space="preserve"> “python -m venv .venv”.</w:t>
+        <w:t xml:space="preserve"> “python -m </w:t>
+      </w:r>
+      <w:proofErr w:type="spellStart"/>
+      <w:proofErr w:type="gramStart"/>
+      <w:r>
+        <w:rPr>
+          <w:rFonts w:ascii="Times New Roman" w:eastAsia="Times New Roman" w:hAnsi="Times New Roman" w:cs="Times New Roman"/>
+          <w:color w:val="000000" w:themeColor="text1"/>
+          <w:lang w:val="en"/>
+        </w:rPr>
+        <w:t>venv</w:t>
+      </w:r>
+      <w:proofErr w:type="spellEnd"/>
+      <w:r>
+        <w:rPr>
+          <w:rFonts w:ascii="Times New Roman" w:eastAsia="Times New Roman" w:hAnsi="Times New Roman" w:cs="Times New Roman"/>
+          <w:color w:val="000000" w:themeColor="text1"/>
+          <w:lang w:val="en"/>
+        </w:rPr>
+        <w:t xml:space="preserve"> .</w:t>
+      </w:r>
+      <w:proofErr w:type="spellStart"/>
+      <w:r>
+        <w:rPr>
+          <w:rFonts w:ascii="Times New Roman" w:eastAsia="Times New Roman" w:hAnsi="Times New Roman" w:cs="Times New Roman"/>
+          <w:color w:val="000000" w:themeColor="text1"/>
+          <w:lang w:val="en"/>
+        </w:rPr>
+        <w:t>venv</w:t>
+      </w:r>
+      <w:proofErr w:type="spellEnd"/>
+      <w:proofErr w:type="gramEnd"/>
+      <w:r>
+        <w:rPr>
+          <w:rFonts w:ascii="Times New Roman" w:eastAsia="Times New Roman" w:hAnsi="Times New Roman" w:cs="Times New Roman"/>
+          <w:color w:val="000000" w:themeColor="text1"/>
+          <w:lang w:val="en"/>
+        </w:rPr>
+        <w:t>”.</w:t>
       </w:r>
     </w:p>
     <w:p>
@@ -6236,15 +6758,43 @@
           <w:color w:val="000000" w:themeColor="text1"/>
           <w:lang w:val="en"/>
         </w:rPr>
-        <w:t>./</w:t>
-      </w:r>
-      <w:r>
-        <w:rPr>
-          <w:rFonts w:ascii="Times New Roman" w:eastAsia="Times New Roman" w:hAnsi="Times New Roman" w:cs="Times New Roman"/>
-          <w:color w:val="000000" w:themeColor="text1"/>
-          <w:lang w:val="en"/>
-        </w:rPr>
-        <w:t xml:space="preserve">.venv/Scripts/activate”. The actual command may vary depending on your environment. For more details, visit </w:t>
+        <w:t>.</w:t>
+      </w:r>
+      <w:proofErr w:type="gramStart"/>
+      <w:r>
+        <w:rPr>
+          <w:rFonts w:ascii="Times New Roman" w:eastAsia="Times New Roman" w:hAnsi="Times New Roman" w:cs="Times New Roman"/>
+          <w:color w:val="000000" w:themeColor="text1"/>
+          <w:lang w:val="en"/>
+        </w:rPr>
+        <w:t>/</w:t>
+      </w:r>
+      <w:r>
+        <w:rPr>
+          <w:rFonts w:ascii="Times New Roman" w:eastAsia="Times New Roman" w:hAnsi="Times New Roman" w:cs="Times New Roman"/>
+          <w:color w:val="000000" w:themeColor="text1"/>
+          <w:lang w:val="en"/>
+        </w:rPr>
+        <w:t>.</w:t>
+      </w:r>
+      <w:proofErr w:type="spellStart"/>
+      <w:r>
+        <w:rPr>
+          <w:rFonts w:ascii="Times New Roman" w:eastAsia="Times New Roman" w:hAnsi="Times New Roman" w:cs="Times New Roman"/>
+          <w:color w:val="000000" w:themeColor="text1"/>
+          <w:lang w:val="en"/>
+        </w:rPr>
+        <w:t>venv</w:t>
+      </w:r>
+      <w:proofErr w:type="spellEnd"/>
+      <w:proofErr w:type="gramEnd"/>
+      <w:r>
+        <w:rPr>
+          <w:rFonts w:ascii="Times New Roman" w:eastAsia="Times New Roman" w:hAnsi="Times New Roman" w:cs="Times New Roman"/>
+          <w:color w:val="000000" w:themeColor="text1"/>
+          <w:lang w:val="en"/>
+        </w:rPr>
+        <w:t xml:space="preserve">/Scripts/activate”. The actual command may vary depending on your environment. For more details, visit </w:t>
       </w:r>
       <w:hyperlink r:id="rId24" w:history="1">
         <w:r>
@@ -6284,24 +6834,80 @@
           <w:color w:val="000000" w:themeColor="text1"/>
           <w:lang w:val="en"/>
         </w:rPr>
-        <w:t>Run the following command to install dependencies, download a sample of the full LendingClub dataset, train a Random Forest classifier, and run the full-stack application locally: “npm run for:evaluator”. This process may take several minutes. When the development environment is ready, it should automatically open the web page in your preferred browser.</w:t>
-      </w:r>
-    </w:p>
-    <w:p>
-      <w:pPr>
-        <w:rPr>
-          <w:rFonts w:ascii="Times New Roman" w:eastAsia="Times New Roman" w:hAnsi="Times New Roman" w:cs="Times New Roman"/>
-          <w:color w:val="000000" w:themeColor="text1"/>
-          <w:lang w:val="en"/>
-        </w:rPr>
-      </w:pPr>
-      <w:r>
-        <w:rPr>
-          <w:rFonts w:ascii="Times New Roman" w:eastAsia="Times New Roman" w:hAnsi="Times New Roman" w:cs="Times New Roman"/>
-          <w:color w:val="000000" w:themeColor="text1"/>
-          <w:lang w:val="en"/>
-        </w:rPr>
-        <w:t>Once you have the web application (hosted locally or live) open in your web browser, perform the following steps to simulate a client using the application:</w:t>
+        <w:t>Run the following command to install dependencies, download a sample of the full LendingClub dataset, train a Random Forest classifier, and run the full-stack application locally: “</w:t>
+      </w:r>
+      <w:proofErr w:type="spellStart"/>
+      <w:r>
+        <w:rPr>
+          <w:rFonts w:ascii="Times New Roman" w:eastAsia="Times New Roman" w:hAnsi="Times New Roman" w:cs="Times New Roman"/>
+          <w:color w:val="000000" w:themeColor="text1"/>
+          <w:lang w:val="en"/>
+        </w:rPr>
+        <w:t>npm</w:t>
+      </w:r>
+      <w:proofErr w:type="spellEnd"/>
+      <w:r>
+        <w:rPr>
+          <w:rFonts w:ascii="Times New Roman" w:eastAsia="Times New Roman" w:hAnsi="Times New Roman" w:cs="Times New Roman"/>
+          <w:color w:val="000000" w:themeColor="text1"/>
+          <w:lang w:val="en"/>
+        </w:rPr>
+        <w:t xml:space="preserve"> run </w:t>
+      </w:r>
+      <w:proofErr w:type="spellStart"/>
+      <w:proofErr w:type="gramStart"/>
+      <w:r>
+        <w:rPr>
+          <w:rFonts w:ascii="Times New Roman" w:eastAsia="Times New Roman" w:hAnsi="Times New Roman" w:cs="Times New Roman"/>
+          <w:color w:val="000000" w:themeColor="text1"/>
+          <w:lang w:val="en"/>
+        </w:rPr>
+        <w:t>for:evaluator</w:t>
+      </w:r>
+      <w:proofErr w:type="spellEnd"/>
+      <w:proofErr w:type="gramEnd"/>
+      <w:r>
+        <w:rPr>
+          <w:rFonts w:ascii="Times New Roman" w:eastAsia="Times New Roman" w:hAnsi="Times New Roman" w:cs="Times New Roman"/>
+          <w:color w:val="000000" w:themeColor="text1"/>
+          <w:lang w:val="en"/>
+        </w:rPr>
+        <w:t>”. This process may take several minutes. When the development environment is ready, it should automatically open the web page in your preferred browser.</w:t>
+      </w:r>
+    </w:p>
+    <w:p>
+      <w:pPr>
+        <w:rPr>
+          <w:rFonts w:ascii="Times New Roman" w:eastAsia="Times New Roman" w:hAnsi="Times New Roman" w:cs="Times New Roman"/>
+          <w:color w:val="000000" w:themeColor="text1"/>
+          <w:lang w:val="en"/>
+        </w:rPr>
+      </w:pPr>
+      <w:r>
+        <w:rPr>
+          <w:rFonts w:ascii="Times New Roman" w:eastAsia="Times New Roman" w:hAnsi="Times New Roman" w:cs="Times New Roman"/>
+          <w:color w:val="000000" w:themeColor="text1"/>
+          <w:lang w:val="en"/>
+        </w:rPr>
+        <w:t xml:space="preserve">Once you have the web application (hosted locally or </w:t>
+      </w:r>
+      <w:proofErr w:type="gramStart"/>
+      <w:r>
+        <w:rPr>
+          <w:rFonts w:ascii="Times New Roman" w:eastAsia="Times New Roman" w:hAnsi="Times New Roman" w:cs="Times New Roman"/>
+          <w:color w:val="000000" w:themeColor="text1"/>
+          <w:lang w:val="en"/>
+        </w:rPr>
+        <w:t>live</w:t>
+      </w:r>
+      <w:proofErr w:type="gramEnd"/>
+      <w:r>
+        <w:rPr>
+          <w:rFonts w:ascii="Times New Roman" w:eastAsia="Times New Roman" w:hAnsi="Times New Roman" w:cs="Times New Roman"/>
+          <w:color w:val="000000" w:themeColor="text1"/>
+          <w:lang w:val="en"/>
+        </w:rPr>
+        <w:t>) open in your web browser, perform the following steps to simulate a client using the application:</w:t>
       </w:r>
     </w:p>
     <w:p>
@@ -6397,7 +7003,39 @@
           <w:color w:val="000000" w:themeColor="text1"/>
           <w:lang w:val="en"/>
         </w:rPr>
-        <w:t xml:space="preserve">“Loan Amount” to “40000” and submit the application. Note how the model predicts the loan will default. Now, lower the interest rate to “7.99” and submit the application again; the model should now </w:t>
+        <w:t>“Loan Amount” to “40000”</w:t>
+      </w:r>
+      <w:r>
+        <w:rPr>
+          <w:rFonts w:ascii="Times New Roman" w:eastAsia="Times New Roman" w:hAnsi="Times New Roman" w:cs="Times New Roman"/>
+          <w:color w:val="000000" w:themeColor="text1"/>
+          <w:lang w:val="en"/>
+        </w:rPr>
+        <w:t>, “Grade” to “D”, and “Employment</w:t>
+      </w:r>
+      <w:r>
+        <w:rPr>
+          <w:rFonts w:ascii="Times New Roman" w:eastAsia="Times New Roman" w:hAnsi="Times New Roman" w:cs="Times New Roman"/>
+          <w:color w:val="000000" w:themeColor="text1"/>
+          <w:lang w:val="en"/>
+        </w:rPr>
+        <w:t xml:space="preserve"> Length</w:t>
+      </w:r>
+      <w:r>
+        <w:rPr>
+          <w:rFonts w:ascii="Times New Roman" w:eastAsia="Times New Roman" w:hAnsi="Times New Roman" w:cs="Times New Roman"/>
+          <w:color w:val="000000" w:themeColor="text1"/>
+          <w:lang w:val="en"/>
+        </w:rPr>
+        <w:t>” to “&lt; 1 year”</w:t>
+      </w:r>
+      <w:r>
+        <w:rPr>
+          <w:rFonts w:ascii="Times New Roman" w:eastAsia="Times New Roman" w:hAnsi="Times New Roman" w:cs="Times New Roman"/>
+          <w:color w:val="000000" w:themeColor="text1"/>
+          <w:lang w:val="en"/>
+        </w:rPr>
+        <w:t xml:space="preserve"> and submit the application. Note how the model predicts the loan will default. Now, lower the interest rate to “7.99” and submit the application again; the model should now </w:t>
       </w:r>
       <w:r>
         <w:rPr>
@@ -6424,7 +7062,7 @@
           <w:lang w:val="en"/>
         </w:rPr>
       </w:pPr>
-      <w:bookmarkStart w:id="20" w:name="_Toc1702353417"/>
+      <w:bookmarkStart w:id="18" w:name="_Toc197363901"/>
       <w:r>
         <w:rPr>
           <w:color w:val="000000" w:themeColor="text1"/>
@@ -6432,93 +7070,22 @@
         </w:rPr>
         <w:t>Reference Page</w:t>
       </w:r>
-      <w:bookmarkEnd w:id="20"/>
-    </w:p>
-    <w:p>
-      <w:pPr>
-        <w:rPr>
-          <w:rFonts w:ascii="Times New Roman" w:eastAsia="Times New Roman" w:hAnsi="Times New Roman" w:cs="Times New Roman"/>
-          <w:color w:val="000000" w:themeColor="text1"/>
-        </w:rPr>
-      </w:pPr>
-      <w:r>
-        <w:rPr>
-          <w:rFonts w:ascii="Times New Roman" w:eastAsia="Times New Roman" w:hAnsi="Times New Roman" w:cs="Times New Roman"/>
-          <w:color w:val="000000" w:themeColor="text1"/>
-        </w:rPr>
-        <w:t>I</w:t>
-      </w:r>
-      <w:r>
-        <w:rPr>
-          <w:rFonts w:ascii="Times New Roman" w:eastAsia="Times New Roman" w:hAnsi="Times New Roman" w:cs="Times New Roman"/>
-          <w:color w:val="000000" w:themeColor="text1"/>
-        </w:rPr>
-        <w:t>nclude references for cited works, e.g., (Author, year)</w:t>
-      </w:r>
-      <w:r>
-        <w:rPr>
-          <w:rFonts w:ascii="Times New Roman" w:eastAsia="Times New Roman" w:hAnsi="Times New Roman" w:cs="Times New Roman"/>
-          <w:color w:val="000000" w:themeColor="text1"/>
-        </w:rPr>
-        <w:t>,</w:t>
-      </w:r>
-      <w:r>
-        <w:rPr>
-          <w:rFonts w:ascii="Times New Roman" w:eastAsia="Times New Roman" w:hAnsi="Times New Roman" w:cs="Times New Roman"/>
-          <w:color w:val="000000" w:themeColor="text1"/>
-        </w:rPr>
-        <w:t xml:space="preserve"> following an accepted writing style</w:t>
-      </w:r>
-      <w:r>
-        <w:rPr>
-          <w:rFonts w:ascii="Times New Roman" w:eastAsia="Times New Roman" w:hAnsi="Times New Roman" w:cs="Times New Roman"/>
-          <w:color w:val="000000" w:themeColor="text1"/>
-        </w:rPr>
-        <w:t xml:space="preserve">. References are </w:t>
-      </w:r>
-      <w:r>
-        <w:rPr>
-          <w:rFonts w:ascii="Times New Roman" w:eastAsia="Times New Roman" w:hAnsi="Times New Roman" w:cs="Times New Roman"/>
-          <w:color w:val="000000" w:themeColor="text1"/>
-        </w:rPr>
-        <w:t>unnecessary</w:t>
-      </w:r>
-      <w:r>
-        <w:rPr>
-          <w:rFonts w:ascii="Times New Roman" w:eastAsia="Times New Roman" w:hAnsi="Times New Roman" w:cs="Times New Roman"/>
-          <w:color w:val="000000" w:themeColor="text1"/>
-        </w:rPr>
-        <w:t>; this</w:t>
-      </w:r>
-      <w:r>
-        <w:rPr>
-          <w:rFonts w:ascii="Times New Roman" w:eastAsia="Times New Roman" w:hAnsi="Times New Roman" w:cs="Times New Roman"/>
-          <w:color w:val="000000" w:themeColor="text1"/>
-        </w:rPr>
-        <w:t xml:space="preserve"> page can be removed if no references are used. To cite sources used for code, you should include the </w:t>
-      </w:r>
-      <w:r>
-        <w:rPr>
-          <w:rFonts w:ascii="Times New Roman" w:eastAsia="Times New Roman" w:hAnsi="Times New Roman" w:cs="Times New Roman"/>
-          <w:color w:val="000000" w:themeColor="text1"/>
-        </w:rPr>
-        <w:t>references</w:t>
-      </w:r>
-      <w:r>
-        <w:rPr>
-          <w:rFonts w:ascii="Times New Roman" w:eastAsia="Times New Roman" w:hAnsi="Times New Roman" w:cs="Times New Roman"/>
-          <w:color w:val="000000" w:themeColor="text1"/>
-        </w:rPr>
-        <w:t xml:space="preserve"> as code comments within the source code.</w:t>
-      </w:r>
-    </w:p>
-    <w:p>
-      <w:pPr>
-        <w:rPr>
-          <w:rFonts w:ascii="Times New Roman" w:eastAsia="Times New Roman" w:hAnsi="Times New Roman" w:cs="Times New Roman"/>
-          <w:lang w:val="en"/>
-        </w:rPr>
-      </w:pPr>
+      <w:bookmarkEnd w:id="18"/>
+    </w:p>
+    <w:p>
+      <w:pPr>
+        <w:rPr>
+          <w:rFonts w:ascii="Times New Roman" w:eastAsia="Times New Roman" w:hAnsi="Times New Roman" w:cs="Times New Roman"/>
+          <w:lang w:val="en"/>
+        </w:rPr>
+      </w:pPr>
+      <w:r>
+        <w:rPr>
+          <w:rFonts w:ascii="Times New Roman" w:eastAsia="Times New Roman" w:hAnsi="Times New Roman" w:cs="Times New Roman"/>
+          <w:color w:val="000000" w:themeColor="text1"/>
+        </w:rPr>
+        <w:t>No outside sources were used in this project.</w:t>
+      </w:r>
     </w:p>
     <w:sectPr>
       <w:headerReference w:type="default" r:id="rId25"/>

</xml_diff>